<commit_message>
skripsi siap jilid, lembar pengesahan full ttd
</commit_message>
<xml_diff>
--- a/Jurnal Dimas Bagus Saputra - JSON.docx
+++ b/Jurnal Dimas Bagus Saputra - JSON.docx
@@ -1312,7 +1312,37 @@
           <w:szCs w:val="20"/>
           <w:shd w:val="clear" w:color="auto" w:fill="FFFFFF"/>
         </w:rPr>
-        <w:t xml:space="preserve">Kebakaran jika tidak segera ditangani dengan cepat tentunya dapat menimbulkan lebih banyak kerugian material dan ekonomi. Hal ini disebabkan oleh beberapa faktor antara lain, satuan petugas pemadam kebakaran yang terlambat dalam menerima informasi dan pemilik rumah atau gedung yang sedang tidak berada di lokasi terjadinya kebakaran </w:t>
+        <w:t>Kebakaran dapat menimbulkan lebih banyak kerugian material dan ekonomi</w:t>
+      </w:r>
+      <w:r>
+        <w:rPr>
+          <w:rStyle w:val="longtext"/>
+          <w:rFonts w:ascii="Times New Roman" w:hAnsi="Times New Roman" w:cs="Times New Roman"/>
+          <w:sz w:val="20"/>
+          <w:szCs w:val="20"/>
+          <w:shd w:val="clear" w:color="auto" w:fill="FFFFFF"/>
+        </w:rPr>
+        <w:t xml:space="preserve"> </w:t>
+      </w:r>
+      <w:r>
+        <w:rPr>
+          <w:rStyle w:val="longtext"/>
+          <w:rFonts w:ascii="Times New Roman" w:hAnsi="Times New Roman" w:cs="Times New Roman"/>
+          <w:sz w:val="20"/>
+          <w:szCs w:val="20"/>
+          <w:shd w:val="clear" w:color="auto" w:fill="FFFFFF"/>
+        </w:rPr>
+        <w:t>jika tidak segera ditangani dengan cepat</w:t>
+      </w:r>
+      <w:r>
+        <w:rPr>
+          <w:rStyle w:val="longtext"/>
+          <w:rFonts w:ascii="Times New Roman" w:hAnsi="Times New Roman" w:cs="Times New Roman"/>
+          <w:sz w:val="20"/>
+          <w:szCs w:val="20"/>
+          <w:shd w:val="clear" w:color="auto" w:fill="FFFFFF"/>
+        </w:rPr>
+        <w:t xml:space="preserve">. Hal ini disebabkan oleh beberapa faktor antara lain, satuan petugas pemadam kebakaran yang terlambat dalam menerima informasi dan pemilik rumah atau gedung yang sedang tidak berada di lokasi terjadinya kebakaran </w:t>
       </w:r>
       <w:sdt>
         <w:sdtPr>
@@ -3680,7 +3710,7 @@
           <w:szCs w:val="20"/>
           <w:shd w:val="clear" w:color="auto" w:fill="FFFFFF"/>
         </w:rPr>
-        <w:t xml:space="preserve">Alat Proteksi Kebakaran Rumah Menggunakan Wemos D1 Mini dengan Alarm dan Notifikasi Email dari Thinger.IO, menggunakan Wemos D1 Mini sebagai pengendali utama, sistem ini dilengkapi dengan sensor api dan sensor MQ2 untuk mendeteksi potensi kebakaran. Data IoT disimpan di </w:t>
+        <w:t xml:space="preserve">Alat Proteksi Kebakaran Rumah Menggunakan Wemos D1 Mini dengan Alarm dan Notifikasi Email dari Thinger.IO, menggunakan Wemos D1 Mini sebagai pengendali utama, sistem ini dilengkapi dengan sensor api dan sensor MQ2. Data IoT disimpan di </w:t>
       </w:r>
       <w:r>
         <w:rPr>
@@ -3742,27 +3772,7 @@
           <w:szCs w:val="20"/>
           <w:shd w:val="clear" w:color="auto" w:fill="FFFFFF"/>
         </w:rPr>
-        <w:t xml:space="preserve"> dalam kisaran 15 PPM di udara, dengan indikator yang akan aktif jika gas melampaui 400 PPM. Thinger.IO mencatat setiap data yang dikirimkan oleh Wemos D1 Mini, serta mengirimkan notifikasi melalui email kepada pemilik rumah dan pihak pemadam kebakaran, memberikan pemilik informasi tentang kondisi rumah, bahkan saat </w:t>
-      </w:r>
-      <w:r>
-        <w:rPr>
-          <w:rStyle w:val="longtext"/>
-          <w:rFonts w:ascii="Times New Roman" w:hAnsi="Times New Roman" w:cs="Times New Roman"/>
-          <w:sz w:val="20"/>
-          <w:szCs w:val="20"/>
-          <w:shd w:val="clear" w:color="auto" w:fill="FFFFFF"/>
-        </w:rPr>
-        <w:t>pemilik rumah</w:t>
-      </w:r>
-      <w:r>
-        <w:rPr>
-          <w:rStyle w:val="longtext"/>
-          <w:rFonts w:ascii="Times New Roman" w:hAnsi="Times New Roman" w:cs="Times New Roman"/>
-          <w:sz w:val="20"/>
-          <w:szCs w:val="20"/>
-          <w:shd w:val="clear" w:color="auto" w:fill="FFFFFF"/>
-        </w:rPr>
-        <w:t xml:space="preserve"> sedang berada di luar kota</w:t>
+        <w:t xml:space="preserve"> dalam kisaran 15 PPM di udara, dengan indikator yang akan aktif jika gas melampaui 400 PPM</w:t>
       </w:r>
       <w:r>
         <w:rPr>
@@ -3836,7 +3846,7 @@
           <w:szCs w:val="20"/>
           <w:shd w:val="clear" w:color="auto" w:fill="FFFFFF"/>
         </w:rPr>
-        <w:t xml:space="preserve">Berdasarkan penelitian terkait yang sudah dipaparkan di atas, maka dikembangkan sebuah Sistem Deteksi Dini dan Pemadaman Kebakaran Otomatis di Rumah Berbasis IoT Menggunakan NodeMCU ESP32. Sistem ini dapat melakukan pembacaan kondisi dari sensor api, sensor gas, dan juga sensor suhu yang digunakan serta mengirimkan pesan peringatan berupa </w:t>
+        <w:t xml:space="preserve">Pada penelitian berikutnya mengenai peringatan dini kebakaran di rumah menggunakan </w:t>
       </w:r>
       <w:r>
         <w:rPr>
@@ -3848,6 +3858,132 @@
           <w:szCs w:val="20"/>
           <w:shd w:val="clear" w:color="auto" w:fill="FFFFFF"/>
         </w:rPr>
+        <w:t>Autonomous Call System</w:t>
+      </w:r>
+      <w:r>
+        <w:rPr>
+          <w:rStyle w:val="longtext"/>
+          <w:rFonts w:ascii="Times New Roman" w:hAnsi="Times New Roman" w:cs="Times New Roman"/>
+          <w:sz w:val="20"/>
+          <w:szCs w:val="20"/>
+          <w:shd w:val="clear" w:color="auto" w:fill="FFFFFF"/>
+        </w:rPr>
+        <w:t xml:space="preserve"> dengan berbasis ESP32. </w:t>
+      </w:r>
+      <w:r>
+        <w:rPr>
+          <w:rStyle w:val="longtext"/>
+          <w:rFonts w:ascii="Times New Roman" w:hAnsi="Times New Roman" w:cs="Times New Roman"/>
+          <w:sz w:val="20"/>
+          <w:szCs w:val="20"/>
+          <w:shd w:val="clear" w:color="auto" w:fill="FFFFFF"/>
+        </w:rPr>
+        <w:t xml:space="preserve">Sistem ini menggunakan mikrokontroler ESP32 dan ditampilkan di Platform Thinger.IO. Selain itu, sistem ini dapat memberikan notifikasi melalui </w:t>
+      </w:r>
+      <w:r>
+        <w:rPr>
+          <w:rStyle w:val="longtext"/>
+          <w:rFonts w:ascii="Times New Roman" w:hAnsi="Times New Roman" w:cs="Times New Roman"/>
+          <w:sz w:val="20"/>
+          <w:szCs w:val="20"/>
+          <w:shd w:val="clear" w:color="auto" w:fill="FFFFFF"/>
+        </w:rPr>
+        <w:t>t</w:t>
+      </w:r>
+      <w:r>
+        <w:rPr>
+          <w:rStyle w:val="longtext"/>
+          <w:rFonts w:ascii="Times New Roman" w:hAnsi="Times New Roman" w:cs="Times New Roman"/>
+          <w:sz w:val="20"/>
+          <w:szCs w:val="20"/>
+          <w:shd w:val="clear" w:color="auto" w:fill="FFFFFF"/>
+        </w:rPr>
+        <w:t>elegram, email, dan panggilan telepon dengan bantuan SIM800l. Waktu respon panggilan telepon rata-rata sekitar 6,94 detik</w:t>
+      </w:r>
+      <w:r>
+        <w:rPr>
+          <w:rStyle w:val="longtext"/>
+          <w:rFonts w:ascii="Times New Roman" w:hAnsi="Times New Roman" w:cs="Times New Roman"/>
+          <w:sz w:val="20"/>
+          <w:szCs w:val="20"/>
+          <w:shd w:val="clear" w:color="auto" w:fill="FFFFFF"/>
+        </w:rPr>
+        <w:t xml:space="preserve"> </w:t>
+      </w:r>
+      <w:sdt>
+        <w:sdtPr>
+          <w:rPr>
+            <w:rStyle w:val="longtext"/>
+            <w:rFonts w:ascii="Times New Roman" w:hAnsi="Times New Roman" w:cs="Times New Roman"/>
+            <w:color w:val="000000"/>
+            <w:sz w:val="20"/>
+            <w:szCs w:val="20"/>
+            <w:shd w:val="clear" w:color="auto" w:fill="FFFFFF"/>
+          </w:rPr>
+          <w:tag w:val="MENDELEY_CITATION_v3_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"/>
+          <w:id w:val="1729724889"/>
+          <w:placeholder>
+            <w:docPart w:val="DefaultPlaceholder_-1854013440"/>
+          </w:placeholder>
+        </w:sdtPr>
+        <w:sdtContent>
+          <w:r>
+            <w:rPr>
+              <w:rStyle w:val="longtext"/>
+              <w:rFonts w:ascii="Times New Roman" w:hAnsi="Times New Roman" w:cs="Times New Roman"/>
+              <w:color w:val="000000"/>
+              <w:sz w:val="20"/>
+              <w:szCs w:val="20"/>
+              <w:shd w:val="clear" w:color="auto" w:fill="FFFFFF"/>
+            </w:rPr>
+            <w:t>[12]</w:t>
+          </w:r>
+        </w:sdtContent>
+      </w:sdt>
+      <w:r>
+        <w:rPr>
+          <w:rStyle w:val="longtext"/>
+          <w:rFonts w:ascii="Times New Roman" w:hAnsi="Times New Roman" w:cs="Times New Roman"/>
+          <w:sz w:val="20"/>
+          <w:szCs w:val="20"/>
+          <w:shd w:val="clear" w:color="auto" w:fill="FFFFFF"/>
+        </w:rPr>
+        <w:t>.</w:t>
+      </w:r>
+    </w:p>
+    <w:p>
+      <w:pPr>
+        <w:spacing w:after="0" w:line="240" w:lineRule="auto"/>
+        <w:ind w:firstLine="567"/>
+        <w:jc w:val="both"/>
+        <w:rPr>
+          <w:rStyle w:val="longtext"/>
+          <w:rFonts w:ascii="Times New Roman" w:hAnsi="Times New Roman" w:cs="Times New Roman"/>
+          <w:sz w:val="20"/>
+          <w:szCs w:val="20"/>
+          <w:shd w:val="clear" w:color="auto" w:fill="FFFFFF"/>
+        </w:rPr>
+      </w:pPr>
+      <w:r>
+        <w:rPr>
+          <w:rStyle w:val="longtext"/>
+          <w:rFonts w:ascii="Times New Roman" w:hAnsi="Times New Roman" w:cs="Times New Roman"/>
+          <w:sz w:val="20"/>
+          <w:szCs w:val="20"/>
+          <w:shd w:val="clear" w:color="auto" w:fill="FFFFFF"/>
+        </w:rPr>
+        <w:t xml:space="preserve">Berdasarkan penelitian terkait yang sudah dipaparkan di atas, maka dikembangkan sebuah Sistem Deteksi Dini dan Pemadaman Kebakaran Otomatis di Rumah Berbasis IoT Menggunakan NodeMCU ESP32. Sistem ini dapat melakukan pembacaan kondisi dari sensor api, sensor gas, dan juga sensor suhu yang digunakan serta mengirimkan pesan peringatan berupa </w:t>
+      </w:r>
+      <w:r>
+        <w:rPr>
+          <w:rStyle w:val="longtext"/>
+          <w:rFonts w:ascii="Times New Roman" w:hAnsi="Times New Roman" w:cs="Times New Roman"/>
+          <w:i/>
+          <w:iCs/>
+          <w:sz w:val="20"/>
+          <w:szCs w:val="20"/>
+          <w:shd w:val="clear" w:color="auto" w:fill="FFFFFF"/>
+        </w:rPr>
         <w:t>push notification</w:t>
       </w:r>
       <w:r>
@@ -3858,7 +3994,7 @@
           <w:szCs w:val="20"/>
           <w:shd w:val="clear" w:color="auto" w:fill="FFFFFF"/>
         </w:rPr>
-        <w:t xml:space="preserve"> ke ponsel android pengguna. Penelitian ini diharapkan dapat membantu bagi penghuni rumah yang sedang tidak berada di lokasi kejadian agar selalu waspada terhadap kemungkinan kebakaran yang akan terjadi.</w:t>
+        <w:t xml:space="preserve"> ke ponsel android pengguna. Penelitian ini diharapkan dapat membantu penghuni rumah yang sedang tidak berada di lokasi kejadian agar selalu waspada terhadap kemungkinan kebakaran yang akan terjadi.</w:t>
       </w:r>
     </w:p>
     <w:p>
@@ -3917,6 +4053,91 @@
           <w:szCs w:val="2"/>
         </w:rPr>
         <w:t>n</w:t>
+      </w:r>
+    </w:p>
+    <w:p>
+      <w:pPr>
+        <w:pStyle w:val="ListParagraph"/>
+        <w:spacing w:after="0" w:line="240" w:lineRule="auto"/>
+        <w:ind w:left="0"/>
+        <w:jc w:val="both"/>
+        <w:rPr>
+          <w:rFonts w:ascii="Times New Roman" w:hAnsi="Times New Roman" w:cs="Times New Roman"/>
+          <w:sz w:val="20"/>
+          <w:szCs w:val="20"/>
+        </w:rPr>
+      </w:pPr>
+      <w:r>
+        <w:rPr>
+          <w:rFonts w:ascii="Times New Roman" w:hAnsi="Times New Roman" w:cs="Times New Roman"/>
+          <w:sz w:val="20"/>
+          <w:szCs w:val="20"/>
+        </w:rPr>
+        <w:t xml:space="preserve">Tahapan </w:t>
+      </w:r>
+      <w:r>
+        <w:rPr>
+          <w:rFonts w:ascii="Times New Roman" w:hAnsi="Times New Roman" w:cs="Times New Roman"/>
+          <w:sz w:val="20"/>
+          <w:szCs w:val="20"/>
+        </w:rPr>
+        <w:t xml:space="preserve">pada </w:t>
+      </w:r>
+      <w:r>
+        <w:rPr>
+          <w:rFonts w:ascii="Times New Roman" w:hAnsi="Times New Roman" w:cs="Times New Roman"/>
+          <w:sz w:val="20"/>
+          <w:szCs w:val="20"/>
+        </w:rPr>
+        <w:t xml:space="preserve">penelitian ini dilakukan </w:t>
+      </w:r>
+      <w:r>
+        <w:rPr>
+          <w:rFonts w:ascii="Times New Roman" w:hAnsi="Times New Roman" w:cs="Times New Roman"/>
+          <w:sz w:val="20"/>
+          <w:szCs w:val="20"/>
+        </w:rPr>
+        <w:t>berdasarkan al</w:t>
+      </w:r>
+      <w:r>
+        <w:rPr>
+          <w:rFonts w:ascii="Times New Roman" w:hAnsi="Times New Roman" w:cs="Times New Roman"/>
+          <w:sz w:val="20"/>
+          <w:szCs w:val="20"/>
+        </w:rPr>
+        <w:t>u</w:t>
+      </w:r>
+      <w:r>
+        <w:rPr>
+          <w:rFonts w:ascii="Times New Roman" w:hAnsi="Times New Roman" w:cs="Times New Roman"/>
+          <w:sz w:val="20"/>
+          <w:szCs w:val="20"/>
+        </w:rPr>
+        <w:t xml:space="preserve">r penelitian seperti studi literatur, pengumpulan data, analisis kebutuhan, perancangan, implementasi, </w:t>
+      </w:r>
+      <w:r>
+        <w:rPr>
+          <w:rFonts w:ascii="Times New Roman" w:hAnsi="Times New Roman" w:cs="Times New Roman"/>
+          <w:sz w:val="20"/>
+          <w:szCs w:val="20"/>
+        </w:rPr>
+        <w:t xml:space="preserve">dan </w:t>
+      </w:r>
+      <w:r>
+        <w:rPr>
+          <w:rFonts w:ascii="Times New Roman" w:hAnsi="Times New Roman" w:cs="Times New Roman"/>
+          <w:sz w:val="20"/>
+          <w:szCs w:val="20"/>
+        </w:rPr>
+        <w:t>pengujian</w:t>
+      </w:r>
+      <w:r>
+        <w:rPr>
+          <w:rFonts w:ascii="Times New Roman" w:hAnsi="Times New Roman" w:cs="Times New Roman"/>
+          <w:sz w:val="20"/>
+          <w:szCs w:val="20"/>
+        </w:rPr>
+        <w:t>.</w:t>
       </w:r>
     </w:p>
     <w:p>
@@ -3929,10 +4150,8 @@
         <w:rPr>
           <w:rFonts w:ascii="Times New Roman" w:hAnsi="Times New Roman" w:cs="Times New Roman"/>
           <w:b/>
-          <w:color w:val="00B0F0"/>
-          <w:sz w:val="20"/>
-          <w:szCs w:val="20"/>
-          <w:lang w:val="en-US"/>
+          <w:sz w:val="20"/>
+          <w:szCs w:val="20"/>
         </w:rPr>
       </w:pPr>
       <w:r>
@@ -3942,7 +4161,7 @@
           <w:sz w:val="20"/>
           <w:szCs w:val="20"/>
         </w:rPr>
-        <w:t xml:space="preserve">2.1 </w:t>
+        <w:t xml:space="preserve">2.2 </w:t>
       </w:r>
       <w:r>
         <w:rPr>
@@ -3950,56 +4169,18 @@
           <w:b/>
           <w:sz w:val="20"/>
           <w:szCs w:val="20"/>
-          <w:lang w:val="en-US"/>
-        </w:rPr>
-        <w:t>Tahapan Penelitian</w:t>
-      </w:r>
-      <w:r>
-        <w:rPr>
-          <w:rFonts w:ascii="Times New Roman" w:hAnsi="Times New Roman" w:cs="Times New Roman"/>
+        </w:rPr>
+        <w:t>Studi Literatur</w:t>
+      </w:r>
+      <w:r>
+        <w:rPr>
+          <w:rFonts w:ascii="Times New Roman" w:hAnsi="Times New Roman" w:cs="Times New Roman"/>
+          <w:b/>
           <w:color w:val="FFFFFF" w:themeColor="background1"/>
           <w:sz w:val="20"/>
           <w:szCs w:val="20"/>
         </w:rPr>
         <w:t>x</w:t>
-      </w:r>
-    </w:p>
-    <w:p>
-      <w:pPr>
-        <w:pStyle w:val="ListParagraph"/>
-        <w:spacing w:after="0" w:line="240" w:lineRule="auto"/>
-        <w:ind w:left="0"/>
-        <w:jc w:val="both"/>
-        <w:rPr>
-          <w:b/>
-          <w:bCs/>
-          <w:sz w:val="21"/>
-          <w:szCs w:val="21"/>
-        </w:rPr>
-      </w:pPr>
-      <w:r>
-        <w:rPr>
-          <w:rFonts w:ascii="Times New Roman" w:hAnsi="Times New Roman" w:cs="Times New Roman"/>
-          <w:sz w:val="20"/>
-          <w:szCs w:val="20"/>
-        </w:rPr>
-        <w:t xml:space="preserve">Tahapan penelitian ini akan membahas alur penelitian yang dilakukan </w:t>
-      </w:r>
-      <w:r>
-        <w:rPr>
-          <w:rFonts w:ascii="Times New Roman" w:hAnsi="Times New Roman" w:cs="Times New Roman"/>
-          <w:sz w:val="20"/>
-          <w:szCs w:val="20"/>
-        </w:rPr>
-        <w:t>berdasarkan diagram alir penelitian seperti studi literatur, pengumpulan data, analisis kebutuhan, perancangan, implementasi, pengujian, analisa, kesimpulan dan saran.</w:t>
-      </w:r>
-      <w:r>
-        <w:rPr>
-          <w:rFonts w:ascii="Times New Roman" w:hAnsi="Times New Roman" w:cs="Times New Roman"/>
-          <w:sz w:val="20"/>
-          <w:szCs w:val="20"/>
-        </w:rPr>
-        <w:t xml:space="preserve"> </w:t>
       </w:r>
     </w:p>
     <w:p>
@@ -4011,38 +4192,59 @@
         <w:jc w:val="both"/>
         <w:rPr>
           <w:rFonts w:ascii="Times New Roman" w:hAnsi="Times New Roman" w:cs="Times New Roman"/>
-          <w:b/>
-          <w:sz w:val="20"/>
-          <w:szCs w:val="20"/>
+          <w:sz w:val="20"/>
+          <w:szCs w:val="20"/>
+          <w:lang w:val="en-US"/>
         </w:rPr>
       </w:pPr>
       <w:r>
         <w:rPr>
           <w:rFonts w:ascii="Times New Roman" w:hAnsi="Times New Roman" w:cs="Times New Roman"/>
-          <w:b/>
-          <w:sz w:val="20"/>
-          <w:szCs w:val="20"/>
-        </w:rPr>
-        <w:t xml:space="preserve">2.2 </w:t>
-      </w:r>
-      <w:r>
-        <w:rPr>
-          <w:rFonts w:ascii="Times New Roman" w:hAnsi="Times New Roman" w:cs="Times New Roman"/>
-          <w:b/>
-          <w:sz w:val="20"/>
-          <w:szCs w:val="20"/>
-        </w:rPr>
-        <w:t>Studi Literatur</w:t>
-      </w:r>
-      <w:r>
-        <w:rPr>
-          <w:rFonts w:ascii="Times New Roman" w:hAnsi="Times New Roman" w:cs="Times New Roman"/>
-          <w:b/>
-          <w:color w:val="FFFFFF" w:themeColor="background1"/>
-          <w:sz w:val="20"/>
-          <w:szCs w:val="20"/>
-        </w:rPr>
-        <w:t>x</w:t>
+          <w:sz w:val="20"/>
+          <w:szCs w:val="20"/>
+        </w:rPr>
+        <w:t>Pada tahap</w:t>
+      </w:r>
+      <w:r>
+        <w:rPr>
+          <w:rFonts w:ascii="Times New Roman" w:hAnsi="Times New Roman" w:cs="Times New Roman"/>
+          <w:sz w:val="20"/>
+          <w:szCs w:val="20"/>
+        </w:rPr>
+        <w:t>an</w:t>
+      </w:r>
+      <w:r>
+        <w:rPr>
+          <w:rFonts w:ascii="Times New Roman" w:hAnsi="Times New Roman" w:cs="Times New Roman"/>
+          <w:sz w:val="20"/>
+          <w:szCs w:val="20"/>
+        </w:rPr>
+        <w:t xml:space="preserve"> ini dilakukan pengumpulan data, informasi, dan dokumen yang berhubungan dengan penelitian</w:t>
+      </w:r>
+      <w:r>
+        <w:rPr>
+          <w:rFonts w:ascii="Times New Roman" w:hAnsi="Times New Roman" w:cs="Times New Roman"/>
+          <w:sz w:val="20"/>
+          <w:szCs w:val="20"/>
+        </w:rPr>
+        <w:t xml:space="preserve"> ini.</w:t>
+      </w:r>
+      <w:r>
+        <w:rPr>
+          <w:rFonts w:ascii="Times New Roman" w:hAnsi="Times New Roman" w:cs="Times New Roman"/>
+          <w:sz w:val="20"/>
+          <w:szCs w:val="20"/>
+        </w:rPr>
+        <w:t xml:space="preserve"> </w:t>
+      </w:r>
+      <w:r>
+        <w:rPr>
+          <w:rFonts w:ascii="Times New Roman" w:hAnsi="Times New Roman" w:cs="Times New Roman"/>
+          <w:sz w:val="20"/>
+          <w:szCs w:val="20"/>
+          <w:lang w:val="en-US"/>
+        </w:rPr>
+        <w:t>Literatur yang dimanfaatkan berupa data-data pendukung penelitian, buku-buku referensi, jurnal-jurnal penelitian sebelumnya, dan publikasi lain yang relevan dan dapat digunakan untuk mendukung penelitian ini.</w:t>
       </w:r>
     </w:p>
     <w:p>
@@ -4054,46 +4256,34 @@
         <w:jc w:val="both"/>
         <w:rPr>
           <w:rFonts w:ascii="Times New Roman" w:hAnsi="Times New Roman" w:cs="Times New Roman"/>
-          <w:sz w:val="20"/>
-          <w:szCs w:val="20"/>
-          <w:lang w:val="en-US"/>
+          <w:b/>
+          <w:color w:val="FFFFFF" w:themeColor="background1"/>
+          <w:sz w:val="20"/>
+          <w:szCs w:val="20"/>
         </w:rPr>
       </w:pPr>
       <w:r>
         <w:rPr>
           <w:rFonts w:ascii="Times New Roman" w:hAnsi="Times New Roman" w:cs="Times New Roman"/>
-          <w:sz w:val="20"/>
-          <w:szCs w:val="20"/>
-        </w:rPr>
-        <w:t>Pada tahap</w:t>
-      </w:r>
-      <w:r>
-        <w:rPr>
-          <w:rFonts w:ascii="Times New Roman" w:hAnsi="Times New Roman" w:cs="Times New Roman"/>
-          <w:sz w:val="20"/>
-          <w:szCs w:val="20"/>
-        </w:rPr>
-        <w:t>an</w:t>
-      </w:r>
-      <w:r>
-        <w:rPr>
-          <w:rFonts w:ascii="Times New Roman" w:hAnsi="Times New Roman" w:cs="Times New Roman"/>
-          <w:sz w:val="20"/>
-          <w:szCs w:val="20"/>
-        </w:rPr>
-        <w:t xml:space="preserve"> ini dilakukan pengumpulan data, informasi, dan dokumen yang berhubungan dengan penelitian</w:t>
-      </w:r>
-      <w:r>
-        <w:rPr>
-          <w:rFonts w:ascii="Times New Roman" w:hAnsi="Times New Roman" w:cs="Times New Roman"/>
-          <w:sz w:val="20"/>
-          <w:szCs w:val="20"/>
-        </w:rPr>
-        <w:t xml:space="preserve"> ini.</w:t>
-      </w:r>
-      <w:r>
-        <w:rPr>
-          <w:rFonts w:ascii="Times New Roman" w:hAnsi="Times New Roman" w:cs="Times New Roman"/>
+          <w:b/>
+          <w:sz w:val="20"/>
+          <w:szCs w:val="20"/>
+        </w:rPr>
+        <w:t>2.</w:t>
+      </w:r>
+      <w:r>
+        <w:rPr>
+          <w:rFonts w:ascii="Times New Roman" w:hAnsi="Times New Roman" w:cs="Times New Roman"/>
+          <w:b/>
+          <w:sz w:val="20"/>
+          <w:szCs w:val="20"/>
+        </w:rPr>
+        <w:t>3</w:t>
+      </w:r>
+      <w:r>
+        <w:rPr>
+          <w:rFonts w:ascii="Times New Roman" w:hAnsi="Times New Roman" w:cs="Times New Roman"/>
+          <w:b/>
           <w:sz w:val="20"/>
           <w:szCs w:val="20"/>
         </w:rPr>
@@ -4102,24 +4292,32 @@
       <w:r>
         <w:rPr>
           <w:rFonts w:ascii="Times New Roman" w:hAnsi="Times New Roman" w:cs="Times New Roman"/>
-          <w:sz w:val="20"/>
-          <w:szCs w:val="20"/>
-          <w:lang w:val="en-US"/>
-        </w:rPr>
-        <w:t>Literatur yang dimanfaatkan berupa data-data pendukung penelitian, buku-buku referensi, jurnal-jurnal penelitian sebelumnya, dan publikasi lain yang relevan dan dapat digunakan untuk mendukung penelitian ini.</w:t>
+          <w:b/>
+          <w:sz w:val="20"/>
+          <w:szCs w:val="20"/>
+        </w:rPr>
+        <w:t>Pengumpulan Data</w:t>
+      </w:r>
+      <w:r>
+        <w:rPr>
+          <w:rFonts w:ascii="Times New Roman" w:hAnsi="Times New Roman" w:cs="Times New Roman"/>
+          <w:b/>
+          <w:color w:val="FFFFFF" w:themeColor="background1"/>
+          <w:sz w:val="20"/>
+          <w:szCs w:val="20"/>
+        </w:rPr>
+        <w:t>x</w:t>
       </w:r>
     </w:p>
     <w:p>
       <w:pPr>
         <w:pStyle w:val="ListParagraph"/>
-        <w:spacing w:before="120" w:after="120" w:line="240" w:lineRule="auto"/>
+        <w:spacing w:before="120" w:after="0" w:line="240" w:lineRule="auto"/>
         <w:ind w:left="0"/>
         <w:contextualSpacing w:val="0"/>
         <w:jc w:val="both"/>
         <w:rPr>
           <w:rFonts w:ascii="Times New Roman" w:hAnsi="Times New Roman" w:cs="Times New Roman"/>
-          <w:b/>
-          <w:color w:val="FFFFFF" w:themeColor="background1"/>
           <w:sz w:val="20"/>
           <w:szCs w:val="20"/>
         </w:rPr>
@@ -4127,54 +4325,34 @@
       <w:r>
         <w:rPr>
           <w:rFonts w:ascii="Times New Roman" w:hAnsi="Times New Roman" w:cs="Times New Roman"/>
-          <w:b/>
-          <w:sz w:val="20"/>
-          <w:szCs w:val="20"/>
-        </w:rPr>
-        <w:t>2.</w:t>
-      </w:r>
-      <w:r>
-        <w:rPr>
-          <w:rFonts w:ascii="Times New Roman" w:hAnsi="Times New Roman" w:cs="Times New Roman"/>
-          <w:b/>
-          <w:sz w:val="20"/>
-          <w:szCs w:val="20"/>
-        </w:rPr>
-        <w:t>3</w:t>
-      </w:r>
-      <w:r>
-        <w:rPr>
-          <w:rFonts w:ascii="Times New Roman" w:hAnsi="Times New Roman" w:cs="Times New Roman"/>
-          <w:b/>
-          <w:sz w:val="20"/>
-          <w:szCs w:val="20"/>
-        </w:rPr>
-        <w:t xml:space="preserve"> </w:t>
-      </w:r>
-      <w:r>
-        <w:rPr>
-          <w:rFonts w:ascii="Times New Roman" w:hAnsi="Times New Roman" w:cs="Times New Roman"/>
-          <w:b/>
-          <w:sz w:val="20"/>
-          <w:szCs w:val="20"/>
-        </w:rPr>
-        <w:t>Pengumpulan Data</w:t>
-      </w:r>
-      <w:r>
-        <w:rPr>
-          <w:rFonts w:ascii="Times New Roman" w:hAnsi="Times New Roman" w:cs="Times New Roman"/>
-          <w:b/>
-          <w:color w:val="FFFFFF" w:themeColor="background1"/>
-          <w:sz w:val="20"/>
-          <w:szCs w:val="20"/>
-        </w:rPr>
-        <w:t>x</w:t>
+          <w:sz w:val="20"/>
+          <w:szCs w:val="20"/>
+        </w:rPr>
+        <w:t xml:space="preserve">Pada tahap ini dilakukan observasi untuk mengamati nilai bacaan sensor dan </w:t>
+      </w:r>
+      <w:r>
+        <w:rPr>
+          <w:rFonts w:ascii="Times New Roman" w:hAnsi="Times New Roman" w:cs="Times New Roman"/>
+          <w:i/>
+          <w:iCs/>
+          <w:sz w:val="20"/>
+          <w:szCs w:val="20"/>
+        </w:rPr>
+        <w:t xml:space="preserve">output </w:t>
+      </w:r>
+      <w:r>
+        <w:rPr>
+          <w:rFonts w:ascii="Times New Roman" w:hAnsi="Times New Roman" w:cs="Times New Roman"/>
+          <w:sz w:val="20"/>
+          <w:szCs w:val="20"/>
+        </w:rPr>
+        <w:t>saat diberikan kondisi tertentu.</w:t>
       </w:r>
     </w:p>
     <w:p>
       <w:pPr>
         <w:pStyle w:val="ListParagraph"/>
-        <w:spacing w:before="120" w:after="120" w:line="240" w:lineRule="auto"/>
+        <w:spacing w:after="0" w:line="240" w:lineRule="auto"/>
         <w:ind w:left="0"/>
         <w:contextualSpacing w:val="0"/>
         <w:jc w:val="both"/>
@@ -4191,7 +4369,151 @@
           <w:sz w:val="20"/>
           <w:szCs w:val="20"/>
         </w:rPr>
-        <w:t xml:space="preserve">Pada tahap ini dilakukan observasi untuk mengamati nilai bacaan sensor dan </w:t>
+        <w:t>Data</w:t>
+      </w:r>
+      <w:r>
+        <w:rPr>
+          <w:rFonts w:ascii="Times New Roman" w:hAnsi="Times New Roman" w:cs="Times New Roman"/>
+          <w:sz w:val="20"/>
+          <w:szCs w:val="20"/>
+        </w:rPr>
+        <w:t xml:space="preserve"> </w:t>
+      </w:r>
+      <w:r>
+        <w:rPr>
+          <w:rFonts w:ascii="Times New Roman" w:hAnsi="Times New Roman" w:cs="Times New Roman"/>
+          <w:sz w:val="20"/>
+          <w:szCs w:val="20"/>
+        </w:rPr>
+        <w:t xml:space="preserve"> yang</w:t>
+      </w:r>
+      <w:r>
+        <w:rPr>
+          <w:rFonts w:ascii="Times New Roman" w:hAnsi="Times New Roman" w:cs="Times New Roman"/>
+          <w:sz w:val="20"/>
+          <w:szCs w:val="20"/>
+        </w:rPr>
+        <w:t xml:space="preserve"> </w:t>
+      </w:r>
+      <w:r>
+        <w:rPr>
+          <w:rFonts w:ascii="Times New Roman" w:hAnsi="Times New Roman" w:cs="Times New Roman"/>
+          <w:sz w:val="20"/>
+          <w:szCs w:val="20"/>
+        </w:rPr>
+        <w:t xml:space="preserve"> dikumpulkan</w:t>
+      </w:r>
+      <w:r>
+        <w:rPr>
+          <w:rFonts w:ascii="Times New Roman" w:hAnsi="Times New Roman" w:cs="Times New Roman"/>
+          <w:sz w:val="20"/>
+          <w:szCs w:val="20"/>
+        </w:rPr>
+        <w:t xml:space="preserve"> </w:t>
+      </w:r>
+      <w:r>
+        <w:rPr>
+          <w:rFonts w:ascii="Times New Roman" w:hAnsi="Times New Roman" w:cs="Times New Roman"/>
+          <w:sz w:val="20"/>
+          <w:szCs w:val="20"/>
+        </w:rPr>
+        <w:t xml:space="preserve"> berupa nilai</w:t>
+      </w:r>
+      <w:r>
+        <w:rPr>
+          <w:rFonts w:ascii="Times New Roman" w:hAnsi="Times New Roman" w:cs="Times New Roman"/>
+          <w:sz w:val="20"/>
+          <w:szCs w:val="20"/>
+        </w:rPr>
+        <w:t xml:space="preserve"> </w:t>
+      </w:r>
+      <w:r>
+        <w:rPr>
+          <w:rFonts w:ascii="Times New Roman" w:hAnsi="Times New Roman" w:cs="Times New Roman"/>
+          <w:sz w:val="20"/>
+          <w:szCs w:val="20"/>
+        </w:rPr>
+        <w:t xml:space="preserve"> bacaan</w:t>
+      </w:r>
+      <w:r>
+        <w:rPr>
+          <w:rFonts w:ascii="Times New Roman" w:hAnsi="Times New Roman" w:cs="Times New Roman"/>
+          <w:sz w:val="20"/>
+          <w:szCs w:val="20"/>
+        </w:rPr>
+        <w:t xml:space="preserve"> </w:t>
+      </w:r>
+      <w:r>
+        <w:rPr>
+          <w:rFonts w:ascii="Times New Roman" w:hAnsi="Times New Roman" w:cs="Times New Roman"/>
+          <w:sz w:val="20"/>
+          <w:szCs w:val="20"/>
+        </w:rPr>
+        <w:t xml:space="preserve"> dari</w:t>
+      </w:r>
+      <w:r>
+        <w:rPr>
+          <w:rFonts w:ascii="Times New Roman" w:hAnsi="Times New Roman" w:cs="Times New Roman"/>
+          <w:sz w:val="20"/>
+          <w:szCs w:val="20"/>
+        </w:rPr>
+        <w:t xml:space="preserve"> </w:t>
+      </w:r>
+      <w:r>
+        <w:rPr>
+          <w:rFonts w:ascii="Times New Roman" w:hAnsi="Times New Roman" w:cs="Times New Roman"/>
+          <w:sz w:val="20"/>
+          <w:szCs w:val="20"/>
+        </w:rPr>
+        <w:t xml:space="preserve"> sensor </w:t>
+      </w:r>
+      <w:r>
+        <w:rPr>
+          <w:rFonts w:ascii="Times New Roman" w:hAnsi="Times New Roman" w:cs="Times New Roman"/>
+          <w:sz w:val="20"/>
+          <w:szCs w:val="20"/>
+        </w:rPr>
+        <w:t xml:space="preserve"> </w:t>
+      </w:r>
+      <w:r>
+        <w:rPr>
+          <w:rFonts w:ascii="Times New Roman" w:hAnsi="Times New Roman" w:cs="Times New Roman"/>
+          <w:sz w:val="20"/>
+          <w:szCs w:val="20"/>
+        </w:rPr>
+        <w:t>suhu, kadar</w:t>
+      </w:r>
+      <w:r>
+        <w:rPr>
+          <w:rFonts w:ascii="Times New Roman" w:hAnsi="Times New Roman" w:cs="Times New Roman"/>
+          <w:sz w:val="20"/>
+          <w:szCs w:val="20"/>
+        </w:rPr>
+        <w:t xml:space="preserve"> </w:t>
+      </w:r>
+      <w:r>
+        <w:rPr>
+          <w:rFonts w:ascii="Times New Roman" w:hAnsi="Times New Roman" w:cs="Times New Roman"/>
+          <w:sz w:val="20"/>
+          <w:szCs w:val="20"/>
+        </w:rPr>
+        <w:t xml:space="preserve"> gas,</w:t>
+      </w:r>
+      <w:r>
+        <w:rPr>
+          <w:rFonts w:ascii="Times New Roman" w:hAnsi="Times New Roman" w:cs="Times New Roman"/>
+          <w:sz w:val="20"/>
+          <w:szCs w:val="20"/>
+        </w:rPr>
+        <w:t xml:space="preserve"> </w:t>
+      </w:r>
+      <w:r>
+        <w:rPr>
+          <w:rFonts w:ascii="Times New Roman" w:hAnsi="Times New Roman" w:cs="Times New Roman"/>
+          <w:sz w:val="20"/>
+          <w:szCs w:val="20"/>
+        </w:rPr>
+        <w:t xml:space="preserve"> api yang terdeteksi, dan </w:t>
       </w:r>
       <w:r>
         <w:rPr>
@@ -4201,20 +4523,12 @@
           <w:sz w:val="20"/>
           <w:szCs w:val="20"/>
         </w:rPr>
-        <w:t xml:space="preserve">output </w:t>
-      </w:r>
-      <w:r>
-        <w:rPr>
-          <w:rFonts w:ascii="Times New Roman" w:hAnsi="Times New Roman" w:cs="Times New Roman"/>
-          <w:sz w:val="20"/>
-          <w:szCs w:val="20"/>
-        </w:rPr>
-        <w:t>saat diberikan kondisi tertentu.</w:t>
+        <w:t>delay push</w:t>
       </w:r>
     </w:p>
     <w:p>
       <w:pPr>
-        <w:spacing w:before="120" w:after="0" w:line="240" w:lineRule="auto"/>
+        <w:spacing w:after="0" w:line="240" w:lineRule="auto"/>
         <w:jc w:val="both"/>
         <w:rPr>
           <w:rFonts w:ascii="Times New Roman" w:hAnsi="Times New Roman" w:cs="Times New Roman"/>
@@ -4223,15 +4537,6 @@
           <w:lang w:val="en-US"/>
         </w:rPr>
       </w:pPr>
-      <w:r>
-        <w:rPr>
-          <w:rFonts w:ascii="Times New Roman" w:hAnsi="Times New Roman" w:cs="Times New Roman"/>
-          <w:sz w:val="20"/>
-          <w:szCs w:val="20"/>
-        </w:rPr>
-        <w:lastRenderedPageBreak/>
-        <w:t xml:space="preserve">Data yang dikumpulkan berupa nilai bacaan dari sensor suhu, kadar gas, api yang terdeteksi, dan </w:t>
-      </w:r>
       <w:r>
         <w:rPr>
           <w:rFonts w:ascii="Times New Roman" w:hAnsi="Times New Roman" w:cs="Times New Roman"/>
@@ -4240,7 +4545,8 @@
           <w:sz w:val="20"/>
           <w:szCs w:val="20"/>
         </w:rPr>
-        <w:t>delay push notification</w:t>
+        <w:lastRenderedPageBreak/>
+        <w:t>notification</w:t>
       </w:r>
       <w:r>
         <w:rPr>
@@ -4522,7 +4828,7 @@
             <w:sz w:val="20"/>
             <w:szCs w:val="20"/>
           </w:rPr>
-          <w:tag w:val="MENDELEY_CITATION_v3_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"/>
+          <w:tag w:val="MENDELEY_CITATION_v3_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"/>
           <w:id w:val="1381519946"/>
           <w:placeholder>
             <w:docPart w:val="DefaultPlaceholder_-1854013440"/>
@@ -4536,7 +4842,7 @@
               <w:sz w:val="20"/>
               <w:szCs w:val="20"/>
             </w:rPr>
-            <w:t>[12]</w:t>
+            <w:t>[13]</w:t>
           </w:r>
         </w:sdtContent>
       </w:sdt>
@@ -4726,7 +5032,7 @@
             <w:sz w:val="20"/>
             <w:szCs w:val="20"/>
           </w:rPr>
-          <w:tag w:val="MENDELEY_CITATION_v3_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"/>
+          <w:tag w:val="MENDELEY_CITATION_v3_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"/>
           <w:id w:val="1413973654"/>
           <w:placeholder>
             <w:docPart w:val="DefaultPlaceholder_-1854013440"/>
@@ -4740,7 +5046,7 @@
               <w:sz w:val="20"/>
               <w:szCs w:val="20"/>
             </w:rPr>
-            <w:t>[12]</w:t>
+            <w:t>[13]</w:t>
           </w:r>
         </w:sdtContent>
       </w:sdt>
@@ -4829,7 +5135,7 @@
             <w:sz w:val="20"/>
             <w:szCs w:val="20"/>
           </w:rPr>
-          <w:tag w:val="MENDELEY_CITATION_v3_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"/>
+          <w:tag w:val="MENDELEY_CITATION_v3_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"/>
           <w:id w:val="-433054458"/>
           <w:placeholder>
             <w:docPart w:val="DefaultPlaceholder_-1854013440"/>
@@ -4843,7 +5149,7 @@
               <w:sz w:val="20"/>
               <w:szCs w:val="20"/>
             </w:rPr>
-            <w:t>[13]</w:t>
+            <w:t>[14]</w:t>
           </w:r>
         </w:sdtContent>
       </w:sdt>
@@ -5144,8 +5450,9 @@
         <w:ind w:left="284"/>
         <w:jc w:val="both"/>
         <w:rPr>
-          <w:sz w:val="21"/>
-          <w:szCs w:val="21"/>
+          <w:rFonts w:ascii="Times New Roman" w:hAnsi="Times New Roman" w:cs="Times New Roman"/>
+          <w:sz w:val="20"/>
+          <w:szCs w:val="20"/>
         </w:rPr>
       </w:pPr>
       <w:r>
@@ -5180,7 +5487,7 @@
             <w:sz w:val="20"/>
             <w:szCs w:val="20"/>
           </w:rPr>
-          <w:tag w:val="MENDELEY_CITATION_v3_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"/>
+          <w:tag w:val="MENDELEY_CITATION_v3_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"/>
           <w:id w:val="605554627"/>
           <w:placeholder>
             <w:docPart w:val="DefaultPlaceholder_-1854013440"/>
@@ -5194,7 +5501,7 @@
               <w:sz w:val="20"/>
               <w:szCs w:val="20"/>
             </w:rPr>
-            <w:t>[14]</w:t>
+            <w:t>[15]</w:t>
           </w:r>
         </w:sdtContent>
       </w:sdt>
@@ -5240,7 +5547,110 @@
           <w:sz w:val="20"/>
           <w:szCs w:val="20"/>
         </w:rPr>
-        <w:t xml:space="preserve"> ke luar melalui selang. </w:t>
+        <w:t xml:space="preserve"> ke luar melalui selang.</w:t>
+      </w:r>
+    </w:p>
+    <w:p>
+      <w:pPr>
+        <w:pStyle w:val="ListParagraph"/>
+        <w:numPr>
+          <w:ilvl w:val="0"/>
+          <w:numId w:val="12"/>
+        </w:numPr>
+        <w:spacing w:after="0" w:line="240" w:lineRule="auto"/>
+        <w:ind w:left="284" w:hanging="284"/>
+        <w:jc w:val="both"/>
+        <w:rPr>
+          <w:rFonts w:ascii="Times New Roman" w:hAnsi="Times New Roman" w:cs="Times New Roman"/>
+          <w:sz w:val="20"/>
+          <w:szCs w:val="20"/>
+        </w:rPr>
+      </w:pPr>
+      <w:r>
+        <w:rPr>
+          <w:rFonts w:ascii="Times New Roman" w:hAnsi="Times New Roman" w:cs="Times New Roman"/>
+          <w:sz w:val="20"/>
+          <w:szCs w:val="20"/>
+        </w:rPr>
+        <w:t>Adaptor</w:t>
+      </w:r>
+    </w:p>
+    <w:p>
+      <w:pPr>
+        <w:pStyle w:val="ListParagraph"/>
+        <w:spacing w:after="0" w:line="240" w:lineRule="auto"/>
+        <w:ind w:left="284"/>
+        <w:jc w:val="both"/>
+        <w:rPr>
+          <w:sz w:val="21"/>
+          <w:szCs w:val="21"/>
+        </w:rPr>
+      </w:pPr>
+      <w:r>
+        <w:rPr>
+          <w:rFonts w:ascii="Times New Roman" w:hAnsi="Times New Roman" w:cs="Times New Roman"/>
+          <w:sz w:val="20"/>
+          <w:szCs w:val="20"/>
+        </w:rPr>
+        <w:t>Adaptor merupakan suatu rangkaian yang berfungsi untuk mengonversi tegangan AC menjadi tegangan DC. Rangkaian ini dapat berperan sebagai pengganti alternatif untuk sumber tegangan DC</w:t>
+      </w:r>
+      <w:r>
+        <w:rPr>
+          <w:rFonts w:ascii="Times New Roman" w:hAnsi="Times New Roman" w:cs="Times New Roman"/>
+          <w:sz w:val="20"/>
+          <w:szCs w:val="20"/>
+        </w:rPr>
+        <w:t xml:space="preserve"> </w:t>
+      </w:r>
+      <w:sdt>
+        <w:sdtPr>
+          <w:rPr>
+            <w:rFonts w:ascii="Times New Roman" w:hAnsi="Times New Roman" w:cs="Times New Roman"/>
+            <w:color w:val="000000"/>
+            <w:sz w:val="20"/>
+            <w:szCs w:val="20"/>
+          </w:rPr>
+          <w:tag w:val="MENDELEY_CITATION_v3_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"/>
+          <w:id w:val="339047228"/>
+          <w:placeholder>
+            <w:docPart w:val="DefaultPlaceholder_-1854013440"/>
+          </w:placeholder>
+        </w:sdtPr>
+        <w:sdtContent>
+          <w:r>
+            <w:rPr>
+              <w:rFonts w:ascii="Times New Roman" w:hAnsi="Times New Roman" w:cs="Times New Roman"/>
+              <w:color w:val="000000"/>
+              <w:sz w:val="20"/>
+              <w:szCs w:val="20"/>
+            </w:rPr>
+            <w:t>[16]</w:t>
+          </w:r>
+        </w:sdtContent>
+      </w:sdt>
+      <w:r>
+        <w:rPr>
+          <w:rFonts w:ascii="Times New Roman" w:hAnsi="Times New Roman" w:cs="Times New Roman"/>
+          <w:sz w:val="20"/>
+          <w:szCs w:val="20"/>
+        </w:rPr>
+        <w:t>.</w:t>
+      </w:r>
+      <w:r>
+        <w:rPr>
+          <w:rFonts w:ascii="Times New Roman" w:hAnsi="Times New Roman" w:cs="Times New Roman"/>
+          <w:sz w:val="20"/>
+          <w:szCs w:val="20"/>
+        </w:rPr>
+        <w:t xml:space="preserve"> Pada penelitian ini adaptor digunakan sebagai catu daya untuk DC Water Pump.</w:t>
+      </w:r>
+      <w:r>
+        <w:rPr>
+          <w:rFonts w:ascii="Times New Roman" w:hAnsi="Times New Roman" w:cs="Times New Roman"/>
+          <w:sz w:val="20"/>
+          <w:szCs w:val="20"/>
+        </w:rPr>
+        <w:t xml:space="preserve"> </w:t>
       </w:r>
     </w:p>
     <w:p>
@@ -5544,408 +5954,8 @@
             <w:sz w:val="20"/>
             <w:szCs w:val="20"/>
           </w:rPr>
-          <w:tag w:val="MENDELEY_CITATION_v3_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"/>
+          <w:tag w:val="MENDELEY_CITATION_v3_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"/>
           <w:id w:val="-1759281391"/>
-          <w:placeholder>
-            <w:docPart w:val="DefaultPlaceholder_-1854013440"/>
-          </w:placeholder>
-        </w:sdtPr>
-        <w:sdtContent>
-          <w:r>
-            <w:rPr>
-              <w:rFonts w:ascii="Times New Roman" w:hAnsi="Times New Roman" w:cs="Times New Roman"/>
-              <w:color w:val="000000"/>
-              <w:sz w:val="20"/>
-              <w:szCs w:val="20"/>
-            </w:rPr>
-            <w:t>[15]</w:t>
-          </w:r>
-        </w:sdtContent>
-      </w:sdt>
-      <w:r>
-        <w:rPr>
-          <w:rFonts w:ascii="Times New Roman" w:hAnsi="Times New Roman" w:cs="Times New Roman"/>
-          <w:sz w:val="20"/>
-          <w:szCs w:val="20"/>
-        </w:rPr>
-        <w:t>.</w:t>
-      </w:r>
-      <w:r>
-        <w:rPr>
-          <w:rFonts w:ascii="Times New Roman" w:hAnsi="Times New Roman" w:cs="Times New Roman"/>
-          <w:sz w:val="20"/>
-          <w:szCs w:val="20"/>
-        </w:rPr>
-        <w:t xml:space="preserve"> Pada penelitian ini, sisi </w:t>
-      </w:r>
-      <w:r>
-        <w:rPr>
-          <w:rFonts w:ascii="Times New Roman" w:hAnsi="Times New Roman" w:cs="Times New Roman"/>
-          <w:i/>
-          <w:iCs/>
-          <w:sz w:val="20"/>
-          <w:szCs w:val="20"/>
-        </w:rPr>
-        <w:t>User Interface</w:t>
-      </w:r>
-      <w:r>
-        <w:rPr>
-          <w:rFonts w:ascii="Times New Roman" w:hAnsi="Times New Roman" w:cs="Times New Roman"/>
-          <w:sz w:val="20"/>
-          <w:szCs w:val="20"/>
-        </w:rPr>
-        <w:t xml:space="preserve"> (UI) dibangun dengan </w:t>
-      </w:r>
-      <w:r>
-        <w:rPr>
-          <w:rFonts w:ascii="Times New Roman" w:hAnsi="Times New Roman" w:cs="Times New Roman"/>
-          <w:i/>
-          <w:iCs/>
-          <w:sz w:val="20"/>
-          <w:szCs w:val="20"/>
-        </w:rPr>
-        <w:t>FlutterFlow</w:t>
-      </w:r>
-      <w:r>
-        <w:rPr>
-          <w:rFonts w:ascii="Times New Roman" w:hAnsi="Times New Roman" w:cs="Times New Roman"/>
-          <w:sz w:val="20"/>
-          <w:szCs w:val="20"/>
-        </w:rPr>
-        <w:t xml:space="preserve">, sebuah </w:t>
-      </w:r>
-      <w:r>
-        <w:rPr>
-          <w:rFonts w:ascii="Times New Roman" w:hAnsi="Times New Roman" w:cs="Times New Roman"/>
-          <w:i/>
-          <w:iCs/>
-          <w:sz w:val="20"/>
-          <w:szCs w:val="20"/>
-        </w:rPr>
-        <w:t>platform</w:t>
-      </w:r>
-      <w:r>
-        <w:rPr>
-          <w:rFonts w:ascii="Times New Roman" w:hAnsi="Times New Roman" w:cs="Times New Roman"/>
-          <w:sz w:val="20"/>
-          <w:szCs w:val="20"/>
-        </w:rPr>
-        <w:t xml:space="preserve"> yang menerapkan konsep </w:t>
-      </w:r>
-      <w:r>
-        <w:rPr>
-          <w:rFonts w:ascii="Times New Roman" w:hAnsi="Times New Roman" w:cs="Times New Roman"/>
-          <w:i/>
-          <w:iCs/>
-          <w:sz w:val="20"/>
-          <w:szCs w:val="20"/>
-        </w:rPr>
-        <w:t>drag and drop</w:t>
-      </w:r>
-      <w:r>
-        <w:rPr>
-          <w:rFonts w:ascii="Times New Roman" w:hAnsi="Times New Roman" w:cs="Times New Roman"/>
-          <w:sz w:val="20"/>
-          <w:szCs w:val="20"/>
-        </w:rPr>
-        <w:t xml:space="preserve"> untuk mempermudah dalam membangun UI aplikasi android.</w:t>
-      </w:r>
-    </w:p>
-    <w:p>
-      <w:pPr>
-        <w:pStyle w:val="ListParagraph"/>
-        <w:numPr>
-          <w:ilvl w:val="0"/>
-          <w:numId w:val="13"/>
-        </w:numPr>
-        <w:spacing w:after="0" w:line="240" w:lineRule="auto"/>
-        <w:ind w:left="284" w:hanging="284"/>
-        <w:jc w:val="both"/>
-        <w:rPr>
-          <w:rFonts w:ascii="Times New Roman" w:hAnsi="Times New Roman" w:cs="Times New Roman"/>
-          <w:sz w:val="20"/>
-          <w:szCs w:val="20"/>
-        </w:rPr>
-      </w:pPr>
-      <w:r>
-        <w:rPr>
-          <w:rFonts w:ascii="Times New Roman" w:hAnsi="Times New Roman" w:cs="Times New Roman"/>
-          <w:sz w:val="20"/>
-          <w:szCs w:val="20"/>
-        </w:rPr>
-        <w:t>Firebase</w:t>
-      </w:r>
-    </w:p>
-    <w:p>
-      <w:pPr>
-        <w:pStyle w:val="ListParagraph"/>
-        <w:spacing w:line="240" w:lineRule="auto"/>
-        <w:ind w:left="284"/>
-        <w:jc w:val="both"/>
-        <w:rPr>
-          <w:rFonts w:ascii="Times New Roman" w:hAnsi="Times New Roman" w:cs="Times New Roman"/>
-          <w:sz w:val="20"/>
-          <w:szCs w:val="20"/>
-        </w:rPr>
-      </w:pPr>
-      <w:r>
-        <w:rPr>
-          <w:rFonts w:ascii="Times New Roman" w:hAnsi="Times New Roman" w:cs="Times New Roman"/>
-          <w:sz w:val="20"/>
-          <w:szCs w:val="20"/>
-        </w:rPr>
-        <w:t xml:space="preserve">Firebase adalah </w:t>
-      </w:r>
-      <w:r>
-        <w:rPr>
-          <w:rFonts w:ascii="Times New Roman" w:hAnsi="Times New Roman" w:cs="Times New Roman"/>
-          <w:i/>
-          <w:iCs/>
-          <w:sz w:val="20"/>
-          <w:szCs w:val="20"/>
-        </w:rPr>
-        <w:t>platform</w:t>
-      </w:r>
-      <w:r>
-        <w:rPr>
-          <w:rFonts w:ascii="Times New Roman" w:hAnsi="Times New Roman" w:cs="Times New Roman"/>
-          <w:sz w:val="20"/>
-          <w:szCs w:val="20"/>
-        </w:rPr>
-        <w:t xml:space="preserve"> layanan </w:t>
-      </w:r>
-      <w:r>
-        <w:rPr>
-          <w:rFonts w:ascii="Times New Roman" w:hAnsi="Times New Roman" w:cs="Times New Roman"/>
-          <w:i/>
-          <w:iCs/>
-          <w:sz w:val="20"/>
-          <w:szCs w:val="20"/>
-        </w:rPr>
-        <w:t>backend</w:t>
-      </w:r>
-      <w:r>
-        <w:rPr>
-          <w:rFonts w:ascii="Times New Roman" w:hAnsi="Times New Roman" w:cs="Times New Roman"/>
-          <w:sz w:val="20"/>
-          <w:szCs w:val="20"/>
-        </w:rPr>
-        <w:t xml:space="preserve"> yang menyediakan API (</w:t>
-      </w:r>
-      <w:r>
-        <w:rPr>
-          <w:rFonts w:ascii="Times New Roman" w:hAnsi="Times New Roman" w:cs="Times New Roman"/>
-          <w:i/>
-          <w:iCs/>
-          <w:sz w:val="20"/>
-          <w:szCs w:val="20"/>
-        </w:rPr>
-        <w:t>Application Programming Interface</w:t>
-      </w:r>
-      <w:r>
-        <w:rPr>
-          <w:rFonts w:ascii="Times New Roman" w:hAnsi="Times New Roman" w:cs="Times New Roman"/>
-          <w:sz w:val="20"/>
-          <w:szCs w:val="20"/>
-        </w:rPr>
-        <w:t xml:space="preserve">) untuk sinkronisasi data </w:t>
-      </w:r>
-      <w:r>
-        <w:rPr>
-          <w:rFonts w:ascii="Times New Roman" w:hAnsi="Times New Roman" w:cs="Times New Roman"/>
-          <w:i/>
-          <w:iCs/>
-          <w:sz w:val="20"/>
-          <w:szCs w:val="20"/>
-        </w:rPr>
-        <w:t>real-time</w:t>
-      </w:r>
-      <w:r>
-        <w:rPr>
-          <w:rFonts w:ascii="Times New Roman" w:hAnsi="Times New Roman" w:cs="Times New Roman"/>
-          <w:sz w:val="20"/>
-          <w:szCs w:val="20"/>
-        </w:rPr>
-        <w:t xml:space="preserve"> pada </w:t>
-      </w:r>
-      <w:r>
-        <w:rPr>
-          <w:rFonts w:ascii="Times New Roman" w:hAnsi="Times New Roman" w:cs="Times New Roman"/>
-          <w:i/>
-          <w:iCs/>
-          <w:sz w:val="20"/>
-          <w:szCs w:val="20"/>
-        </w:rPr>
-        <w:t xml:space="preserve">client </w:t>
-      </w:r>
-      <w:r>
-        <w:rPr>
-          <w:rFonts w:ascii="Times New Roman" w:hAnsi="Times New Roman" w:cs="Times New Roman"/>
-          <w:sz w:val="20"/>
-          <w:szCs w:val="20"/>
-        </w:rPr>
-        <w:t xml:space="preserve">yang berbeda dan penyimpanan data pada </w:t>
-      </w:r>
-      <w:r>
-        <w:rPr>
-          <w:rFonts w:ascii="Times New Roman" w:hAnsi="Times New Roman" w:cs="Times New Roman"/>
-          <w:i/>
-          <w:iCs/>
-          <w:sz w:val="20"/>
-          <w:szCs w:val="20"/>
-        </w:rPr>
-        <w:t>cloud</w:t>
-      </w:r>
-      <w:r>
-        <w:rPr>
-          <w:rFonts w:ascii="Times New Roman" w:hAnsi="Times New Roman" w:cs="Times New Roman"/>
-          <w:sz w:val="20"/>
-          <w:szCs w:val="20"/>
-        </w:rPr>
-        <w:t xml:space="preserve"> </w:t>
-      </w:r>
-      <w:sdt>
-        <w:sdtPr>
-          <w:rPr>
-            <w:rFonts w:ascii="Times New Roman" w:hAnsi="Times New Roman" w:cs="Times New Roman"/>
-            <w:color w:val="000000"/>
-            <w:sz w:val="20"/>
-            <w:szCs w:val="20"/>
-          </w:rPr>
-          <w:tag w:val="MENDELEY_CITATION_v3_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"/>
-          <w:id w:val="-503352875"/>
-          <w:placeholder>
-            <w:docPart w:val="DefaultPlaceholder_-1854013440"/>
-          </w:placeholder>
-        </w:sdtPr>
-        <w:sdtContent>
-          <w:r>
-            <w:rPr>
-              <w:rFonts w:ascii="Times New Roman" w:hAnsi="Times New Roman" w:cs="Times New Roman"/>
-              <w:color w:val="000000"/>
-              <w:sz w:val="20"/>
-              <w:szCs w:val="20"/>
-            </w:rPr>
-            <w:t>[16]</w:t>
-          </w:r>
-        </w:sdtContent>
-      </w:sdt>
-      <w:r>
-        <w:rPr>
-          <w:rFonts w:ascii="Times New Roman" w:hAnsi="Times New Roman" w:cs="Times New Roman"/>
-          <w:sz w:val="20"/>
-          <w:szCs w:val="20"/>
-        </w:rPr>
-        <w:t>.</w:t>
-      </w:r>
-      <w:r>
-        <w:rPr>
-          <w:rFonts w:ascii="Times New Roman" w:hAnsi="Times New Roman" w:cs="Times New Roman"/>
-          <w:sz w:val="20"/>
-          <w:szCs w:val="20"/>
-        </w:rPr>
-        <w:t xml:space="preserve"> </w:t>
-      </w:r>
-    </w:p>
-    <w:p>
-      <w:pPr>
-        <w:pStyle w:val="ListParagraph"/>
-        <w:numPr>
-          <w:ilvl w:val="0"/>
-          <w:numId w:val="13"/>
-        </w:numPr>
-        <w:spacing w:after="0" w:line="240" w:lineRule="auto"/>
-        <w:ind w:left="284" w:hanging="284"/>
-        <w:jc w:val="both"/>
-        <w:rPr>
-          <w:rFonts w:ascii="Times New Roman" w:hAnsi="Times New Roman" w:cs="Times New Roman"/>
-          <w:sz w:val="20"/>
-          <w:szCs w:val="20"/>
-        </w:rPr>
-      </w:pPr>
-      <w:r>
-        <w:rPr>
-          <w:rFonts w:ascii="Times New Roman" w:hAnsi="Times New Roman" w:cs="Times New Roman"/>
-          <w:sz w:val="20"/>
-          <w:szCs w:val="20"/>
-        </w:rPr>
-        <w:t>Pusher Beams</w:t>
-      </w:r>
-    </w:p>
-    <w:p>
-      <w:pPr>
-        <w:pStyle w:val="ListParagraph"/>
-        <w:spacing w:line="240" w:lineRule="auto"/>
-        <w:ind w:left="284"/>
-        <w:jc w:val="both"/>
-        <w:rPr>
-          <w:rFonts w:ascii="Times New Roman" w:hAnsi="Times New Roman" w:cs="Times New Roman"/>
-          <w:sz w:val="20"/>
-          <w:szCs w:val="20"/>
-        </w:rPr>
-      </w:pPr>
-      <w:r>
-        <w:rPr>
-          <w:rFonts w:ascii="Times New Roman" w:hAnsi="Times New Roman" w:cs="Times New Roman"/>
-          <w:sz w:val="20"/>
-          <w:szCs w:val="20"/>
-        </w:rPr>
-        <w:t xml:space="preserve">Beams merupakan layanan API yang dikembangkan oleh </w:t>
-      </w:r>
-      <w:r>
-        <w:rPr>
-          <w:rFonts w:ascii="Times New Roman" w:hAnsi="Times New Roman" w:cs="Times New Roman"/>
-          <w:i/>
-          <w:iCs/>
-          <w:sz w:val="20"/>
-          <w:szCs w:val="20"/>
-        </w:rPr>
-        <w:t>Pusher,</w:t>
-      </w:r>
-      <w:r>
-        <w:rPr>
-          <w:rFonts w:ascii="Times New Roman" w:hAnsi="Times New Roman" w:cs="Times New Roman"/>
-          <w:sz w:val="20"/>
-          <w:szCs w:val="20"/>
-        </w:rPr>
-        <w:t xml:space="preserve"> untuk mengirimkan </w:t>
-      </w:r>
-      <w:r>
-        <w:rPr>
-          <w:rFonts w:ascii="Times New Roman" w:hAnsi="Times New Roman" w:cs="Times New Roman"/>
-          <w:i/>
-          <w:iCs/>
-          <w:sz w:val="20"/>
-          <w:szCs w:val="20"/>
-        </w:rPr>
-        <w:t>push notification</w:t>
-      </w:r>
-      <w:r>
-        <w:rPr>
-          <w:rFonts w:ascii="Times New Roman" w:hAnsi="Times New Roman" w:cs="Times New Roman"/>
-          <w:sz w:val="20"/>
-          <w:szCs w:val="20"/>
-        </w:rPr>
-        <w:t xml:space="preserve"> pada aplikasi iOS, Android, dan Web</w:t>
-      </w:r>
-      <w:r>
-        <w:rPr>
-          <w:rFonts w:ascii="Times New Roman" w:hAnsi="Times New Roman" w:cs="Times New Roman"/>
-          <w:sz w:val="20"/>
-          <w:szCs w:val="20"/>
-        </w:rPr>
-        <w:t xml:space="preserve"> </w:t>
-      </w:r>
-      <w:sdt>
-        <w:sdtPr>
-          <w:rPr>
-            <w:rFonts w:ascii="Times New Roman" w:hAnsi="Times New Roman" w:cs="Times New Roman"/>
-            <w:color w:val="000000"/>
-            <w:sz w:val="20"/>
-            <w:szCs w:val="20"/>
-          </w:rPr>
-          <w:tag w:val="MENDELEY_CITATION_v3_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"/>
-          <w:id w:val="-23320898"/>
           <w:placeholder>
             <w:docPart w:val="DefaultPlaceholder_-1854013440"/>
           </w:placeholder>
@@ -5970,6 +5980,86 @@
         </w:rPr>
         <w:t>.</w:t>
       </w:r>
+      <w:r>
+        <w:rPr>
+          <w:rFonts w:ascii="Times New Roman" w:hAnsi="Times New Roman" w:cs="Times New Roman"/>
+          <w:sz w:val="20"/>
+          <w:szCs w:val="20"/>
+        </w:rPr>
+        <w:t xml:space="preserve"> Pada penelitian ini, sisi </w:t>
+      </w:r>
+      <w:r>
+        <w:rPr>
+          <w:rFonts w:ascii="Times New Roman" w:hAnsi="Times New Roman" w:cs="Times New Roman"/>
+          <w:i/>
+          <w:iCs/>
+          <w:sz w:val="20"/>
+          <w:szCs w:val="20"/>
+        </w:rPr>
+        <w:t>User Interface</w:t>
+      </w:r>
+      <w:r>
+        <w:rPr>
+          <w:rFonts w:ascii="Times New Roman" w:hAnsi="Times New Roman" w:cs="Times New Roman"/>
+          <w:sz w:val="20"/>
+          <w:szCs w:val="20"/>
+        </w:rPr>
+        <w:t xml:space="preserve"> (UI) dibangun dengan </w:t>
+      </w:r>
+      <w:r>
+        <w:rPr>
+          <w:rFonts w:ascii="Times New Roman" w:hAnsi="Times New Roman" w:cs="Times New Roman"/>
+          <w:i/>
+          <w:iCs/>
+          <w:sz w:val="20"/>
+          <w:szCs w:val="20"/>
+        </w:rPr>
+        <w:t>FlutterFlow</w:t>
+      </w:r>
+      <w:r>
+        <w:rPr>
+          <w:rFonts w:ascii="Times New Roman" w:hAnsi="Times New Roman" w:cs="Times New Roman"/>
+          <w:sz w:val="20"/>
+          <w:szCs w:val="20"/>
+        </w:rPr>
+        <w:t xml:space="preserve">, sebuah </w:t>
+      </w:r>
+      <w:r>
+        <w:rPr>
+          <w:rFonts w:ascii="Times New Roman" w:hAnsi="Times New Roman" w:cs="Times New Roman"/>
+          <w:i/>
+          <w:iCs/>
+          <w:sz w:val="20"/>
+          <w:szCs w:val="20"/>
+        </w:rPr>
+        <w:t>platform</w:t>
+      </w:r>
+      <w:r>
+        <w:rPr>
+          <w:rFonts w:ascii="Times New Roman" w:hAnsi="Times New Roman" w:cs="Times New Roman"/>
+          <w:sz w:val="20"/>
+          <w:szCs w:val="20"/>
+        </w:rPr>
+        <w:t xml:space="preserve"> yang menerapkan konsep </w:t>
+      </w:r>
+      <w:r>
+        <w:rPr>
+          <w:rFonts w:ascii="Times New Roman" w:hAnsi="Times New Roman" w:cs="Times New Roman"/>
+          <w:i/>
+          <w:iCs/>
+          <w:sz w:val="20"/>
+          <w:szCs w:val="20"/>
+        </w:rPr>
+        <w:t>drag and drop</w:t>
+      </w:r>
+      <w:r>
+        <w:rPr>
+          <w:rFonts w:ascii="Times New Roman" w:hAnsi="Times New Roman" w:cs="Times New Roman"/>
+          <w:sz w:val="20"/>
+          <w:szCs w:val="20"/>
+        </w:rPr>
+        <w:t xml:space="preserve"> untuk mempermudah dalam membangun UI aplikasi android.</w:t>
+      </w:r>
     </w:p>
     <w:p>
       <w:pPr>
@@ -5993,13 +6083,13 @@
           <w:sz w:val="20"/>
           <w:szCs w:val="20"/>
         </w:rPr>
-        <w:t>Cloud VPS</w:t>
+        <w:t>Firebase</w:t>
       </w:r>
     </w:p>
     <w:p>
       <w:pPr>
         <w:pStyle w:val="ListParagraph"/>
-        <w:spacing w:after="0" w:line="240" w:lineRule="auto"/>
+        <w:spacing w:line="240" w:lineRule="auto"/>
         <w:ind w:left="284"/>
         <w:jc w:val="both"/>
         <w:rPr>
@@ -6011,20 +6101,28 @@
       <w:r>
         <w:rPr>
           <w:rFonts w:ascii="Times New Roman" w:hAnsi="Times New Roman" w:cs="Times New Roman"/>
+          <w:sz w:val="20"/>
+          <w:szCs w:val="20"/>
+        </w:rPr>
+        <w:t xml:space="preserve">Firebase adalah </w:t>
+      </w:r>
+      <w:r>
+        <w:rPr>
+          <w:rFonts w:ascii="Times New Roman" w:hAnsi="Times New Roman" w:cs="Times New Roman"/>
           <w:i/>
           <w:iCs/>
           <w:sz w:val="20"/>
           <w:szCs w:val="20"/>
         </w:rPr>
-        <w:t>Virtual Private Server</w:t>
-      </w:r>
-      <w:r>
-        <w:rPr>
-          <w:rFonts w:ascii="Times New Roman" w:hAnsi="Times New Roman" w:cs="Times New Roman"/>
-          <w:sz w:val="20"/>
-          <w:szCs w:val="20"/>
-        </w:rPr>
-        <w:t xml:space="preserve"> (VPS) adalah suatu metode yang melibatkan pembagian komputer </w:t>
+        <w:t>platform</w:t>
+      </w:r>
+      <w:r>
+        <w:rPr>
+          <w:rFonts w:ascii="Times New Roman" w:hAnsi="Times New Roman" w:cs="Times New Roman"/>
+          <w:sz w:val="20"/>
+          <w:szCs w:val="20"/>
+        </w:rPr>
+        <w:t xml:space="preserve"> layanan </w:t>
       </w:r>
       <w:r>
         <w:rPr>
@@ -6034,15 +6132,15 @@
           <w:sz w:val="20"/>
           <w:szCs w:val="20"/>
         </w:rPr>
-        <w:t xml:space="preserve">server </w:t>
-      </w:r>
-      <w:r>
-        <w:rPr>
-          <w:rFonts w:ascii="Times New Roman" w:hAnsi="Times New Roman" w:cs="Times New Roman"/>
-          <w:sz w:val="20"/>
-          <w:szCs w:val="20"/>
-        </w:rPr>
-        <w:t xml:space="preserve">fisik menjadi beberapa </w:t>
+        <w:t>backend</w:t>
+      </w:r>
+      <w:r>
+        <w:rPr>
+          <w:rFonts w:ascii="Times New Roman" w:hAnsi="Times New Roman" w:cs="Times New Roman"/>
+          <w:sz w:val="20"/>
+          <w:szCs w:val="20"/>
+        </w:rPr>
+        <w:t xml:space="preserve"> yang menyediakan API (</w:t>
       </w:r>
       <w:r>
         <w:rPr>
@@ -6052,15 +6150,61 @@
           <w:sz w:val="20"/>
           <w:szCs w:val="20"/>
         </w:rPr>
-        <w:t>server</w:t>
-      </w:r>
-      <w:r>
-        <w:rPr>
-          <w:rFonts w:ascii="Times New Roman" w:hAnsi="Times New Roman" w:cs="Times New Roman"/>
-          <w:sz w:val="20"/>
-          <w:szCs w:val="20"/>
-        </w:rPr>
-        <w:t xml:space="preserve"> yang berdiri sendiri</w:t>
+        <w:t>Application Programming Interface</w:t>
+      </w:r>
+      <w:r>
+        <w:rPr>
+          <w:rFonts w:ascii="Times New Roman" w:hAnsi="Times New Roman" w:cs="Times New Roman"/>
+          <w:sz w:val="20"/>
+          <w:szCs w:val="20"/>
+        </w:rPr>
+        <w:t xml:space="preserve">) untuk sinkronisasi data </w:t>
+      </w:r>
+      <w:r>
+        <w:rPr>
+          <w:rFonts w:ascii="Times New Roman" w:hAnsi="Times New Roman" w:cs="Times New Roman"/>
+          <w:i/>
+          <w:iCs/>
+          <w:sz w:val="20"/>
+          <w:szCs w:val="20"/>
+        </w:rPr>
+        <w:t>real-time</w:t>
+      </w:r>
+      <w:r>
+        <w:rPr>
+          <w:rFonts w:ascii="Times New Roman" w:hAnsi="Times New Roman" w:cs="Times New Roman"/>
+          <w:sz w:val="20"/>
+          <w:szCs w:val="20"/>
+        </w:rPr>
+        <w:t xml:space="preserve"> pada </w:t>
+      </w:r>
+      <w:r>
+        <w:rPr>
+          <w:rFonts w:ascii="Times New Roman" w:hAnsi="Times New Roman" w:cs="Times New Roman"/>
+          <w:i/>
+          <w:iCs/>
+          <w:sz w:val="20"/>
+          <w:szCs w:val="20"/>
+        </w:rPr>
+        <w:t xml:space="preserve">client </w:t>
+      </w:r>
+      <w:r>
+        <w:rPr>
+          <w:rFonts w:ascii="Times New Roman" w:hAnsi="Times New Roman" w:cs="Times New Roman"/>
+          <w:sz w:val="20"/>
+          <w:szCs w:val="20"/>
+        </w:rPr>
+        <w:t xml:space="preserve">yang berbeda dan penyimpanan data pada </w:t>
+      </w:r>
+      <w:r>
+        <w:rPr>
+          <w:rFonts w:ascii="Times New Roman" w:hAnsi="Times New Roman" w:cs="Times New Roman"/>
+          <w:i/>
+          <w:iCs/>
+          <w:sz w:val="20"/>
+          <w:szCs w:val="20"/>
+        </w:rPr>
+        <w:t>cloud</w:t>
       </w:r>
       <w:r>
         <w:rPr>
@@ -6078,8 +6222,8 @@
             <w:sz w:val="20"/>
             <w:szCs w:val="20"/>
           </w:rPr>
-          <w:tag w:val="MENDELEY_CITATION_v3_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"/>
-          <w:id w:val="-1560859023"/>
+          <w:tag w:val="MENDELEY_CITATION_v3_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"/>
+          <w:id w:val="-503352875"/>
           <w:placeholder>
             <w:docPart w:val="DefaultPlaceholder_-1854013440"/>
           </w:placeholder>
@@ -6104,6 +6248,272 @@
         </w:rPr>
         <w:t>.</w:t>
       </w:r>
+      <w:r>
+        <w:rPr>
+          <w:rFonts w:ascii="Times New Roman" w:hAnsi="Times New Roman" w:cs="Times New Roman"/>
+          <w:sz w:val="20"/>
+          <w:szCs w:val="20"/>
+        </w:rPr>
+        <w:t xml:space="preserve"> </w:t>
+      </w:r>
+    </w:p>
+    <w:p>
+      <w:pPr>
+        <w:pStyle w:val="ListParagraph"/>
+        <w:numPr>
+          <w:ilvl w:val="0"/>
+          <w:numId w:val="13"/>
+        </w:numPr>
+        <w:spacing w:after="0" w:line="240" w:lineRule="auto"/>
+        <w:ind w:left="284" w:hanging="284"/>
+        <w:jc w:val="both"/>
+        <w:rPr>
+          <w:rFonts w:ascii="Times New Roman" w:hAnsi="Times New Roman" w:cs="Times New Roman"/>
+          <w:sz w:val="20"/>
+          <w:szCs w:val="20"/>
+        </w:rPr>
+      </w:pPr>
+      <w:r>
+        <w:rPr>
+          <w:rFonts w:ascii="Times New Roman" w:hAnsi="Times New Roman" w:cs="Times New Roman"/>
+          <w:sz w:val="20"/>
+          <w:szCs w:val="20"/>
+        </w:rPr>
+        <w:t>Pusher Beams</w:t>
+      </w:r>
+    </w:p>
+    <w:p>
+      <w:pPr>
+        <w:pStyle w:val="ListParagraph"/>
+        <w:spacing w:line="240" w:lineRule="auto"/>
+        <w:ind w:left="284"/>
+        <w:jc w:val="both"/>
+        <w:rPr>
+          <w:rFonts w:ascii="Times New Roman" w:hAnsi="Times New Roman" w:cs="Times New Roman"/>
+          <w:sz w:val="20"/>
+          <w:szCs w:val="20"/>
+        </w:rPr>
+      </w:pPr>
+      <w:r>
+        <w:rPr>
+          <w:rFonts w:ascii="Times New Roman" w:hAnsi="Times New Roman" w:cs="Times New Roman"/>
+          <w:sz w:val="20"/>
+          <w:szCs w:val="20"/>
+        </w:rPr>
+        <w:t xml:space="preserve">Beams merupakan layanan API yang dikembangkan oleh </w:t>
+      </w:r>
+      <w:r>
+        <w:rPr>
+          <w:rFonts w:ascii="Times New Roman" w:hAnsi="Times New Roman" w:cs="Times New Roman"/>
+          <w:i/>
+          <w:iCs/>
+          <w:sz w:val="20"/>
+          <w:szCs w:val="20"/>
+        </w:rPr>
+        <w:t>Pusher,</w:t>
+      </w:r>
+      <w:r>
+        <w:rPr>
+          <w:rFonts w:ascii="Times New Roman" w:hAnsi="Times New Roman" w:cs="Times New Roman"/>
+          <w:sz w:val="20"/>
+          <w:szCs w:val="20"/>
+        </w:rPr>
+        <w:t xml:space="preserve"> untuk mengirimkan </w:t>
+      </w:r>
+      <w:r>
+        <w:rPr>
+          <w:rFonts w:ascii="Times New Roman" w:hAnsi="Times New Roman" w:cs="Times New Roman"/>
+          <w:i/>
+          <w:iCs/>
+          <w:sz w:val="20"/>
+          <w:szCs w:val="20"/>
+        </w:rPr>
+        <w:t>push notification</w:t>
+      </w:r>
+      <w:r>
+        <w:rPr>
+          <w:rFonts w:ascii="Times New Roman" w:hAnsi="Times New Roman" w:cs="Times New Roman"/>
+          <w:sz w:val="20"/>
+          <w:szCs w:val="20"/>
+        </w:rPr>
+        <w:t xml:space="preserve"> pada aplikasi iOS, Android, dan Web</w:t>
+      </w:r>
+      <w:r>
+        <w:rPr>
+          <w:rFonts w:ascii="Times New Roman" w:hAnsi="Times New Roman" w:cs="Times New Roman"/>
+          <w:sz w:val="20"/>
+          <w:szCs w:val="20"/>
+        </w:rPr>
+        <w:t xml:space="preserve"> </w:t>
+      </w:r>
+      <w:sdt>
+        <w:sdtPr>
+          <w:rPr>
+            <w:rFonts w:ascii="Times New Roman" w:hAnsi="Times New Roman" w:cs="Times New Roman"/>
+            <w:color w:val="000000"/>
+            <w:sz w:val="20"/>
+            <w:szCs w:val="20"/>
+          </w:rPr>
+          <w:tag w:val="MENDELEY_CITATION_v3_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"/>
+          <w:id w:val="-23320898"/>
+          <w:placeholder>
+            <w:docPart w:val="DefaultPlaceholder_-1854013440"/>
+          </w:placeholder>
+        </w:sdtPr>
+        <w:sdtContent>
+          <w:r>
+            <w:rPr>
+              <w:rFonts w:ascii="Times New Roman" w:hAnsi="Times New Roman" w:cs="Times New Roman"/>
+              <w:color w:val="000000"/>
+              <w:sz w:val="20"/>
+              <w:szCs w:val="20"/>
+            </w:rPr>
+            <w:t>[19]</w:t>
+          </w:r>
+        </w:sdtContent>
+      </w:sdt>
+      <w:r>
+        <w:rPr>
+          <w:rFonts w:ascii="Times New Roman" w:hAnsi="Times New Roman" w:cs="Times New Roman"/>
+          <w:sz w:val="20"/>
+          <w:szCs w:val="20"/>
+        </w:rPr>
+        <w:t>.</w:t>
+      </w:r>
+    </w:p>
+    <w:p>
+      <w:pPr>
+        <w:pStyle w:val="ListParagraph"/>
+        <w:numPr>
+          <w:ilvl w:val="0"/>
+          <w:numId w:val="13"/>
+        </w:numPr>
+        <w:spacing w:after="0" w:line="240" w:lineRule="auto"/>
+        <w:ind w:left="284" w:hanging="284"/>
+        <w:jc w:val="both"/>
+        <w:rPr>
+          <w:rFonts w:ascii="Times New Roman" w:hAnsi="Times New Roman" w:cs="Times New Roman"/>
+          <w:sz w:val="20"/>
+          <w:szCs w:val="20"/>
+        </w:rPr>
+      </w:pPr>
+      <w:r>
+        <w:rPr>
+          <w:rFonts w:ascii="Times New Roman" w:hAnsi="Times New Roman" w:cs="Times New Roman"/>
+          <w:sz w:val="20"/>
+          <w:szCs w:val="20"/>
+        </w:rPr>
+        <w:t>Cloud VPS</w:t>
+      </w:r>
+    </w:p>
+    <w:p>
+      <w:pPr>
+        <w:pStyle w:val="ListParagraph"/>
+        <w:spacing w:after="0" w:line="240" w:lineRule="auto"/>
+        <w:ind w:left="284"/>
+        <w:jc w:val="both"/>
+        <w:rPr>
+          <w:rFonts w:ascii="Times New Roman" w:hAnsi="Times New Roman" w:cs="Times New Roman"/>
+          <w:sz w:val="20"/>
+          <w:szCs w:val="20"/>
+        </w:rPr>
+      </w:pPr>
+      <w:r>
+        <w:rPr>
+          <w:rFonts w:ascii="Times New Roman" w:hAnsi="Times New Roman" w:cs="Times New Roman"/>
+          <w:i/>
+          <w:iCs/>
+          <w:sz w:val="20"/>
+          <w:szCs w:val="20"/>
+        </w:rPr>
+        <w:t>Virtual Private Server</w:t>
+      </w:r>
+      <w:r>
+        <w:rPr>
+          <w:rFonts w:ascii="Times New Roman" w:hAnsi="Times New Roman" w:cs="Times New Roman"/>
+          <w:sz w:val="20"/>
+          <w:szCs w:val="20"/>
+        </w:rPr>
+        <w:t xml:space="preserve"> (VPS) adalah suatu metode yang melibatkan pembagian komputer </w:t>
+      </w:r>
+      <w:r>
+        <w:rPr>
+          <w:rFonts w:ascii="Times New Roman" w:hAnsi="Times New Roman" w:cs="Times New Roman"/>
+          <w:i/>
+          <w:iCs/>
+          <w:sz w:val="20"/>
+          <w:szCs w:val="20"/>
+        </w:rPr>
+        <w:t xml:space="preserve">server </w:t>
+      </w:r>
+      <w:r>
+        <w:rPr>
+          <w:rFonts w:ascii="Times New Roman" w:hAnsi="Times New Roman" w:cs="Times New Roman"/>
+          <w:sz w:val="20"/>
+          <w:szCs w:val="20"/>
+        </w:rPr>
+        <w:t xml:space="preserve">fisik menjadi beberapa </w:t>
+      </w:r>
+      <w:r>
+        <w:rPr>
+          <w:rFonts w:ascii="Times New Roman" w:hAnsi="Times New Roman" w:cs="Times New Roman"/>
+          <w:i/>
+          <w:iCs/>
+          <w:sz w:val="20"/>
+          <w:szCs w:val="20"/>
+        </w:rPr>
+        <w:t>server</w:t>
+      </w:r>
+      <w:r>
+        <w:rPr>
+          <w:rFonts w:ascii="Times New Roman" w:hAnsi="Times New Roman" w:cs="Times New Roman"/>
+          <w:sz w:val="20"/>
+          <w:szCs w:val="20"/>
+        </w:rPr>
+        <w:t xml:space="preserve"> yang berdiri sendiri</w:t>
+      </w:r>
+      <w:r>
+        <w:rPr>
+          <w:rFonts w:ascii="Times New Roman" w:hAnsi="Times New Roman" w:cs="Times New Roman"/>
+          <w:sz w:val="20"/>
+          <w:szCs w:val="20"/>
+        </w:rPr>
+        <w:t xml:space="preserve"> </w:t>
+      </w:r>
+      <w:sdt>
+        <w:sdtPr>
+          <w:rPr>
+            <w:rFonts w:ascii="Times New Roman" w:hAnsi="Times New Roman" w:cs="Times New Roman"/>
+            <w:color w:val="000000"/>
+            <w:sz w:val="20"/>
+            <w:szCs w:val="20"/>
+          </w:rPr>
+          <w:tag w:val="MENDELEY_CITATION_v3_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"/>
+          <w:id w:val="-1560859023"/>
+          <w:placeholder>
+            <w:docPart w:val="DefaultPlaceholder_-1854013440"/>
+          </w:placeholder>
+        </w:sdtPr>
+        <w:sdtContent>
+          <w:r>
+            <w:rPr>
+              <w:rFonts w:ascii="Times New Roman" w:hAnsi="Times New Roman" w:cs="Times New Roman"/>
+              <w:color w:val="000000"/>
+              <w:sz w:val="20"/>
+              <w:szCs w:val="20"/>
+            </w:rPr>
+            <w:t>[20]</w:t>
+          </w:r>
+        </w:sdtContent>
+      </w:sdt>
+      <w:r>
+        <w:rPr>
+          <w:rFonts w:ascii="Times New Roman" w:hAnsi="Times New Roman" w:cs="Times New Roman"/>
+          <w:sz w:val="20"/>
+          <w:szCs w:val="20"/>
+        </w:rPr>
+        <w:t>.</w:t>
+      </w:r>
     </w:p>
     <w:p>
       <w:pPr>
@@ -6182,6 +6592,7 @@
           <w:sz w:val="20"/>
           <w:szCs w:val="20"/>
         </w:rPr>
+        <w:lastRenderedPageBreak/>
         <w:t>Diagram Blok Sistem</w:t>
       </w:r>
       <w:r>
@@ -6236,17 +6647,7 @@
           <w:sz w:val="20"/>
           <w:szCs w:val="20"/>
         </w:rPr>
-        <w:t xml:space="preserve">. Data kemudian dikirimkan ke aplikasi </w:t>
-      </w:r>
-      <w:r>
-        <w:rPr>
-          <w:rFonts w:ascii="Times New Roman" w:hAnsi="Times New Roman" w:cs="Times New Roman"/>
-          <w:bCs/>
-          <w:sz w:val="20"/>
-          <w:szCs w:val="20"/>
-        </w:rPr>
-        <w:lastRenderedPageBreak/>
-        <w:t xml:space="preserve">android, selain itu data tersebut juga ditangkap oleh Cloud VPS yang terkoneksi dengan Pusher Beams sebagai API </w:t>
+        <w:t xml:space="preserve">. Data kemudian dikirimkan ke aplikasi android, selain itu data tersebut juga ditangkap oleh Cloud VPS yang terkoneksi dengan Pusher Beams sebagai API </w:t>
       </w:r>
       <w:r>
         <w:rPr>
@@ -6349,10 +6750,10 @@
           <w:noProof/>
         </w:rPr>
         <w:drawing>
-          <wp:inline distT="0" distB="0" distL="0" distR="0" wp14:anchorId="1DA0FEC0" wp14:editId="6A8DD97C">
-            <wp:extent cx="2493818" cy="2039496"/>
-            <wp:effectExtent l="0" t="0" r="1905" b="0"/>
-            <wp:docPr id="892351359" name="Picture 1"/>
+          <wp:inline distT="0" distB="0" distL="0" distR="0" wp14:anchorId="1EE72755" wp14:editId="3D93FB6B">
+            <wp:extent cx="2484120" cy="1806575"/>
+            <wp:effectExtent l="0" t="0" r="0" b="3175"/>
+            <wp:docPr id="34180941" name="Picture 2"/>
             <wp:cNvGraphicFramePr>
               <a:graphicFrameLocks xmlns:a="http://schemas.openxmlformats.org/drawingml/2006/main" noChangeAspect="1"/>
             </wp:cNvGraphicFramePr>
@@ -6360,7 +6761,7 @@
               <a:graphicData uri="http://schemas.openxmlformats.org/drawingml/2006/picture">
                 <pic:pic xmlns:pic="http://schemas.openxmlformats.org/drawingml/2006/picture">
                   <pic:nvPicPr>
-                    <pic:cNvPr id="0" name="Picture 1"/>
+                    <pic:cNvPr id="0" name="Picture 3"/>
                     <pic:cNvPicPr>
                       <a:picLocks noChangeAspect="1" noChangeArrowheads="1"/>
                     </pic:cNvPicPr>
@@ -6373,13 +6774,13 @@
                         </a:ext>
                       </a:extLst>
                     </a:blip>
-                    <a:srcRect l="4934" t="5265" r="5934" b="5413"/>
+                    <a:srcRect l="6047" t="6793" r="6273" b="6350"/>
                     <a:stretch/>
                   </pic:blipFill>
                   <pic:spPr bwMode="auto">
                     <a:xfrm>
                       <a:off x="0" y="0"/>
-                      <a:ext cx="2512965" cy="2055155"/>
+                      <a:ext cx="2505551" cy="1822161"/>
                     </a:xfrm>
                     <a:prstGeom prst="rect">
                       <a:avLst/>
@@ -6594,7 +6995,25 @@
           <w:sz w:val="20"/>
           <w:szCs w:val="20"/>
         </w:rPr>
-        <w:t xml:space="preserve">Kemudian jika nyala api tidak terdeteksi dan kadar gas dibawah 300 ppm, tetapi sensor suhu DHT22 mendeteksi suhu yang </w:t>
+        <w:t xml:space="preserve">Kemudian jika nyala api tidak terdeteksi dan kadar gas </w:t>
+      </w:r>
+      <w:r>
+        <w:rPr>
+          <w:rFonts w:ascii="Times New Roman" w:hAnsi="Times New Roman" w:cs="Times New Roman"/>
+          <w:bCs/>
+          <w:sz w:val="20"/>
+          <w:szCs w:val="20"/>
+        </w:rPr>
+        <w:t>&lt;</w:t>
+      </w:r>
+      <w:r>
+        <w:rPr>
+          <w:rFonts w:ascii="Times New Roman" w:hAnsi="Times New Roman" w:cs="Times New Roman"/>
+          <w:bCs/>
+          <w:sz w:val="20"/>
+          <w:szCs w:val="20"/>
+        </w:rPr>
+        <w:t xml:space="preserve"> 300 ppm, tetapi sensor suhu DHT22 mendeteksi suhu yang </w:t>
       </w:r>
       <w:r>
         <w:rPr>
@@ -6644,10 +7063,10 @@
           <w:noProof/>
         </w:rPr>
         <w:drawing>
-          <wp:inline distT="0" distB="0" distL="0" distR="0" wp14:anchorId="7F87FC5B" wp14:editId="7FA3DB69">
-            <wp:extent cx="3110345" cy="3736326"/>
-            <wp:effectExtent l="0" t="0" r="0" b="0"/>
-            <wp:docPr id="1312411891" name="Picture 2"/>
+          <wp:inline distT="0" distB="0" distL="0" distR="0" wp14:anchorId="011CA295" wp14:editId="15A0010C">
+            <wp:extent cx="2667000" cy="4024630"/>
+            <wp:effectExtent l="0" t="0" r="635" b="7620"/>
+            <wp:docPr id="1793049383" name="Picture 1"/>
             <wp:cNvGraphicFramePr>
               <a:graphicFrameLocks xmlns:a="http://schemas.openxmlformats.org/drawingml/2006/main" noChangeAspect="1"/>
             </wp:cNvGraphicFramePr>
@@ -6655,7 +7074,7 @@
               <a:graphicData uri="http://schemas.openxmlformats.org/drawingml/2006/picture">
                 <pic:pic xmlns:pic="http://schemas.openxmlformats.org/drawingml/2006/picture">
                   <pic:nvPicPr>
-                    <pic:cNvPr id="0" name="Picture 9"/>
+                    <pic:cNvPr id="0" name="Picture 1"/>
                     <pic:cNvPicPr>
                       <a:picLocks noChangeAspect="1" noChangeArrowheads="1"/>
                     </pic:cNvPicPr>
@@ -6668,13 +7087,13 @@
                         </a:ext>
                       </a:extLst>
                     </a:blip>
-                    <a:srcRect l="2365" t="5359" r="4062" b="5054"/>
+                    <a:srcRect l="3391" t="5458" r="3462" b="4343"/>
                     <a:stretch/>
                   </pic:blipFill>
                   <pic:spPr bwMode="auto">
                     <a:xfrm>
                       <a:off x="0" y="0"/>
-                      <a:ext cx="3152693" cy="3787196"/>
+                      <a:ext cx="2667000" cy="4024630"/>
                     </a:xfrm>
                     <a:prstGeom prst="rect">
                       <a:avLst/>
@@ -6765,6 +7184,7 @@
           <w:sz w:val="20"/>
           <w:szCs w:val="20"/>
         </w:rPr>
+        <w:lastRenderedPageBreak/>
         <w:t>2.6 Implementasi</w:t>
       </w:r>
     </w:p>
@@ -6860,7 +7280,6 @@
           <w:sz w:val="20"/>
           <w:szCs w:val="20"/>
         </w:rPr>
-        <w:lastRenderedPageBreak/>
         <w:t xml:space="preserve">komponen perangkat dihubungkan satu dengan lainnya menjadi suatu sistem berdasarkan pada perancangan sistem. Kemudian pembuatan program dan </w:t>
       </w:r>
       <w:r>
@@ -7597,8 +8016,224 @@
     </w:p>
     <w:p>
       <w:pPr>
+        <w:spacing w:after="0" w:line="240" w:lineRule="auto"/>
+        <w:jc w:val="both"/>
+        <w:rPr>
+          <w:rFonts w:ascii="Times New Roman" w:hAnsi="Times New Roman" w:cs="Times New Roman"/>
+          <w:b/>
+          <w:sz w:val="20"/>
+          <w:szCs w:val="20"/>
+        </w:rPr>
+      </w:pPr>
+      <w:r>
+        <w:rPr>
+          <w:rFonts w:ascii="Times New Roman" w:hAnsi="Times New Roman" w:cs="Times New Roman"/>
+          <w:bCs/>
+          <w:sz w:val="20"/>
+          <w:szCs w:val="20"/>
+        </w:rPr>
+        <w:t xml:space="preserve">Komponen yang digunakan adalah NodeMCU ESP32 dan </w:t>
+      </w:r>
+      <w:r>
+        <w:rPr>
+          <w:rFonts w:ascii="Times New Roman" w:hAnsi="Times New Roman" w:cs="Times New Roman"/>
+          <w:bCs/>
+          <w:i/>
+          <w:iCs/>
+          <w:sz w:val="20"/>
+          <w:szCs w:val="20"/>
+        </w:rPr>
+        <w:t>Flame</w:t>
+      </w:r>
+      <w:r>
+        <w:rPr>
+          <w:rFonts w:ascii="Times New Roman" w:hAnsi="Times New Roman" w:cs="Times New Roman"/>
+          <w:bCs/>
+          <w:sz w:val="20"/>
+          <w:szCs w:val="20"/>
+        </w:rPr>
+        <w:t xml:space="preserve"> Sensor. </w:t>
+      </w:r>
+      <w:r>
+        <w:rPr>
+          <w:rFonts w:ascii="Times New Roman" w:hAnsi="Times New Roman" w:cs="Times New Roman"/>
+          <w:bCs/>
+          <w:i/>
+          <w:iCs/>
+          <w:sz w:val="20"/>
+          <w:szCs w:val="20"/>
+        </w:rPr>
+        <w:t>Flame</w:t>
+      </w:r>
+      <w:r>
+        <w:rPr>
+          <w:rFonts w:ascii="Times New Roman" w:hAnsi="Times New Roman" w:cs="Times New Roman"/>
+          <w:bCs/>
+          <w:sz w:val="20"/>
+          <w:szCs w:val="20"/>
+        </w:rPr>
+        <w:t xml:space="preserve"> Sensor dihubungkan ke NodeMCU ESP32 melalui pin D4. Pada penelitian </w:t>
+      </w:r>
+      <w:r>
+        <w:rPr>
+          <w:rFonts w:ascii="Times New Roman" w:hAnsi="Times New Roman" w:cs="Times New Roman"/>
+          <w:bCs/>
+          <w:sz w:val="20"/>
+          <w:szCs w:val="20"/>
+        </w:rPr>
+        <w:t xml:space="preserve"> </w:t>
+      </w:r>
+      <w:r>
+        <w:rPr>
+          <w:rFonts w:ascii="Times New Roman" w:hAnsi="Times New Roman" w:cs="Times New Roman"/>
+          <w:bCs/>
+          <w:sz w:val="20"/>
+          <w:szCs w:val="20"/>
+        </w:rPr>
+        <w:t xml:space="preserve">ini </w:t>
+      </w:r>
+      <w:r>
+        <w:rPr>
+          <w:rFonts w:ascii="Times New Roman" w:hAnsi="Times New Roman" w:cs="Times New Roman"/>
+          <w:bCs/>
+          <w:sz w:val="20"/>
+          <w:szCs w:val="20"/>
+        </w:rPr>
+        <w:t xml:space="preserve"> </w:t>
+      </w:r>
+      <w:r>
+        <w:rPr>
+          <w:rFonts w:ascii="Times New Roman" w:hAnsi="Times New Roman" w:cs="Times New Roman"/>
+          <w:bCs/>
+          <w:sz w:val="20"/>
+          <w:szCs w:val="20"/>
+        </w:rPr>
+        <w:t>digunakan</w:t>
+      </w:r>
+      <w:r>
+        <w:rPr>
+          <w:rFonts w:ascii="Times New Roman" w:hAnsi="Times New Roman" w:cs="Times New Roman"/>
+          <w:bCs/>
+          <w:sz w:val="20"/>
+          <w:szCs w:val="20"/>
+        </w:rPr>
+        <w:t xml:space="preserve"> </w:t>
+      </w:r>
+      <w:r>
+        <w:rPr>
+          <w:rFonts w:ascii="Times New Roman" w:hAnsi="Times New Roman" w:cs="Times New Roman"/>
+          <w:bCs/>
+          <w:sz w:val="20"/>
+          <w:szCs w:val="20"/>
+        </w:rPr>
+        <w:t xml:space="preserve"> pembacaan </w:t>
+      </w:r>
+      <w:r>
+        <w:rPr>
+          <w:rFonts w:ascii="Times New Roman" w:hAnsi="Times New Roman" w:cs="Times New Roman"/>
+          <w:bCs/>
+          <w:sz w:val="20"/>
+          <w:szCs w:val="20"/>
+        </w:rPr>
+        <w:t xml:space="preserve"> </w:t>
+      </w:r>
+      <w:r>
+        <w:rPr>
+          <w:rFonts w:ascii="Times New Roman" w:hAnsi="Times New Roman" w:cs="Times New Roman"/>
+          <w:bCs/>
+          <w:sz w:val="20"/>
+          <w:szCs w:val="20"/>
+        </w:rPr>
+        <w:t xml:space="preserve">digital </w:t>
+      </w:r>
+      <w:r>
+        <w:rPr>
+          <w:rFonts w:ascii="Times New Roman" w:hAnsi="Times New Roman" w:cs="Times New Roman"/>
+          <w:bCs/>
+          <w:sz w:val="20"/>
+          <w:szCs w:val="20"/>
+        </w:rPr>
+        <w:t xml:space="preserve"> </w:t>
+      </w:r>
+      <w:r>
+        <w:rPr>
+          <w:rFonts w:ascii="Times New Roman" w:hAnsi="Times New Roman" w:cs="Times New Roman"/>
+          <w:bCs/>
+          <w:sz w:val="20"/>
+          <w:szCs w:val="20"/>
+        </w:rPr>
+        <w:t xml:space="preserve">pada </w:t>
+      </w:r>
+      <w:r>
+        <w:rPr>
+          <w:rFonts w:ascii="Times New Roman" w:hAnsi="Times New Roman" w:cs="Times New Roman"/>
+          <w:bCs/>
+          <w:sz w:val="20"/>
+          <w:szCs w:val="20"/>
+        </w:rPr>
+        <w:t xml:space="preserve"> </w:t>
+      </w:r>
+      <w:r>
+        <w:rPr>
+          <w:rFonts w:ascii="Times New Roman" w:hAnsi="Times New Roman" w:cs="Times New Roman"/>
+          <w:bCs/>
+          <w:i/>
+          <w:iCs/>
+          <w:sz w:val="20"/>
+          <w:szCs w:val="20"/>
+        </w:rPr>
+        <w:t>Flame</w:t>
+      </w:r>
+      <w:r>
+        <w:rPr>
+          <w:rFonts w:ascii="Times New Roman" w:hAnsi="Times New Roman" w:cs="Times New Roman"/>
+          <w:bCs/>
+          <w:sz w:val="20"/>
+          <w:szCs w:val="20"/>
+        </w:rPr>
+        <w:t xml:space="preserve"> </w:t>
+      </w:r>
+      <w:r>
+        <w:rPr>
+          <w:rFonts w:ascii="Times New Roman" w:hAnsi="Times New Roman" w:cs="Times New Roman"/>
+          <w:bCs/>
+          <w:sz w:val="20"/>
+          <w:szCs w:val="20"/>
+        </w:rPr>
+        <w:t xml:space="preserve"> </w:t>
+      </w:r>
+      <w:r>
+        <w:rPr>
+          <w:rFonts w:ascii="Times New Roman" w:hAnsi="Times New Roman" w:cs="Times New Roman"/>
+          <w:bCs/>
+          <w:sz w:val="20"/>
+          <w:szCs w:val="20"/>
+        </w:rPr>
+        <w:t xml:space="preserve">Sensor, </w:t>
+      </w:r>
+      <w:r>
+        <w:rPr>
+          <w:rFonts w:ascii="Times New Roman" w:hAnsi="Times New Roman" w:cs="Times New Roman"/>
+          <w:bCs/>
+          <w:sz w:val="20"/>
+          <w:szCs w:val="20"/>
+        </w:rPr>
+        <w:t xml:space="preserve"> </w:t>
+      </w:r>
+      <w:r>
+        <w:rPr>
+          <w:rFonts w:ascii="Times New Roman" w:hAnsi="Times New Roman" w:cs="Times New Roman"/>
+          <w:bCs/>
+          <w:sz w:val="20"/>
+          <w:szCs w:val="20"/>
+        </w:rPr>
+        <w:t>yang</w:t>
+      </w:r>
+    </w:p>
+    <w:p>
+      <w:pPr>
         <w:pStyle w:val="ListParagraph"/>
-        <w:spacing w:before="120" w:after="120" w:line="240" w:lineRule="auto"/>
+        <w:spacing w:after="120" w:line="240" w:lineRule="auto"/>
         <w:ind w:left="0"/>
         <w:contextualSpacing w:val="0"/>
         <w:jc w:val="both"/>
@@ -7615,67 +8250,7 @@
           <w:sz w:val="20"/>
           <w:szCs w:val="20"/>
         </w:rPr>
-        <w:t xml:space="preserve">Komponen yang digunakan adalah NodeMCU ESP32 dan </w:t>
-      </w:r>
-      <w:r>
-        <w:rPr>
-          <w:rFonts w:ascii="Times New Roman" w:hAnsi="Times New Roman" w:cs="Times New Roman"/>
-          <w:bCs/>
-          <w:i/>
-          <w:iCs/>
-          <w:sz w:val="20"/>
-          <w:szCs w:val="20"/>
-        </w:rPr>
-        <w:t>Flame</w:t>
-      </w:r>
-      <w:r>
-        <w:rPr>
-          <w:rFonts w:ascii="Times New Roman" w:hAnsi="Times New Roman" w:cs="Times New Roman"/>
-          <w:bCs/>
-          <w:sz w:val="20"/>
-          <w:szCs w:val="20"/>
-        </w:rPr>
-        <w:t xml:space="preserve"> Sensor. </w:t>
-      </w:r>
-      <w:r>
-        <w:rPr>
-          <w:rFonts w:ascii="Times New Roman" w:hAnsi="Times New Roman" w:cs="Times New Roman"/>
-          <w:bCs/>
-          <w:i/>
-          <w:iCs/>
-          <w:sz w:val="20"/>
-          <w:szCs w:val="20"/>
-        </w:rPr>
-        <w:t>Flame</w:t>
-      </w:r>
-      <w:r>
-        <w:rPr>
-          <w:rFonts w:ascii="Times New Roman" w:hAnsi="Times New Roman" w:cs="Times New Roman"/>
-          <w:bCs/>
-          <w:sz w:val="20"/>
-          <w:szCs w:val="20"/>
-        </w:rPr>
-        <w:t xml:space="preserve"> Sensor dihubungkan ke NodeMCU ESP32 melalui pin D4. Pada penelitian ini digunakan pembacaan digital pada </w:t>
-      </w:r>
-      <w:r>
-        <w:rPr>
-          <w:rFonts w:ascii="Times New Roman" w:hAnsi="Times New Roman" w:cs="Times New Roman"/>
-          <w:bCs/>
-          <w:i/>
-          <w:iCs/>
-          <w:sz w:val="20"/>
-          <w:szCs w:val="20"/>
-        </w:rPr>
-        <w:t>Flame</w:t>
-      </w:r>
-      <w:r>
-        <w:rPr>
-          <w:rFonts w:ascii="Times New Roman" w:hAnsi="Times New Roman" w:cs="Times New Roman"/>
-          <w:bCs/>
-          <w:sz w:val="20"/>
-          <w:szCs w:val="20"/>
-        </w:rPr>
-        <w:t xml:space="preserve"> Sensor, yang bernilai LOW dan HIGH. Nilai LOW akan dihasilkan apabila pada </w:t>
+        <w:t xml:space="preserve">bernilai LOW dan HIGH. Nilai LOW akan dihasilkan apabila pada </w:t>
       </w:r>
       <w:r>
         <w:rPr>
@@ -8185,9 +8760,9 @@
           <w14:ligatures w14:val="standardContextual"/>
         </w:rPr>
         <w:drawing>
-          <wp:inline distT="0" distB="0" distL="0" distR="0" wp14:anchorId="293844C4" wp14:editId="764869F7">
-            <wp:extent cx="2463438" cy="2057400"/>
-            <wp:effectExtent l="0" t="0" r="0" b="0"/>
+          <wp:inline distT="0" distB="0" distL="0" distR="0" wp14:anchorId="293844C4" wp14:editId="59BEE1F2">
+            <wp:extent cx="2301240" cy="1921936"/>
+            <wp:effectExtent l="0" t="0" r="3810" b="2540"/>
             <wp:docPr id="896078156" name="Picture 4"/>
             <wp:cNvGraphicFramePr>
               <a:graphicFrameLocks xmlns:a="http://schemas.openxmlformats.org/drawingml/2006/main" noChangeAspect="1"/>
@@ -8213,7 +8788,7 @@
                   <pic:spPr bwMode="auto">
                     <a:xfrm>
                       <a:off x="0" y="0"/>
-                      <a:ext cx="2482759" cy="2073537"/>
+                      <a:ext cx="2306809" cy="1926587"/>
                     </a:xfrm>
                     <a:prstGeom prst="rect">
                       <a:avLst/>
@@ -8857,33 +9432,6 @@
       <w:r>
         <w:rPr>
           <w:rFonts w:ascii="Times New Roman" w:hAnsi="Times New Roman" w:cs="Times New Roman"/>
-          <w:b/>
-          <w:sz w:val="20"/>
-          <w:szCs w:val="20"/>
-        </w:rPr>
-        <w:t>login</w:t>
-      </w:r>
-      <w:r>
-        <w:rPr>
-          <w:rFonts w:ascii="Times New Roman" w:hAnsi="Times New Roman" w:cs="Times New Roman"/>
-          <w:bCs/>
-          <w:sz w:val="20"/>
-          <w:szCs w:val="20"/>
-        </w:rPr>
-        <w:t xml:space="preserve"> berhasil maka akan diarahkan ke halaman beranda.</w:t>
-      </w:r>
-      <w:r>
-        <w:rPr>
-          <w:rFonts w:ascii="Times New Roman" w:hAnsi="Times New Roman" w:cs="Times New Roman"/>
-          <w:bCs/>
-          <w:sz w:val="20"/>
-          <w:szCs w:val="20"/>
-        </w:rPr>
-        <w:t xml:space="preserve"> Implementasi halaman </w:t>
-      </w:r>
-      <w:r>
-        <w:rPr>
-          <w:rFonts w:ascii="Times New Roman" w:hAnsi="Times New Roman" w:cs="Times New Roman"/>
           <w:bCs/>
           <w:i/>
           <w:iCs/>
@@ -8899,7 +9447,54 @@
           <w:sz w:val="20"/>
           <w:szCs w:val="20"/>
         </w:rPr>
-        <w:t xml:space="preserve"> dapat dilihat pada Gambar 4.</w:t>
+        <w:t xml:space="preserve"> berhasil maka akan diarahkan ke halaman beranda.</w:t>
+      </w:r>
+      <w:r>
+        <w:rPr>
+          <w:rFonts w:ascii="Times New Roman" w:hAnsi="Times New Roman" w:cs="Times New Roman"/>
+          <w:bCs/>
+          <w:sz w:val="20"/>
+          <w:szCs w:val="20"/>
+        </w:rPr>
+        <w:t xml:space="preserve"> Implementasi halaman </w:t>
+      </w:r>
+      <w:r>
+        <w:rPr>
+          <w:rFonts w:ascii="Times New Roman" w:hAnsi="Times New Roman" w:cs="Times New Roman"/>
+          <w:bCs/>
+          <w:i/>
+          <w:iCs/>
+          <w:sz w:val="20"/>
+          <w:szCs w:val="20"/>
+        </w:rPr>
+        <w:t>login</w:t>
+      </w:r>
+      <w:r>
+        <w:rPr>
+          <w:rFonts w:ascii="Times New Roman" w:hAnsi="Times New Roman" w:cs="Times New Roman"/>
+          <w:bCs/>
+          <w:sz w:val="20"/>
+          <w:szCs w:val="20"/>
+        </w:rPr>
+        <w:t xml:space="preserve"> dapat dilihat pada Gambar </w:t>
+      </w:r>
+      <w:r>
+        <w:rPr>
+          <w:rFonts w:ascii="Times New Roman" w:hAnsi="Times New Roman" w:cs="Times New Roman"/>
+          <w:bCs/>
+          <w:sz w:val="20"/>
+          <w:szCs w:val="20"/>
+        </w:rPr>
+        <w:t>4</w:t>
+      </w:r>
+      <w:r>
+        <w:rPr>
+          <w:rFonts w:ascii="Times New Roman" w:hAnsi="Times New Roman" w:cs="Times New Roman"/>
+          <w:bCs/>
+          <w:sz w:val="20"/>
+          <w:szCs w:val="20"/>
+        </w:rPr>
+        <w:t>.</w:t>
       </w:r>
     </w:p>
     <w:p>
@@ -8917,10 +9512,10 @@
           <w14:ligatures w14:val="standardContextual"/>
         </w:rPr>
         <w:drawing>
-          <wp:inline distT="0" distB="0" distL="0" distR="0" wp14:anchorId="3EAE8BED" wp14:editId="61D87528">
-            <wp:extent cx="1537970" cy="2527300"/>
-            <wp:effectExtent l="0" t="0" r="5080" b="6350"/>
-            <wp:docPr id="1630987191" name="Picture 1630987191"/>
+          <wp:inline distT="0" distB="0" distL="0" distR="0" wp14:anchorId="58BAA3C9" wp14:editId="29F17429">
+            <wp:extent cx="1333887" cy="2520000"/>
+            <wp:effectExtent l="0" t="0" r="0" b="0"/>
+            <wp:docPr id="1346930101" name="Picture 1346930101"/>
             <wp:cNvGraphicFramePr>
               <a:graphicFrameLocks xmlns:a="http://schemas.openxmlformats.org/drawingml/2006/main" noChangeAspect="1"/>
             </wp:cNvGraphicFramePr>
@@ -8946,7 +9541,7 @@
                   <pic:spPr>
                     <a:xfrm>
                       <a:off x="0" y="0"/>
-                      <a:ext cx="1543548" cy="2536466"/>
+                      <a:ext cx="1333887" cy="2520000"/>
                     </a:xfrm>
                     <a:prstGeom prst="rect">
                       <a:avLst/>
@@ -8964,51 +9559,6 @@
         <w:pStyle w:val="Caption"/>
         <w:jc w:val="center"/>
         <w:rPr>
-          <w:bCs w:val="0"/>
-          <w:color w:val="auto"/>
-          <w:sz w:val="21"/>
-          <w:szCs w:val="21"/>
-        </w:rPr>
-      </w:pPr>
-      <w:r>
-        <w:rPr>
-          <w:color w:val="auto"/>
-          <w:sz w:val="20"/>
-          <w:szCs w:val="20"/>
-        </w:rPr>
-        <w:t xml:space="preserve">Gambar </w:t>
-      </w:r>
-      <w:r>
-        <w:rPr>
-          <w:color w:val="auto"/>
-          <w:sz w:val="20"/>
-          <w:szCs w:val="20"/>
-          <w:lang w:val="id-ID"/>
-        </w:rPr>
-        <w:t>4</w:t>
-      </w:r>
-      <w:r>
-        <w:rPr>
-          <w:color w:val="auto"/>
-          <w:sz w:val="20"/>
-          <w:szCs w:val="20"/>
-          <w:lang w:val="id-ID"/>
-        </w:rPr>
-        <w:t xml:space="preserve">. </w:t>
-      </w:r>
-      <w:r>
-        <w:rPr>
-          <w:b w:val="0"/>
-          <w:bCs w:val="0"/>
-          <w:color w:val="auto"/>
-          <w:sz w:val="20"/>
-          <w:szCs w:val="20"/>
-          <w:lang w:val="id-ID"/>
-        </w:rPr>
-        <w:t xml:space="preserve">Halaman </w:t>
-      </w:r>
-      <w:r>
-        <w:rPr>
           <w:b w:val="0"/>
           <w:bCs w:val="0"/>
           <w:i/>
@@ -9018,14 +9568,198 @@
           <w:szCs w:val="20"/>
           <w:lang w:val="id-ID"/>
         </w:rPr>
+      </w:pPr>
+      <w:r>
+        <w:rPr>
+          <w:color w:val="auto"/>
+          <w:sz w:val="20"/>
+          <w:szCs w:val="20"/>
+        </w:rPr>
+        <w:t xml:space="preserve">Gambar </w:t>
+      </w:r>
+      <w:r>
+        <w:rPr>
+          <w:color w:val="auto"/>
+          <w:sz w:val="20"/>
+          <w:szCs w:val="20"/>
+          <w:lang w:val="id-ID"/>
+        </w:rPr>
+        <w:t>4</w:t>
+      </w:r>
+      <w:r>
+        <w:rPr>
+          <w:color w:val="auto"/>
+          <w:sz w:val="20"/>
+          <w:szCs w:val="20"/>
+          <w:lang w:val="id-ID"/>
+        </w:rPr>
+        <w:t xml:space="preserve">. </w:t>
+      </w:r>
+      <w:r>
+        <w:rPr>
+          <w:b w:val="0"/>
+          <w:bCs w:val="0"/>
+          <w:color w:val="auto"/>
+          <w:sz w:val="20"/>
+          <w:szCs w:val="20"/>
+          <w:lang w:val="id-ID"/>
+        </w:rPr>
+        <w:t xml:space="preserve">Halaman </w:t>
+      </w:r>
+      <w:r>
+        <w:rPr>
+          <w:b w:val="0"/>
+          <w:bCs w:val="0"/>
+          <w:i/>
+          <w:iCs/>
+          <w:color w:val="auto"/>
+          <w:sz w:val="20"/>
+          <w:szCs w:val="20"/>
+          <w:lang w:val="id-ID"/>
+        </w:rPr>
         <w:t>Login</w:t>
+      </w:r>
+    </w:p>
+    <w:p>
+      <w:pPr>
+        <w:spacing w:after="0"/>
+        <w:ind w:firstLine="567"/>
+        <w:jc w:val="both"/>
+      </w:pPr>
+      <w:r>
+        <w:rPr>
+          <w:rFonts w:ascii="Times New Roman" w:hAnsi="Times New Roman" w:cs="Times New Roman"/>
+          <w:bCs/>
+          <w:sz w:val="20"/>
+          <w:szCs w:val="20"/>
+        </w:rPr>
+        <w:t>Halaman beranda</w:t>
+      </w:r>
+      <w:r>
+        <w:rPr>
+          <w:rFonts w:ascii="Times New Roman" w:hAnsi="Times New Roman" w:cs="Times New Roman"/>
+          <w:bCs/>
+          <w:sz w:val="20"/>
+          <w:szCs w:val="20"/>
+        </w:rPr>
+        <w:t xml:space="preserve"> akan</w:t>
+      </w:r>
+      <w:r>
+        <w:rPr>
+          <w:rFonts w:ascii="Times New Roman" w:hAnsi="Times New Roman" w:cs="Times New Roman"/>
+          <w:bCs/>
+          <w:sz w:val="20"/>
+          <w:szCs w:val="20"/>
+        </w:rPr>
+        <w:t xml:space="preserve"> tampil </w:t>
+      </w:r>
+      <w:r>
+        <w:rPr>
+          <w:rFonts w:ascii="Times New Roman" w:hAnsi="Times New Roman" w:cs="Times New Roman"/>
+          <w:bCs/>
+          <w:sz w:val="20"/>
+          <w:szCs w:val="20"/>
+        </w:rPr>
+        <w:t>apabila</w:t>
+      </w:r>
+      <w:r>
+        <w:rPr>
+          <w:rFonts w:ascii="Times New Roman" w:hAnsi="Times New Roman" w:cs="Times New Roman"/>
+          <w:bCs/>
+          <w:sz w:val="20"/>
+          <w:szCs w:val="20"/>
+        </w:rPr>
+        <w:t xml:space="preserve"> pengguna berhasil melakukan </w:t>
+      </w:r>
+      <w:r>
+        <w:rPr>
+          <w:rFonts w:ascii="Times New Roman" w:hAnsi="Times New Roman" w:cs="Times New Roman"/>
+          <w:bCs/>
+          <w:sz w:val="20"/>
+          <w:szCs w:val="20"/>
+        </w:rPr>
+        <w:t xml:space="preserve"> </w:t>
+      </w:r>
+      <w:r>
+        <w:rPr>
+          <w:rFonts w:ascii="Times New Roman" w:hAnsi="Times New Roman" w:cs="Times New Roman"/>
+          <w:bCs/>
+          <w:i/>
+          <w:iCs/>
+          <w:sz w:val="20"/>
+          <w:szCs w:val="20"/>
+        </w:rPr>
+        <w:t>login</w:t>
+      </w:r>
+      <w:r>
+        <w:rPr>
+          <w:rFonts w:ascii="Times New Roman" w:hAnsi="Times New Roman" w:cs="Times New Roman"/>
+          <w:bCs/>
+          <w:sz w:val="20"/>
+          <w:szCs w:val="20"/>
+        </w:rPr>
+        <w:t>. Halaman</w:t>
+      </w:r>
+      <w:r>
+        <w:rPr>
+          <w:rFonts w:ascii="Times New Roman" w:hAnsi="Times New Roman" w:cs="Times New Roman"/>
+          <w:bCs/>
+          <w:sz w:val="20"/>
+          <w:szCs w:val="20"/>
+        </w:rPr>
+        <w:t xml:space="preserve"> </w:t>
+      </w:r>
+      <w:r>
+        <w:rPr>
+          <w:rFonts w:ascii="Times New Roman" w:hAnsi="Times New Roman" w:cs="Times New Roman"/>
+          <w:bCs/>
+          <w:sz w:val="20"/>
+          <w:szCs w:val="20"/>
+        </w:rPr>
+        <w:t xml:space="preserve"> ini</w:t>
+      </w:r>
+      <w:r>
+        <w:rPr>
+          <w:rFonts w:ascii="Times New Roman" w:hAnsi="Times New Roman" w:cs="Times New Roman"/>
+          <w:bCs/>
+          <w:sz w:val="20"/>
+          <w:szCs w:val="20"/>
+        </w:rPr>
+        <w:t xml:space="preserve"> </w:t>
+      </w:r>
+      <w:r>
+        <w:rPr>
+          <w:rFonts w:ascii="Times New Roman" w:hAnsi="Times New Roman" w:cs="Times New Roman"/>
+          <w:bCs/>
+          <w:sz w:val="20"/>
+          <w:szCs w:val="20"/>
+        </w:rPr>
+        <w:t xml:space="preserve"> berisi </w:t>
+      </w:r>
+      <w:r>
+        <w:rPr>
+          <w:rFonts w:ascii="Times New Roman" w:hAnsi="Times New Roman" w:cs="Times New Roman"/>
+          <w:bCs/>
+          <w:sz w:val="20"/>
+          <w:szCs w:val="20"/>
+        </w:rPr>
+        <w:t xml:space="preserve"> </w:t>
+      </w:r>
+      <w:r>
+        <w:rPr>
+          <w:rFonts w:ascii="Times New Roman" w:hAnsi="Times New Roman" w:cs="Times New Roman"/>
+          <w:bCs/>
+          <w:sz w:val="20"/>
+          <w:szCs w:val="20"/>
+        </w:rPr>
+        <w:t>informasi</w:t>
       </w:r>
     </w:p>
     <w:p>
       <w:pPr>
         <w:pStyle w:val="ListParagraph"/>
-        <w:spacing w:before="120" w:after="120" w:line="240" w:lineRule="auto"/>
-        <w:ind w:left="0" w:firstLine="567"/>
+        <w:spacing w:after="120" w:line="240" w:lineRule="auto"/>
+        <w:ind w:left="0"/>
         <w:contextualSpacing w:val="0"/>
         <w:jc w:val="both"/>
         <w:rPr>
@@ -9042,63 +9776,7 @@
           <w:sz w:val="20"/>
           <w:szCs w:val="20"/>
         </w:rPr>
-        <w:t>Halaman beranda</w:t>
-      </w:r>
-      <w:r>
-        <w:rPr>
-          <w:rFonts w:ascii="Times New Roman" w:hAnsi="Times New Roman" w:cs="Times New Roman"/>
-          <w:bCs/>
-          <w:sz w:val="20"/>
-          <w:szCs w:val="20"/>
-        </w:rPr>
-        <w:t xml:space="preserve"> akan</w:t>
-      </w:r>
-      <w:r>
-        <w:rPr>
-          <w:rFonts w:ascii="Times New Roman" w:hAnsi="Times New Roman" w:cs="Times New Roman"/>
-          <w:bCs/>
-          <w:sz w:val="20"/>
-          <w:szCs w:val="20"/>
-        </w:rPr>
-        <w:t xml:space="preserve"> tampil </w:t>
-      </w:r>
-      <w:r>
-        <w:rPr>
-          <w:rFonts w:ascii="Times New Roman" w:hAnsi="Times New Roman" w:cs="Times New Roman"/>
-          <w:bCs/>
-          <w:sz w:val="20"/>
-          <w:szCs w:val="20"/>
-        </w:rPr>
-        <w:t>apabila</w:t>
-      </w:r>
-      <w:r>
-        <w:rPr>
-          <w:rFonts w:ascii="Times New Roman" w:hAnsi="Times New Roman" w:cs="Times New Roman"/>
-          <w:bCs/>
-          <w:sz w:val="20"/>
-          <w:szCs w:val="20"/>
-        </w:rPr>
-        <w:t xml:space="preserve"> pengguna berhasil melakukan </w:t>
-      </w:r>
-      <w:r>
-        <w:rPr>
-          <w:rFonts w:ascii="Times New Roman" w:hAnsi="Times New Roman" w:cs="Times New Roman"/>
-          <w:bCs/>
-          <w:i/>
-          <w:iCs/>
-          <w:sz w:val="20"/>
-          <w:szCs w:val="20"/>
-        </w:rPr>
-        <w:t>login</w:t>
-      </w:r>
-      <w:r>
-        <w:rPr>
-          <w:rFonts w:ascii="Times New Roman" w:hAnsi="Times New Roman" w:cs="Times New Roman"/>
-          <w:bCs/>
-          <w:sz w:val="20"/>
-          <w:szCs w:val="20"/>
-        </w:rPr>
-        <w:t xml:space="preserve">. Halaman ini berisi informasi email pengguna, data pemantauan api, gas, suhu, dan status dari </w:t>
+        <w:t xml:space="preserve">email pengguna, data pemantauan api, gas, suhu, dan status dari </w:t>
       </w:r>
       <w:r>
         <w:rPr>
@@ -9169,10 +9847,10 @@
           <w14:ligatures w14:val="standardContextual"/>
         </w:rPr>
         <w:drawing>
-          <wp:inline distT="0" distB="0" distL="0" distR="0" wp14:anchorId="24460599" wp14:editId="3C8593E5">
-            <wp:extent cx="1454785" cy="2399321"/>
-            <wp:effectExtent l="0" t="0" r="0" b="1270"/>
-            <wp:docPr id="510103386" name="Picture 510103386"/>
+          <wp:inline distT="0" distB="0" distL="0" distR="0" wp14:anchorId="786BF748" wp14:editId="1D362138">
+            <wp:extent cx="1333500" cy="2519680"/>
+            <wp:effectExtent l="0" t="0" r="0" b="0"/>
+            <wp:docPr id="1258993941" name="Picture 1258993941"/>
             <wp:cNvGraphicFramePr>
               <a:graphicFrameLocks xmlns:a="http://schemas.openxmlformats.org/drawingml/2006/main" noChangeAspect="1"/>
             </wp:cNvGraphicFramePr>
@@ -9198,7 +9876,7 @@
                   <pic:spPr>
                     <a:xfrm>
                       <a:off x="0" y="0"/>
-                      <a:ext cx="1479058" cy="2439353"/>
+                      <a:ext cx="1333669" cy="2520000"/>
                     </a:xfrm>
                     <a:prstGeom prst="rect">
                       <a:avLst/>
@@ -9216,9 +9894,9 @@
           <w14:ligatures w14:val="standardContextual"/>
         </w:rPr>
         <w:drawing>
-          <wp:inline distT="0" distB="0" distL="0" distR="0" wp14:anchorId="4D1F3277" wp14:editId="7BD271D0">
-            <wp:extent cx="1511300" cy="2397760"/>
-            <wp:effectExtent l="0" t="0" r="0" b="2540"/>
+          <wp:inline distT="0" distB="0" distL="0" distR="0" wp14:anchorId="62C4E75D" wp14:editId="689FCA59">
+            <wp:extent cx="1333500" cy="2518410"/>
+            <wp:effectExtent l="0" t="0" r="0" b="0"/>
             <wp:docPr id="1314046879" name="Picture 1314046879"/>
             <wp:cNvGraphicFramePr>
               <a:graphicFrameLocks xmlns:a="http://schemas.openxmlformats.org/drawingml/2006/main" noChangeAspect="1"/>
@@ -9245,7 +9923,7 @@
                   <pic:spPr>
                     <a:xfrm>
                       <a:off x="0" y="0"/>
-                      <a:ext cx="1594090" cy="2529111"/>
+                      <a:ext cx="1335914" cy="2522969"/>
                     </a:xfrm>
                     <a:prstGeom prst="rect">
                       <a:avLst/>
@@ -9407,9 +10085,9 @@
         </w:rPr>
         <w:lastRenderedPageBreak/>
         <w:drawing>
-          <wp:inline distT="0" distB="0" distL="0" distR="0" wp14:anchorId="4D1AF9A0" wp14:editId="6FA293FB">
-            <wp:extent cx="1576070" cy="2317750"/>
-            <wp:effectExtent l="0" t="0" r="5080" b="6350"/>
+          <wp:inline distT="0" distB="0" distL="0" distR="0" wp14:anchorId="1E79A5FD" wp14:editId="7D75D854">
+            <wp:extent cx="1341120" cy="2518410"/>
+            <wp:effectExtent l="0" t="0" r="0" b="0"/>
             <wp:docPr id="347517372" name="Picture 347517372"/>
             <wp:cNvGraphicFramePr>
               <a:graphicFrameLocks xmlns:a="http://schemas.openxmlformats.org/drawingml/2006/main" noChangeAspect="1"/>
@@ -9436,7 +10114,7 @@
                   <pic:spPr>
                     <a:xfrm>
                       <a:off x="0" y="0"/>
-                      <a:ext cx="1580888" cy="2324835"/>
+                      <a:ext cx="1343286" cy="2522477"/>
                     </a:xfrm>
                     <a:prstGeom prst="rect">
                       <a:avLst/>
@@ -13203,14 +13881,11 @@
     </w:p>
     <w:p>
       <w:pPr>
-        <w:pStyle w:val="ListParagraph"/>
-        <w:spacing w:after="0" w:line="240" w:lineRule="auto"/>
-        <w:ind w:left="0" w:firstLine="567"/>
-        <w:contextualSpacing w:val="0"/>
-        <w:jc w:val="both"/>
-        <w:rPr>
-          <w:rFonts w:ascii="Times New Roman" w:hAnsi="Times New Roman" w:cs="Times New Roman"/>
-          <w:bCs/>
+        <w:spacing w:before="120" w:after="120" w:line="240" w:lineRule="auto"/>
+        <w:jc w:val="center"/>
+        <w:rPr>
+          <w:rFonts w:ascii="Times New Roman" w:hAnsi="Times New Roman" w:cs="Times New Roman"/>
+          <w:b/>
           <w:sz w:val="20"/>
           <w:szCs w:val="20"/>
         </w:rPr>
@@ -13218,14 +13893,11 @@
     </w:p>
     <w:p>
       <w:pPr>
-        <w:pStyle w:val="ListParagraph"/>
-        <w:spacing w:after="0" w:line="240" w:lineRule="auto"/>
-        <w:ind w:left="0" w:firstLine="567"/>
-        <w:contextualSpacing w:val="0"/>
-        <w:jc w:val="both"/>
-        <w:rPr>
-          <w:rFonts w:ascii="Times New Roman" w:hAnsi="Times New Roman" w:cs="Times New Roman"/>
-          <w:bCs/>
+        <w:spacing w:before="120" w:after="120" w:line="240" w:lineRule="auto"/>
+        <w:jc w:val="center"/>
+        <w:rPr>
+          <w:rFonts w:ascii="Times New Roman" w:hAnsi="Times New Roman" w:cs="Times New Roman"/>
+          <w:b/>
           <w:sz w:val="20"/>
           <w:szCs w:val="20"/>
         </w:rPr>
@@ -13233,14 +13905,11 @@
     </w:p>
     <w:p>
       <w:pPr>
-        <w:pStyle w:val="ListParagraph"/>
-        <w:spacing w:after="0" w:line="240" w:lineRule="auto"/>
-        <w:ind w:left="0" w:firstLine="567"/>
-        <w:contextualSpacing w:val="0"/>
-        <w:jc w:val="both"/>
-        <w:rPr>
-          <w:rFonts w:ascii="Times New Roman" w:hAnsi="Times New Roman" w:cs="Times New Roman"/>
-          <w:bCs/>
+        <w:spacing w:before="120" w:after="120" w:line="240" w:lineRule="auto"/>
+        <w:jc w:val="center"/>
+        <w:rPr>
+          <w:rFonts w:ascii="Times New Roman" w:hAnsi="Times New Roman" w:cs="Times New Roman"/>
+          <w:b/>
           <w:sz w:val="20"/>
           <w:szCs w:val="20"/>
         </w:rPr>
@@ -13248,59 +13917,11 @@
     </w:p>
     <w:p>
       <w:pPr>
-        <w:pStyle w:val="ListParagraph"/>
-        <w:spacing w:after="0" w:line="240" w:lineRule="auto"/>
-        <w:ind w:left="0" w:firstLine="567"/>
-        <w:contextualSpacing w:val="0"/>
-        <w:jc w:val="both"/>
-        <w:rPr>
-          <w:rFonts w:ascii="Times New Roman" w:hAnsi="Times New Roman" w:cs="Times New Roman"/>
-          <w:bCs/>
-          <w:sz w:val="20"/>
-          <w:szCs w:val="20"/>
-        </w:rPr>
-      </w:pPr>
-    </w:p>
-    <w:p>
-      <w:pPr>
-        <w:pStyle w:val="ListParagraph"/>
-        <w:spacing w:after="0" w:line="240" w:lineRule="auto"/>
-        <w:ind w:left="0" w:firstLine="567"/>
-        <w:contextualSpacing w:val="0"/>
-        <w:jc w:val="both"/>
-        <w:rPr>
-          <w:rFonts w:ascii="Times New Roman" w:hAnsi="Times New Roman" w:cs="Times New Roman"/>
-          <w:bCs/>
-          <w:sz w:val="20"/>
-          <w:szCs w:val="20"/>
-        </w:rPr>
-      </w:pPr>
-    </w:p>
-    <w:p>
-      <w:pPr>
-        <w:pStyle w:val="ListParagraph"/>
-        <w:spacing w:after="0" w:line="240" w:lineRule="auto"/>
-        <w:ind w:left="0" w:firstLine="567"/>
-        <w:contextualSpacing w:val="0"/>
-        <w:jc w:val="both"/>
-        <w:rPr>
-          <w:rFonts w:ascii="Times New Roman" w:hAnsi="Times New Roman" w:cs="Times New Roman"/>
-          <w:bCs/>
-          <w:sz w:val="20"/>
-          <w:szCs w:val="20"/>
-        </w:rPr>
-      </w:pPr>
-    </w:p>
-    <w:p>
-      <w:pPr>
-        <w:pStyle w:val="ListParagraph"/>
-        <w:spacing w:after="0" w:line="240" w:lineRule="auto"/>
-        <w:ind w:left="0" w:firstLine="567"/>
-        <w:contextualSpacing w:val="0"/>
-        <w:jc w:val="both"/>
-        <w:rPr>
-          <w:rFonts w:ascii="Times New Roman" w:hAnsi="Times New Roman" w:cs="Times New Roman"/>
-          <w:bCs/>
+        <w:spacing w:before="120" w:after="120" w:line="240" w:lineRule="auto"/>
+        <w:jc w:val="center"/>
+        <w:rPr>
+          <w:rFonts w:ascii="Times New Roman" w:hAnsi="Times New Roman" w:cs="Times New Roman"/>
+          <w:b/>
           <w:sz w:val="20"/>
           <w:szCs w:val="20"/>
         </w:rPr>
@@ -16833,7 +17454,16 @@
           <w:sz w:val="20"/>
           <w:szCs w:val="20"/>
         </w:rPr>
-        <w:t xml:space="preserve"> notifikasi pada setiap 5 menitnya. Hasil yang didapatkan pada pengujian ini adalah nilai rata-rata dari selisih antara kedua alat ukur ini adalah sebesar 0,63℃, nilai rata-rata galat atau </w:t>
+        <w:t xml:space="preserve"> notifikasi pada setiap 5 menitnya. </w:t>
+      </w:r>
+      <w:r>
+        <w:rPr>
+          <w:rFonts w:ascii="Times New Roman" w:hAnsi="Times New Roman" w:cs="Times New Roman"/>
+          <w:bCs/>
+          <w:sz w:val="20"/>
+          <w:szCs w:val="20"/>
+        </w:rPr>
+        <w:t xml:space="preserve">Hasil yang didapatkan pada pengujian ini adalah, pada pengujian pertama sampai dengan pengujian ketiga, buzzer berada di kondisi OFF dan tidak ada notifikasi yang dikirimkan ke aplikasi karena nilai sensor belum mencapai </w:t>
       </w:r>
       <w:r>
         <w:rPr>
@@ -16844,36 +17474,16 @@
           <w:sz w:val="20"/>
           <w:szCs w:val="20"/>
         </w:rPr>
-        <w:t xml:space="preserve">error </w:t>
-      </w:r>
-      <w:r>
-        <w:rPr>
-          <w:rFonts w:ascii="Times New Roman" w:hAnsi="Times New Roman" w:cs="Times New Roman"/>
-          <w:bCs/>
-          <w:sz w:val="20"/>
-          <w:szCs w:val="20"/>
-        </w:rPr>
-        <w:t xml:space="preserve">sebesar 1,48%, nilai rata-rata akurasi sebesar 98,52%, dan nilai rata-rata </w:t>
-      </w:r>
-      <w:r>
-        <w:rPr>
-          <w:rFonts w:ascii="Times New Roman" w:hAnsi="Times New Roman" w:cs="Times New Roman"/>
-          <w:bCs/>
-          <w:i/>
-          <w:iCs/>
-          <w:sz w:val="20"/>
-          <w:szCs w:val="20"/>
-        </w:rPr>
-        <w:t>delay</w:t>
-      </w:r>
-      <w:r>
-        <w:rPr>
-          <w:rFonts w:ascii="Times New Roman" w:hAnsi="Times New Roman" w:cs="Times New Roman"/>
-          <w:bCs/>
-          <w:sz w:val="20"/>
-          <w:szCs w:val="20"/>
-        </w:rPr>
-        <w:t xml:space="preserve"> notifikasi adalah sebesar 2,03.</w:t>
+        <w:t>threshold</w:t>
+      </w:r>
+      <w:r>
+        <w:rPr>
+          <w:rFonts w:ascii="Times New Roman" w:hAnsi="Times New Roman" w:cs="Times New Roman"/>
+          <w:bCs/>
+          <w:sz w:val="20"/>
+          <w:szCs w:val="20"/>
+        </w:rPr>
+        <w:t>. Nilai rata-rata dari selisih antara kedua alat ukur ini adalah sebesar 0,63℃, nilai rata-rata galat atau error sebesar 1,48%, nilai rata-rata akurasi sebesar 98,52%, dan nilai rata-rata delay notifikasi adalah sebesar 2,03.</w:t>
       </w:r>
       <w:r>
         <w:rPr>
@@ -20119,18 +20729,6 @@
         <w:jc w:val="center"/>
         <w:rPr>
           <w:rFonts w:ascii="Times New Roman" w:hAnsi="Times New Roman" w:cs="Times New Roman"/>
-          <w:b/>
-          <w:sz w:val="20"/>
-          <w:szCs w:val="20"/>
-        </w:rPr>
-      </w:pPr>
-    </w:p>
-    <w:p>
-      <w:pPr>
-        <w:spacing w:before="120" w:after="120" w:line="240" w:lineRule="auto"/>
-        <w:jc w:val="center"/>
-        <w:rPr>
-          <w:rFonts w:ascii="Times New Roman" w:hAnsi="Times New Roman" w:cs="Times New Roman"/>
           <w:sz w:val="20"/>
           <w:szCs w:val="20"/>
           <w:lang w:val="en-US"/>
@@ -24903,8 +25501,8 @@
       <w:sdtPr>
         <w:rPr>
           <w:rFonts w:ascii="Times New Roman" w:hAnsi="Times New Roman" w:cs="Times New Roman"/>
-          <w:sz w:val="18"/>
-          <w:szCs w:val="18"/>
+          <w:sz w:val="20"/>
+          <w:szCs w:val="20"/>
         </w:rPr>
         <w:tag w:val="MENDELEY_BIBLIOGRAPHY"/>
         <w:id w:val="-907527907"/>
@@ -24918,28 +25516,28 @@
             <w:autoSpaceDE w:val="0"/>
             <w:autoSpaceDN w:val="0"/>
             <w:spacing w:after="0"/>
-            <w:ind w:left="-142" w:hanging="498"/>
+            <w:ind w:left="-709" w:hanging="498"/>
             <w:jc w:val="both"/>
-            <w:divId w:val="508102420"/>
+            <w:divId w:val="238752580"/>
             <w:rPr>
               <w:rFonts w:ascii="Times New Roman" w:eastAsia="Times New Roman" w:hAnsi="Times New Roman" w:cs="Times New Roman"/>
-              <w:sz w:val="18"/>
-              <w:szCs w:val="18"/>
+              <w:sz w:val="20"/>
+              <w:szCs w:val="20"/>
             </w:rPr>
           </w:pPr>
           <w:r>
             <w:rPr>
               <w:rFonts w:ascii="Times New Roman" w:eastAsia="Times New Roman" w:hAnsi="Times New Roman" w:cs="Times New Roman"/>
-              <w:sz w:val="18"/>
-              <w:szCs w:val="18"/>
+              <w:sz w:val="20"/>
+              <w:szCs w:val="20"/>
             </w:rPr>
             <w:t>[1]</w:t>
           </w:r>
           <w:r>
             <w:rPr>
               <w:rFonts w:ascii="Times New Roman" w:eastAsia="Times New Roman" w:hAnsi="Times New Roman" w:cs="Times New Roman"/>
-              <w:sz w:val="18"/>
-              <w:szCs w:val="18"/>
+              <w:sz w:val="20"/>
+              <w:szCs w:val="20"/>
             </w:rPr>
             <w:tab/>
             <w:t xml:space="preserve">L. Rahmawati, Y. Y. Pratama, and M. G. Azhari, “Prototype Sistem Monitoring Kebakaran Berbasis IoT Menggunakan Node MCU Dengan Penyemprot Air Otomatis,” </w:t>
@@ -24949,16 +25547,16 @@
               <w:rFonts w:ascii="Times New Roman" w:eastAsia="Times New Roman" w:hAnsi="Times New Roman" w:cs="Times New Roman"/>
               <w:i/>
               <w:iCs/>
-              <w:sz w:val="18"/>
-              <w:szCs w:val="18"/>
+              <w:sz w:val="20"/>
+              <w:szCs w:val="20"/>
             </w:rPr>
             <w:t>Jurnal JEETech</w:t>
           </w:r>
           <w:r>
             <w:rPr>
               <w:rFonts w:ascii="Times New Roman" w:eastAsia="Times New Roman" w:hAnsi="Times New Roman" w:cs="Times New Roman"/>
-              <w:sz w:val="18"/>
-              <w:szCs w:val="18"/>
+              <w:sz w:val="20"/>
+              <w:szCs w:val="20"/>
             </w:rPr>
             <w:t>, vol. 3, no. 1, pp. 43–51, Jul. 2022, doi: 10.48056/jeetech.v3i1.189.</w:t>
           </w:r>
@@ -24968,28 +25566,28 @@
             <w:autoSpaceDE w:val="0"/>
             <w:autoSpaceDN w:val="0"/>
             <w:spacing w:after="0"/>
-            <w:ind w:left="-142" w:hanging="498"/>
+            <w:ind w:left="-709" w:hanging="498"/>
             <w:jc w:val="both"/>
-            <w:divId w:val="494028877"/>
+            <w:divId w:val="660423769"/>
             <w:rPr>
               <w:rFonts w:ascii="Times New Roman" w:eastAsia="Times New Roman" w:hAnsi="Times New Roman" w:cs="Times New Roman"/>
-              <w:sz w:val="18"/>
-              <w:szCs w:val="18"/>
+              <w:sz w:val="20"/>
+              <w:szCs w:val="20"/>
             </w:rPr>
           </w:pPr>
           <w:r>
             <w:rPr>
               <w:rFonts w:ascii="Times New Roman" w:eastAsia="Times New Roman" w:hAnsi="Times New Roman" w:cs="Times New Roman"/>
-              <w:sz w:val="18"/>
-              <w:szCs w:val="18"/>
+              <w:sz w:val="20"/>
+              <w:szCs w:val="20"/>
             </w:rPr>
             <w:t>[2]</w:t>
           </w:r>
           <w:r>
             <w:rPr>
               <w:rFonts w:ascii="Times New Roman" w:eastAsia="Times New Roman" w:hAnsi="Times New Roman" w:cs="Times New Roman"/>
-              <w:sz w:val="18"/>
-              <w:szCs w:val="18"/>
+              <w:sz w:val="20"/>
+              <w:szCs w:val="20"/>
             </w:rPr>
             <w:tab/>
             <w:t>L. Huda, “Ada 8.004 Kebakaran Terjadi Sepanjang 2018-2022, Korsleting Jadi Penyebab Terbanyak,” Kompas.com. Accessed: Mar. 17, 2023. [Online]. Available: https://megapolitan.kompas.com/read/2022/09/11/07300001/ada-8.004-kebakaran-terjadi-sepanjang-2018-2022-korsleting-jadi-penyebab?page=all</w:t>
@@ -25000,28 +25598,28 @@
             <w:autoSpaceDE w:val="0"/>
             <w:autoSpaceDN w:val="0"/>
             <w:spacing w:after="0"/>
-            <w:ind w:left="-142" w:hanging="498"/>
+            <w:ind w:left="-709" w:hanging="498"/>
             <w:jc w:val="both"/>
-            <w:divId w:val="1421489589"/>
+            <w:divId w:val="361563067"/>
             <w:rPr>
               <w:rFonts w:ascii="Times New Roman" w:eastAsia="Times New Roman" w:hAnsi="Times New Roman" w:cs="Times New Roman"/>
-              <w:sz w:val="18"/>
-              <w:szCs w:val="18"/>
+              <w:sz w:val="20"/>
+              <w:szCs w:val="20"/>
             </w:rPr>
           </w:pPr>
           <w:r>
             <w:rPr>
               <w:rFonts w:ascii="Times New Roman" w:eastAsia="Times New Roman" w:hAnsi="Times New Roman" w:cs="Times New Roman"/>
-              <w:sz w:val="18"/>
-              <w:szCs w:val="18"/>
+              <w:sz w:val="20"/>
+              <w:szCs w:val="20"/>
             </w:rPr>
             <w:t>[3]</w:t>
           </w:r>
           <w:r>
             <w:rPr>
               <w:rFonts w:ascii="Times New Roman" w:eastAsia="Times New Roman" w:hAnsi="Times New Roman" w:cs="Times New Roman"/>
-              <w:sz w:val="18"/>
-              <w:szCs w:val="18"/>
+              <w:sz w:val="20"/>
+              <w:szCs w:val="20"/>
             </w:rPr>
             <w:tab/>
             <w:t xml:space="preserve">A. Napu, O. Kembuan, and K. Santa, “Sistem Peringatan Dan Penanganan Dini Kebakaran Berbasis Internet Of Things(IoT),” </w:t>
@@ -25031,16 +25629,16 @@
               <w:rFonts w:ascii="Times New Roman" w:eastAsia="Times New Roman" w:hAnsi="Times New Roman" w:cs="Times New Roman"/>
               <w:i/>
               <w:iCs/>
-              <w:sz w:val="18"/>
-              <w:szCs w:val="18"/>
+              <w:sz w:val="20"/>
+              <w:szCs w:val="20"/>
             </w:rPr>
             <w:t>JOINTER : Journal of Informatics Engineering</w:t>
           </w:r>
           <w:r>
             <w:rPr>
               <w:rFonts w:ascii="Times New Roman" w:eastAsia="Times New Roman" w:hAnsi="Times New Roman" w:cs="Times New Roman"/>
-              <w:sz w:val="18"/>
-              <w:szCs w:val="18"/>
+              <w:sz w:val="20"/>
+              <w:szCs w:val="20"/>
             </w:rPr>
             <w:t>, vol. 3, no. 01, pp. 10–16, Jun. 2022, doi: 10.53682/jointer.v3i01.45.</w:t>
           </w:r>
@@ -25050,28 +25648,28 @@
             <w:autoSpaceDE w:val="0"/>
             <w:autoSpaceDN w:val="0"/>
             <w:spacing w:after="0"/>
-            <w:ind w:left="-142" w:hanging="498"/>
+            <w:ind w:left="-709" w:hanging="498"/>
             <w:jc w:val="both"/>
-            <w:divId w:val="1817530436"/>
+            <w:divId w:val="756906438"/>
             <w:rPr>
               <w:rFonts w:ascii="Times New Roman" w:eastAsia="Times New Roman" w:hAnsi="Times New Roman" w:cs="Times New Roman"/>
-              <w:sz w:val="18"/>
-              <w:szCs w:val="18"/>
+              <w:sz w:val="20"/>
+              <w:szCs w:val="20"/>
             </w:rPr>
           </w:pPr>
           <w:r>
             <w:rPr>
               <w:rFonts w:ascii="Times New Roman" w:eastAsia="Times New Roman" w:hAnsi="Times New Roman" w:cs="Times New Roman"/>
-              <w:sz w:val="18"/>
-              <w:szCs w:val="18"/>
+              <w:sz w:val="20"/>
+              <w:szCs w:val="20"/>
             </w:rPr>
             <w:t>[4]</w:t>
           </w:r>
           <w:r>
             <w:rPr>
               <w:rFonts w:ascii="Times New Roman" w:eastAsia="Times New Roman" w:hAnsi="Times New Roman" w:cs="Times New Roman"/>
-              <w:sz w:val="18"/>
-              <w:szCs w:val="18"/>
+              <w:sz w:val="20"/>
+              <w:szCs w:val="20"/>
             </w:rPr>
             <w:tab/>
             <w:t xml:space="preserve">Y. Darnita, A. Discrise, and R. Toyib, “Prototype Alat Pendeksi Kebakaran Menggunakan Arduino,” </w:t>
@@ -25081,16 +25679,16 @@
               <w:rFonts w:ascii="Times New Roman" w:eastAsia="Times New Roman" w:hAnsi="Times New Roman" w:cs="Times New Roman"/>
               <w:i/>
               <w:iCs/>
-              <w:sz w:val="18"/>
-              <w:szCs w:val="18"/>
+              <w:sz w:val="20"/>
+              <w:szCs w:val="20"/>
             </w:rPr>
             <w:t>Jurnal Informatika Upgris</w:t>
           </w:r>
           <w:r>
             <w:rPr>
               <w:rFonts w:ascii="Times New Roman" w:eastAsia="Times New Roman" w:hAnsi="Times New Roman" w:cs="Times New Roman"/>
-              <w:sz w:val="18"/>
-              <w:szCs w:val="18"/>
+              <w:sz w:val="20"/>
+              <w:szCs w:val="20"/>
             </w:rPr>
             <w:t>, vol. 7, no. 1, Jun. 2021, doi: 10.26877/jiu.v7i1.7094.</w:t>
           </w:r>
@@ -25100,71 +25698,47 @@
             <w:autoSpaceDE w:val="0"/>
             <w:autoSpaceDN w:val="0"/>
             <w:spacing w:after="0"/>
-            <w:ind w:left="-142" w:hanging="498"/>
+            <w:ind w:left="-709" w:hanging="498"/>
             <w:jc w:val="both"/>
-            <w:divId w:val="1822961508"/>
+            <w:divId w:val="1102652100"/>
             <w:rPr>
               <w:rFonts w:ascii="Times New Roman" w:eastAsia="Times New Roman" w:hAnsi="Times New Roman" w:cs="Times New Roman"/>
-              <w:sz w:val="18"/>
-              <w:szCs w:val="18"/>
+              <w:sz w:val="20"/>
+              <w:szCs w:val="20"/>
             </w:rPr>
           </w:pPr>
           <w:r>
             <w:rPr>
               <w:rFonts w:ascii="Times New Roman" w:eastAsia="Times New Roman" w:hAnsi="Times New Roman" w:cs="Times New Roman"/>
-              <w:sz w:val="18"/>
-              <w:szCs w:val="18"/>
+              <w:sz w:val="20"/>
+              <w:szCs w:val="20"/>
             </w:rPr>
             <w:t>[5]</w:t>
           </w:r>
           <w:r>
             <w:rPr>
               <w:rFonts w:ascii="Times New Roman" w:eastAsia="Times New Roman" w:hAnsi="Times New Roman" w:cs="Times New Roman"/>
-              <w:sz w:val="18"/>
-              <w:szCs w:val="18"/>
+              <w:sz w:val="20"/>
+              <w:szCs w:val="20"/>
             </w:rPr>
             <w:tab/>
-            <w:t>M. A. Robbani, Y. A. Pagalo, M. Somantri, M. A. Rizqulloh, and R. Pramudita, “</w:t>
-          </w:r>
-          <w:r>
-            <w:rPr>
-              <w:rFonts w:ascii="Times New Roman" w:eastAsia="Times New Roman" w:hAnsi="Times New Roman" w:cs="Times New Roman"/>
-              <w:sz w:val="18"/>
-              <w:szCs w:val="18"/>
-            </w:rPr>
-            <w:t>Sistem Peringatan Kebakaran Pada Mobil Berbasis Io</w:t>
-          </w:r>
-          <w:r>
-            <w:rPr>
-              <w:rFonts w:ascii="Times New Roman" w:eastAsia="Times New Roman" w:hAnsi="Times New Roman" w:cs="Times New Roman"/>
-              <w:sz w:val="18"/>
-              <w:szCs w:val="18"/>
-            </w:rPr>
-            <w:t>T</w:t>
-          </w:r>
-          <w:r>
-            <w:rPr>
-              <w:rFonts w:ascii="Times New Roman" w:eastAsia="Times New Roman" w:hAnsi="Times New Roman" w:cs="Times New Roman"/>
-              <w:sz w:val="18"/>
-              <w:szCs w:val="18"/>
-            </w:rPr>
-            <w:t xml:space="preserve">,” </w:t>
+            <w:t xml:space="preserve">M. A. Robbani, Y. A. Pagalo, M. Somantri, M. A. Rizqulloh, and R. Pramudita, “SISTEM PERINGATAN KEBAKARAN PADA MOBIL BERBASIS IOT,” </w:t>
           </w:r>
           <w:r>
             <w:rPr>
               <w:rFonts w:ascii="Times New Roman" w:eastAsia="Times New Roman" w:hAnsi="Times New Roman" w:cs="Times New Roman"/>
               <w:i/>
               <w:iCs/>
-              <w:sz w:val="18"/>
-              <w:szCs w:val="18"/>
+              <w:sz w:val="20"/>
+              <w:szCs w:val="20"/>
             </w:rPr>
             <w:t>Jurnal Ilmiah Teknologi Infomasi Terapan</w:t>
           </w:r>
           <w:r>
             <w:rPr>
               <w:rFonts w:ascii="Times New Roman" w:eastAsia="Times New Roman" w:hAnsi="Times New Roman" w:cs="Times New Roman"/>
-              <w:sz w:val="18"/>
-              <w:szCs w:val="18"/>
+              <w:sz w:val="20"/>
+              <w:szCs w:val="20"/>
             </w:rPr>
             <w:t>, vol. 9, no. 1, Dec. 2022, doi: 10.33197/jitter.vol9.iss1.2022.934.</w:t>
           </w:r>
@@ -25174,63 +25748,48 @@
             <w:autoSpaceDE w:val="0"/>
             <w:autoSpaceDN w:val="0"/>
             <w:spacing w:after="0"/>
-            <w:ind w:left="-142" w:hanging="498"/>
+            <w:ind w:left="-709" w:hanging="498"/>
             <w:jc w:val="both"/>
-            <w:divId w:val="571087662"/>
+            <w:divId w:val="1443960273"/>
             <w:rPr>
               <w:rFonts w:ascii="Times New Roman" w:eastAsia="Times New Roman" w:hAnsi="Times New Roman" w:cs="Times New Roman"/>
-              <w:sz w:val="18"/>
-              <w:szCs w:val="18"/>
+              <w:sz w:val="20"/>
+              <w:szCs w:val="20"/>
             </w:rPr>
           </w:pPr>
           <w:r>
             <w:rPr>
               <w:rFonts w:ascii="Times New Roman" w:eastAsia="Times New Roman" w:hAnsi="Times New Roman" w:cs="Times New Roman"/>
-              <w:sz w:val="18"/>
-              <w:szCs w:val="18"/>
+              <w:sz w:val="20"/>
+              <w:szCs w:val="20"/>
             </w:rPr>
+            <w:lastRenderedPageBreak/>
             <w:t>[6]</w:t>
           </w:r>
           <w:r>
             <w:rPr>
               <w:rFonts w:ascii="Times New Roman" w:eastAsia="Times New Roman" w:hAnsi="Times New Roman" w:cs="Times New Roman"/>
-              <w:sz w:val="18"/>
-              <w:szCs w:val="18"/>
+              <w:sz w:val="20"/>
+              <w:szCs w:val="20"/>
             </w:rPr>
             <w:tab/>
-            <w:t>M. N. Fachry, H. S. Syah, and S. Sungkono, “</w:t>
-          </w:r>
-          <w:r>
-            <w:rPr>
-              <w:rFonts w:ascii="Times New Roman" w:eastAsia="Times New Roman" w:hAnsi="Times New Roman" w:cs="Times New Roman"/>
-              <w:sz w:val="18"/>
-              <w:szCs w:val="18"/>
-            </w:rPr>
-            <w:t>Rancang Bangun Sistem Pemadam Kebakaran Berbasis Internet Of Things</w:t>
-          </w:r>
-          <w:r>
-            <w:rPr>
-              <w:rFonts w:ascii="Times New Roman" w:eastAsia="Times New Roman" w:hAnsi="Times New Roman" w:cs="Times New Roman"/>
-              <w:sz w:val="18"/>
-              <w:szCs w:val="18"/>
-            </w:rPr>
-            <w:t xml:space="preserve">,” </w:t>
+            <w:t xml:space="preserve">M. N. Fachry, H. S. Syah, and S. Sungkono, “RANCANG BANGUN SISTEM PEMADAM KEBAKARAN BERBASIS INTERNET OF THINGS,” </w:t>
           </w:r>
           <w:r>
             <w:rPr>
               <w:rFonts w:ascii="Times New Roman" w:eastAsia="Times New Roman" w:hAnsi="Times New Roman" w:cs="Times New Roman"/>
               <w:i/>
               <w:iCs/>
-              <w:sz w:val="18"/>
-              <w:szCs w:val="18"/>
+              <w:sz w:val="20"/>
+              <w:szCs w:val="20"/>
             </w:rPr>
             <w:t>E-Link: Jurnal Teknik Elektro dan Informatika</w:t>
           </w:r>
           <w:r>
             <w:rPr>
               <w:rFonts w:ascii="Times New Roman" w:eastAsia="Times New Roman" w:hAnsi="Times New Roman" w:cs="Times New Roman"/>
-              <w:sz w:val="18"/>
-              <w:szCs w:val="18"/>
+              <w:sz w:val="20"/>
+              <w:szCs w:val="20"/>
             </w:rPr>
             <w:t>, vol. 16, no. 2, p. 65, Dec. 2021, doi: 10.30587/e-link.v16i2.2956.</w:t>
           </w:r>
@@ -25240,64 +25799,47 @@
             <w:autoSpaceDE w:val="0"/>
             <w:autoSpaceDN w:val="0"/>
             <w:spacing w:after="0"/>
-            <w:ind w:left="-142" w:hanging="498"/>
+            <w:ind w:left="-709" w:hanging="498"/>
             <w:jc w:val="both"/>
-            <w:divId w:val="1244754429"/>
+            <w:divId w:val="1860655452"/>
             <w:rPr>
               <w:rFonts w:ascii="Times New Roman" w:eastAsia="Times New Roman" w:hAnsi="Times New Roman" w:cs="Times New Roman"/>
-              <w:sz w:val="18"/>
-              <w:szCs w:val="18"/>
+              <w:sz w:val="20"/>
+              <w:szCs w:val="20"/>
             </w:rPr>
           </w:pPr>
           <w:r>
             <w:rPr>
               <w:rFonts w:ascii="Times New Roman" w:eastAsia="Times New Roman" w:hAnsi="Times New Roman" w:cs="Times New Roman"/>
-              <w:sz w:val="18"/>
-              <w:szCs w:val="18"/>
+              <w:sz w:val="20"/>
+              <w:szCs w:val="20"/>
             </w:rPr>
-            <w:lastRenderedPageBreak/>
             <w:t>[7]</w:t>
           </w:r>
           <w:r>
             <w:rPr>
               <w:rFonts w:ascii="Times New Roman" w:eastAsia="Times New Roman" w:hAnsi="Times New Roman" w:cs="Times New Roman"/>
-              <w:sz w:val="18"/>
-              <w:szCs w:val="18"/>
+              <w:sz w:val="20"/>
+              <w:szCs w:val="20"/>
             </w:rPr>
             <w:tab/>
-            <w:t>A. C. Wijaya, U. Budiyanto, N. Juliasari, and S. Amini, “</w:t>
-          </w:r>
-          <w:r>
-            <w:rPr>
-              <w:rFonts w:ascii="Times New Roman" w:eastAsia="Times New Roman" w:hAnsi="Times New Roman" w:cs="Times New Roman"/>
-              <w:sz w:val="18"/>
-              <w:szCs w:val="18"/>
-            </w:rPr>
-            <w:t>Aplikasi Android Untuk Pendeteksi Kebakaran Berbasis Internet Of Things Menggunakan Mikrokontroler Nodemcu Esp8266</w:t>
-          </w:r>
-          <w:r>
-            <w:rPr>
-              <w:rFonts w:ascii="Times New Roman" w:eastAsia="Times New Roman" w:hAnsi="Times New Roman" w:cs="Times New Roman"/>
-              <w:sz w:val="18"/>
-              <w:szCs w:val="18"/>
-            </w:rPr>
-            <w:t xml:space="preserve">,” in </w:t>
+            <w:t xml:space="preserve">A. C. Wijaya, U. Budiyanto, N. Juliasari, and S. Amini, “APLIKASI ANDROID UNTUK PENDETEKSI KEBAKARAN BERBASIS INTERNET OF THINGS MENGGUNAKAN MIKROKONTROLER NODEMCU ESP8266,” in </w:t>
           </w:r>
           <w:r>
             <w:rPr>
               <w:rFonts w:ascii="Times New Roman" w:eastAsia="Times New Roman" w:hAnsi="Times New Roman" w:cs="Times New Roman"/>
               <w:i/>
               <w:iCs/>
-              <w:sz w:val="18"/>
-              <w:szCs w:val="18"/>
+              <w:sz w:val="20"/>
+              <w:szCs w:val="20"/>
             </w:rPr>
             <w:t>Prosiding Seminar Nasional Mahasiswa Fakultas Teknologi Informasi (SENAFTI)</w:t>
           </w:r>
           <w:r>
             <w:rPr>
               <w:rFonts w:ascii="Times New Roman" w:eastAsia="Times New Roman" w:hAnsi="Times New Roman" w:cs="Times New Roman"/>
-              <w:sz w:val="18"/>
-              <w:szCs w:val="18"/>
+              <w:sz w:val="20"/>
+              <w:szCs w:val="20"/>
             </w:rPr>
             <w:t>, 2023, pp. 466–473.</w:t>
           </w:r>
@@ -25307,28 +25849,28 @@
             <w:autoSpaceDE w:val="0"/>
             <w:autoSpaceDN w:val="0"/>
             <w:spacing w:after="0"/>
-            <w:ind w:left="-142" w:hanging="498"/>
+            <w:ind w:left="-709" w:hanging="498"/>
             <w:jc w:val="both"/>
-            <w:divId w:val="601498365"/>
+            <w:divId w:val="1204516586"/>
             <w:rPr>
               <w:rFonts w:ascii="Times New Roman" w:eastAsia="Times New Roman" w:hAnsi="Times New Roman" w:cs="Times New Roman"/>
-              <w:sz w:val="18"/>
-              <w:szCs w:val="18"/>
+              <w:sz w:val="20"/>
+              <w:szCs w:val="20"/>
             </w:rPr>
           </w:pPr>
           <w:r>
             <w:rPr>
               <w:rFonts w:ascii="Times New Roman" w:eastAsia="Times New Roman" w:hAnsi="Times New Roman" w:cs="Times New Roman"/>
-              <w:sz w:val="18"/>
-              <w:szCs w:val="18"/>
+              <w:sz w:val="20"/>
+              <w:szCs w:val="20"/>
             </w:rPr>
             <w:t>[8]</w:t>
           </w:r>
           <w:r>
             <w:rPr>
               <w:rFonts w:ascii="Times New Roman" w:eastAsia="Times New Roman" w:hAnsi="Times New Roman" w:cs="Times New Roman"/>
-              <w:sz w:val="18"/>
-              <w:szCs w:val="18"/>
+              <w:sz w:val="20"/>
+              <w:szCs w:val="20"/>
             </w:rPr>
             <w:tab/>
             <w:t xml:space="preserve">W. T. Sardi, N. Miftachurohmah, S. Sarimuddin, and N. Nasruddin, “Sistem Pengamanan Dan Peringatan Dini Kebakaran Rumah Berbasis Internet of Things (Singa Keriting),” in </w:t>
@@ -25338,16 +25880,16 @@
               <w:rFonts w:ascii="Times New Roman" w:eastAsia="Times New Roman" w:hAnsi="Times New Roman" w:cs="Times New Roman"/>
               <w:i/>
               <w:iCs/>
-              <w:sz w:val="18"/>
-              <w:szCs w:val="18"/>
+              <w:sz w:val="20"/>
+              <w:szCs w:val="20"/>
             </w:rPr>
             <w:t>STAINS (SEMINAR NASIONAL TEKNOLOGI &amp; SAINS)</w:t>
           </w:r>
           <w:r>
             <w:rPr>
               <w:rFonts w:ascii="Times New Roman" w:eastAsia="Times New Roman" w:hAnsi="Times New Roman" w:cs="Times New Roman"/>
-              <w:sz w:val="18"/>
-              <w:szCs w:val="18"/>
+              <w:sz w:val="20"/>
+              <w:szCs w:val="20"/>
             </w:rPr>
             <w:t>, 2023, pp. 329–336.</w:t>
           </w:r>
@@ -25357,28 +25899,28 @@
             <w:autoSpaceDE w:val="0"/>
             <w:autoSpaceDN w:val="0"/>
             <w:spacing w:after="0"/>
-            <w:ind w:left="-142" w:hanging="498"/>
+            <w:ind w:left="-709" w:hanging="498"/>
             <w:jc w:val="both"/>
-            <w:divId w:val="1179081014"/>
+            <w:divId w:val="454493498"/>
             <w:rPr>
               <w:rFonts w:ascii="Times New Roman" w:eastAsia="Times New Roman" w:hAnsi="Times New Roman" w:cs="Times New Roman"/>
-              <w:sz w:val="18"/>
-              <w:szCs w:val="18"/>
+              <w:sz w:val="20"/>
+              <w:szCs w:val="20"/>
             </w:rPr>
           </w:pPr>
           <w:r>
             <w:rPr>
               <w:rFonts w:ascii="Times New Roman" w:eastAsia="Times New Roman" w:hAnsi="Times New Roman" w:cs="Times New Roman"/>
-              <w:sz w:val="18"/>
-              <w:szCs w:val="18"/>
+              <w:sz w:val="20"/>
+              <w:szCs w:val="20"/>
             </w:rPr>
             <w:t>[9]</w:t>
           </w:r>
           <w:r>
             <w:rPr>
               <w:rFonts w:ascii="Times New Roman" w:eastAsia="Times New Roman" w:hAnsi="Times New Roman" w:cs="Times New Roman"/>
-              <w:sz w:val="18"/>
-              <w:szCs w:val="18"/>
+              <w:sz w:val="20"/>
+              <w:szCs w:val="20"/>
             </w:rPr>
             <w:tab/>
             <w:t xml:space="preserve">M. H. S. Fadillansyah and I. Anshory, “Implementasi Home Security And Fire Detection System Berbasis Telegram,” </w:t>
@@ -25388,16 +25930,16 @@
               <w:rFonts w:ascii="Times New Roman" w:eastAsia="Times New Roman" w:hAnsi="Times New Roman" w:cs="Times New Roman"/>
               <w:i/>
               <w:iCs/>
-              <w:sz w:val="18"/>
-              <w:szCs w:val="18"/>
+              <w:sz w:val="20"/>
+              <w:szCs w:val="20"/>
             </w:rPr>
             <w:t>Prosiding Sains Nasional dan Teknologi</w:t>
           </w:r>
           <w:r>
             <w:rPr>
               <w:rFonts w:ascii="Times New Roman" w:eastAsia="Times New Roman" w:hAnsi="Times New Roman" w:cs="Times New Roman"/>
-              <w:sz w:val="18"/>
-              <w:szCs w:val="18"/>
+              <w:sz w:val="20"/>
+              <w:szCs w:val="20"/>
             </w:rPr>
             <w:t>, vol. 12, no. 1, p. 520, Dec. 2022, doi: 10.36499/psnst.v12i1.7007.</w:t>
           </w:r>
@@ -25407,63 +25949,47 @@
             <w:autoSpaceDE w:val="0"/>
             <w:autoSpaceDN w:val="0"/>
             <w:spacing w:after="0"/>
-            <w:ind w:left="-142" w:hanging="498"/>
+            <w:ind w:left="-709" w:hanging="498"/>
             <w:jc w:val="both"/>
-            <w:divId w:val="3871439"/>
+            <w:divId w:val="2112819922"/>
             <w:rPr>
               <w:rFonts w:ascii="Times New Roman" w:eastAsia="Times New Roman" w:hAnsi="Times New Roman" w:cs="Times New Roman"/>
-              <w:sz w:val="18"/>
-              <w:szCs w:val="18"/>
+              <w:sz w:val="20"/>
+              <w:szCs w:val="20"/>
             </w:rPr>
           </w:pPr>
           <w:r>
             <w:rPr>
               <w:rFonts w:ascii="Times New Roman" w:eastAsia="Times New Roman" w:hAnsi="Times New Roman" w:cs="Times New Roman"/>
-              <w:sz w:val="18"/>
-              <w:szCs w:val="18"/>
+              <w:sz w:val="20"/>
+              <w:szCs w:val="20"/>
             </w:rPr>
             <w:t>[10]</w:t>
           </w:r>
           <w:r>
             <w:rPr>
               <w:rFonts w:ascii="Times New Roman" w:eastAsia="Times New Roman" w:hAnsi="Times New Roman" w:cs="Times New Roman"/>
-              <w:sz w:val="18"/>
-              <w:szCs w:val="18"/>
+              <w:sz w:val="20"/>
+              <w:szCs w:val="20"/>
             </w:rPr>
             <w:tab/>
-            <w:t>A. Yulistia and M. Rusdi, “</w:t>
-          </w:r>
-          <w:r>
-            <w:rPr>
-              <w:rFonts w:ascii="Times New Roman" w:eastAsia="Times New Roman" w:hAnsi="Times New Roman" w:cs="Times New Roman"/>
-              <w:sz w:val="18"/>
-              <w:szCs w:val="18"/>
-            </w:rPr>
-            <w:t>Rancang Bangun Peringatan Dini Kebakaran Rumah Berbasis Internet Of Things</w:t>
-          </w:r>
-          <w:r>
-            <w:rPr>
-              <w:rFonts w:ascii="Times New Roman" w:eastAsia="Times New Roman" w:hAnsi="Times New Roman" w:cs="Times New Roman"/>
-              <w:sz w:val="18"/>
-              <w:szCs w:val="18"/>
-            </w:rPr>
-            <w:t xml:space="preserve">,” </w:t>
+            <w:t xml:space="preserve">A. Yulistia and M. Rusdi, “RANCANG BANGUN PERINGATAN DINI KEBAKARAN RUMAH BERBASIS INTERNET OF THINGS,” </w:t>
           </w:r>
           <w:r>
             <w:rPr>
               <w:rFonts w:ascii="Times New Roman" w:eastAsia="Times New Roman" w:hAnsi="Times New Roman" w:cs="Times New Roman"/>
               <w:i/>
               <w:iCs/>
-              <w:sz w:val="18"/>
-              <w:szCs w:val="18"/>
+              <w:sz w:val="20"/>
+              <w:szCs w:val="20"/>
             </w:rPr>
             <w:t>Jurnal Ilmiah Tenaga Listrik</w:t>
           </w:r>
           <w:r>
             <w:rPr>
               <w:rFonts w:ascii="Times New Roman" w:eastAsia="Times New Roman" w:hAnsi="Times New Roman" w:cs="Times New Roman"/>
-              <w:sz w:val="18"/>
-              <w:szCs w:val="18"/>
+              <w:sz w:val="20"/>
+              <w:szCs w:val="20"/>
             </w:rPr>
             <w:t>, vol. 1, no. 1, pp. 36–46, 2021.</w:t>
           </w:r>
@@ -25473,28 +25999,28 @@
             <w:autoSpaceDE w:val="0"/>
             <w:autoSpaceDN w:val="0"/>
             <w:spacing w:after="0"/>
-            <w:ind w:left="-142" w:hanging="498"/>
+            <w:ind w:left="-709" w:hanging="498"/>
             <w:jc w:val="both"/>
-            <w:divId w:val="598564220"/>
+            <w:divId w:val="522788276"/>
             <w:rPr>
               <w:rFonts w:ascii="Times New Roman" w:eastAsia="Times New Roman" w:hAnsi="Times New Roman" w:cs="Times New Roman"/>
-              <w:sz w:val="18"/>
-              <w:szCs w:val="18"/>
+              <w:sz w:val="20"/>
+              <w:szCs w:val="20"/>
             </w:rPr>
           </w:pPr>
           <w:r>
             <w:rPr>
               <w:rFonts w:ascii="Times New Roman" w:eastAsia="Times New Roman" w:hAnsi="Times New Roman" w:cs="Times New Roman"/>
-              <w:sz w:val="18"/>
-              <w:szCs w:val="18"/>
+              <w:sz w:val="20"/>
+              <w:szCs w:val="20"/>
             </w:rPr>
             <w:t>[11]</w:t>
           </w:r>
           <w:r>
             <w:rPr>
               <w:rFonts w:ascii="Times New Roman" w:eastAsia="Times New Roman" w:hAnsi="Times New Roman" w:cs="Times New Roman"/>
-              <w:sz w:val="18"/>
-              <w:szCs w:val="18"/>
+              <w:sz w:val="20"/>
+              <w:szCs w:val="20"/>
             </w:rPr>
             <w:tab/>
             <w:t xml:space="preserve">H. Richardo, “Alat Proteksi Kebakaran Rumah Menggunakan Wemos D1 Mini dengan Alarm dan Notifikasi Email dari Thinger.IO,” </w:t>
@@ -25504,16 +26030,16 @@
               <w:rFonts w:ascii="Times New Roman" w:eastAsia="Times New Roman" w:hAnsi="Times New Roman" w:cs="Times New Roman"/>
               <w:i/>
               <w:iCs/>
-              <w:sz w:val="18"/>
-              <w:szCs w:val="18"/>
+              <w:sz w:val="20"/>
+              <w:szCs w:val="20"/>
             </w:rPr>
             <w:t>IJEERE: Indonesian Journal of Electrical Engineering and Renewable Energy</w:t>
           </w:r>
           <w:r>
             <w:rPr>
               <w:rFonts w:ascii="Times New Roman" w:eastAsia="Times New Roman" w:hAnsi="Times New Roman" w:cs="Times New Roman"/>
-              <w:sz w:val="18"/>
-              <w:szCs w:val="18"/>
+              <w:sz w:val="20"/>
+              <w:szCs w:val="20"/>
             </w:rPr>
             <w:t>, vol. 2, no. 1, pp. 47–56, Jul. 2022, doi: 10.57152/ijeere.v2i1.208.</w:t>
           </w:r>
@@ -25523,28 +26049,78 @@
             <w:autoSpaceDE w:val="0"/>
             <w:autoSpaceDN w:val="0"/>
             <w:spacing w:after="0"/>
-            <w:ind w:left="-142" w:hanging="498"/>
+            <w:ind w:left="-709" w:hanging="498"/>
             <w:jc w:val="both"/>
-            <w:divId w:val="56705176"/>
+            <w:divId w:val="233468722"/>
             <w:rPr>
               <w:rFonts w:ascii="Times New Roman" w:eastAsia="Times New Roman" w:hAnsi="Times New Roman" w:cs="Times New Roman"/>
-              <w:sz w:val="18"/>
-              <w:szCs w:val="18"/>
+              <w:sz w:val="20"/>
+              <w:szCs w:val="20"/>
             </w:rPr>
           </w:pPr>
           <w:r>
             <w:rPr>
               <w:rFonts w:ascii="Times New Roman" w:eastAsia="Times New Roman" w:hAnsi="Times New Roman" w:cs="Times New Roman"/>
-              <w:sz w:val="18"/>
-              <w:szCs w:val="18"/>
+              <w:sz w:val="20"/>
+              <w:szCs w:val="20"/>
             </w:rPr>
             <w:t>[12]</w:t>
           </w:r>
           <w:r>
             <w:rPr>
               <w:rFonts w:ascii="Times New Roman" w:eastAsia="Times New Roman" w:hAnsi="Times New Roman" w:cs="Times New Roman"/>
-              <w:sz w:val="18"/>
-              <w:szCs w:val="18"/>
+              <w:sz w:val="20"/>
+              <w:szCs w:val="20"/>
+            </w:rPr>
+            <w:tab/>
+            <w:t xml:space="preserve">R. Nurrohim and O. B. Kharisma, “Autonomus Call System Berbasis ESP32 Untuk Peringatan Dini Kebakaran Rumah,” </w:t>
+          </w:r>
+          <w:r>
+            <w:rPr>
+              <w:rFonts w:ascii="Times New Roman" w:eastAsia="Times New Roman" w:hAnsi="Times New Roman" w:cs="Times New Roman"/>
+              <w:i/>
+              <w:iCs/>
+              <w:sz w:val="20"/>
+              <w:szCs w:val="20"/>
+            </w:rPr>
+            <w:t>Jurnal Sistem Cerdas</w:t>
+          </w:r>
+          <w:r>
+            <w:rPr>
+              <w:rFonts w:ascii="Times New Roman" w:eastAsia="Times New Roman" w:hAnsi="Times New Roman" w:cs="Times New Roman"/>
+              <w:sz w:val="20"/>
+              <w:szCs w:val="20"/>
+            </w:rPr>
+            <w:t>, vol. 6, no. 2, pp. 134–143, 2023.</w:t>
+          </w:r>
+        </w:p>
+        <w:p>
+          <w:pPr>
+            <w:autoSpaceDE w:val="0"/>
+            <w:autoSpaceDN w:val="0"/>
+            <w:spacing w:after="0"/>
+            <w:ind w:left="-709" w:hanging="498"/>
+            <w:jc w:val="both"/>
+            <w:divId w:val="1651667257"/>
+            <w:rPr>
+              <w:rFonts w:ascii="Times New Roman" w:eastAsia="Times New Roman" w:hAnsi="Times New Roman" w:cs="Times New Roman"/>
+              <w:sz w:val="20"/>
+              <w:szCs w:val="20"/>
+            </w:rPr>
+          </w:pPr>
+          <w:r>
+            <w:rPr>
+              <w:rFonts w:ascii="Times New Roman" w:eastAsia="Times New Roman" w:hAnsi="Times New Roman" w:cs="Times New Roman"/>
+              <w:sz w:val="20"/>
+              <w:szCs w:val="20"/>
+            </w:rPr>
+            <w:t>[13]</w:t>
+          </w:r>
+          <w:r>
+            <w:rPr>
+              <w:rFonts w:ascii="Times New Roman" w:eastAsia="Times New Roman" w:hAnsi="Times New Roman" w:cs="Times New Roman"/>
+              <w:sz w:val="20"/>
+              <w:szCs w:val="20"/>
             </w:rPr>
             <w:tab/>
             <w:t xml:space="preserve">H. Husain, H. Herlinda, A. Asma, A. Ahmad, K. Kasmawaru, and A. Ahyuna, “Rekayasa Notifikasi kebakaran pada Rumah dengan Integrasi Komunikasi Seluler Memanfaatkan Internet of Things (IoT),” in </w:t>
@@ -25554,16 +26130,16 @@
               <w:rFonts w:ascii="Times New Roman" w:eastAsia="Times New Roman" w:hAnsi="Times New Roman" w:cs="Times New Roman"/>
               <w:i/>
               <w:iCs/>
-              <w:sz w:val="18"/>
-              <w:szCs w:val="18"/>
+              <w:sz w:val="20"/>
+              <w:szCs w:val="20"/>
             </w:rPr>
             <w:t>SISITI: Seminar Ilmiah Sistem Informasi dan Teknologi Informasi</w:t>
           </w:r>
           <w:r>
             <w:rPr>
               <w:rFonts w:ascii="Times New Roman" w:eastAsia="Times New Roman" w:hAnsi="Times New Roman" w:cs="Times New Roman"/>
-              <w:sz w:val="18"/>
-              <w:szCs w:val="18"/>
+              <w:sz w:val="20"/>
+              <w:szCs w:val="20"/>
             </w:rPr>
             <w:t>, 2022, pp. 19–28.</w:t>
           </w:r>
@@ -25573,28 +26149,28 @@
             <w:autoSpaceDE w:val="0"/>
             <w:autoSpaceDN w:val="0"/>
             <w:spacing w:after="0"/>
-            <w:ind w:left="-142" w:hanging="498"/>
+            <w:ind w:left="-709" w:hanging="498"/>
             <w:jc w:val="both"/>
-            <w:divId w:val="770929622"/>
+            <w:divId w:val="1061369695"/>
             <w:rPr>
               <w:rFonts w:ascii="Times New Roman" w:eastAsia="Times New Roman" w:hAnsi="Times New Roman" w:cs="Times New Roman"/>
-              <w:sz w:val="18"/>
-              <w:szCs w:val="18"/>
+              <w:sz w:val="20"/>
+              <w:szCs w:val="20"/>
             </w:rPr>
           </w:pPr>
           <w:r>
             <w:rPr>
               <w:rFonts w:ascii="Times New Roman" w:eastAsia="Times New Roman" w:hAnsi="Times New Roman" w:cs="Times New Roman"/>
-              <w:sz w:val="18"/>
-              <w:szCs w:val="18"/>
+              <w:sz w:val="20"/>
+              <w:szCs w:val="20"/>
             </w:rPr>
-            <w:t>[13]</w:t>
+            <w:t>[14]</w:t>
           </w:r>
           <w:r>
             <w:rPr>
               <w:rFonts w:ascii="Times New Roman" w:eastAsia="Times New Roman" w:hAnsi="Times New Roman" w:cs="Times New Roman"/>
-              <w:sz w:val="18"/>
-              <w:szCs w:val="18"/>
+              <w:sz w:val="20"/>
+              <w:szCs w:val="20"/>
             </w:rPr>
             <w:tab/>
             <w:t xml:space="preserve">M. Taufik and S. Subandi, “Sistem Monitoring Dan Peringatan Dini Kebakaran Rumah Dengan Menggunakan Sensor MQ2 Dan Notifikasi SMS,” in </w:t>
@@ -25604,16 +26180,16 @@
               <w:rFonts w:ascii="Times New Roman" w:eastAsia="Times New Roman" w:hAnsi="Times New Roman" w:cs="Times New Roman"/>
               <w:i/>
               <w:iCs/>
-              <w:sz w:val="18"/>
-              <w:szCs w:val="18"/>
+              <w:sz w:val="20"/>
+              <w:szCs w:val="20"/>
             </w:rPr>
             <w:t>Prosiding Seminar Nasional Mahasiswa Fakultas Teknologi Informasi (SENAFTI)</w:t>
           </w:r>
           <w:r>
             <w:rPr>
               <w:rFonts w:ascii="Times New Roman" w:eastAsia="Times New Roman" w:hAnsi="Times New Roman" w:cs="Times New Roman"/>
-              <w:sz w:val="18"/>
-              <w:szCs w:val="18"/>
+              <w:sz w:val="20"/>
+              <w:szCs w:val="20"/>
             </w:rPr>
             <w:t>, 2022, pp. 768–776.</w:t>
           </w:r>
@@ -25623,28 +26199,28 @@
             <w:autoSpaceDE w:val="0"/>
             <w:autoSpaceDN w:val="0"/>
             <w:spacing w:after="0"/>
-            <w:ind w:left="-142" w:hanging="498"/>
+            <w:ind w:left="-709" w:hanging="498"/>
             <w:jc w:val="both"/>
-            <w:divId w:val="64960336"/>
+            <w:divId w:val="1200967605"/>
             <w:rPr>
               <w:rFonts w:ascii="Times New Roman" w:eastAsia="Times New Roman" w:hAnsi="Times New Roman" w:cs="Times New Roman"/>
-              <w:sz w:val="18"/>
-              <w:szCs w:val="18"/>
+              <w:sz w:val="20"/>
+              <w:szCs w:val="20"/>
             </w:rPr>
           </w:pPr>
           <w:r>
             <w:rPr>
               <w:rFonts w:ascii="Times New Roman" w:eastAsia="Times New Roman" w:hAnsi="Times New Roman" w:cs="Times New Roman"/>
-              <w:sz w:val="18"/>
-              <w:szCs w:val="18"/>
+              <w:sz w:val="20"/>
+              <w:szCs w:val="20"/>
             </w:rPr>
-            <w:t>[14]</w:t>
+            <w:t>[15]</w:t>
           </w:r>
           <w:r>
             <w:rPr>
               <w:rFonts w:ascii="Times New Roman" w:eastAsia="Times New Roman" w:hAnsi="Times New Roman" w:cs="Times New Roman"/>
-              <w:sz w:val="18"/>
-              <w:szCs w:val="18"/>
+              <w:sz w:val="20"/>
+              <w:szCs w:val="20"/>
             </w:rPr>
             <w:tab/>
             <w:t xml:space="preserve">M. D. Ariansyah and S. Sariman, “Analisa Performa Pompa Air DC 12V 42 Watt terhadap Variasi Kedalaman Pipa Menggunakan Baterai dengan Sumber Energi dari Matahari,” </w:t>
@@ -25654,16 +26230,16 @@
               <w:rFonts w:ascii="Times New Roman" w:eastAsia="Times New Roman" w:hAnsi="Times New Roman" w:cs="Times New Roman"/>
               <w:i/>
               <w:iCs/>
-              <w:sz w:val="18"/>
-              <w:szCs w:val="18"/>
+              <w:sz w:val="20"/>
+              <w:szCs w:val="20"/>
             </w:rPr>
             <w:t>Jurnal Syntax Admiration</w:t>
           </w:r>
           <w:r>
             <w:rPr>
               <w:rFonts w:ascii="Times New Roman" w:eastAsia="Times New Roman" w:hAnsi="Times New Roman" w:cs="Times New Roman"/>
-              <w:sz w:val="18"/>
-              <w:szCs w:val="18"/>
+              <w:sz w:val="20"/>
+              <w:szCs w:val="20"/>
             </w:rPr>
             <w:t>, vol. 2, no. 6, pp. 1083–1102, Jun. 2021, doi: 10.46799/jsa.v2i6.251.</w:t>
           </w:r>
@@ -25673,28 +26249,78 @@
             <w:autoSpaceDE w:val="0"/>
             <w:autoSpaceDN w:val="0"/>
             <w:spacing w:after="0"/>
-            <w:ind w:left="-142" w:hanging="498"/>
+            <w:ind w:left="-709" w:hanging="498"/>
             <w:jc w:val="both"/>
-            <w:divId w:val="2136946304"/>
+            <w:divId w:val="1869294065"/>
             <w:rPr>
               <w:rFonts w:ascii="Times New Roman" w:eastAsia="Times New Roman" w:hAnsi="Times New Roman" w:cs="Times New Roman"/>
-              <w:sz w:val="18"/>
-              <w:szCs w:val="18"/>
+              <w:sz w:val="20"/>
+              <w:szCs w:val="20"/>
             </w:rPr>
           </w:pPr>
           <w:r>
             <w:rPr>
               <w:rFonts w:ascii="Times New Roman" w:eastAsia="Times New Roman" w:hAnsi="Times New Roman" w:cs="Times New Roman"/>
-              <w:sz w:val="18"/>
-              <w:szCs w:val="18"/>
+              <w:sz w:val="20"/>
+              <w:szCs w:val="20"/>
             </w:rPr>
-            <w:t>[15]</w:t>
+            <w:t>[16]</w:t>
           </w:r>
           <w:r>
             <w:rPr>
               <w:rFonts w:ascii="Times New Roman" w:eastAsia="Times New Roman" w:hAnsi="Times New Roman" w:cs="Times New Roman"/>
-              <w:sz w:val="18"/>
-              <w:szCs w:val="18"/>
+              <w:sz w:val="20"/>
+              <w:szCs w:val="20"/>
+            </w:rPr>
+            <w:tab/>
+            <w:t xml:space="preserve">E. S. Susanto and L. Sulistyo, “Prototype Sistem Pendeteksi Kebocoran Gas LPG Berbasis Arduino Uno,” </w:t>
+          </w:r>
+          <w:r>
+            <w:rPr>
+              <w:rFonts w:ascii="Times New Roman" w:eastAsia="Times New Roman" w:hAnsi="Times New Roman" w:cs="Times New Roman"/>
+              <w:i/>
+              <w:iCs/>
+              <w:sz w:val="20"/>
+              <w:szCs w:val="20"/>
+            </w:rPr>
+            <w:t>Jurnal Elektro Kontrol (ELKON)</w:t>
+          </w:r>
+          <w:r>
+            <w:rPr>
+              <w:rFonts w:ascii="Times New Roman" w:eastAsia="Times New Roman" w:hAnsi="Times New Roman" w:cs="Times New Roman"/>
+              <w:sz w:val="20"/>
+              <w:szCs w:val="20"/>
+            </w:rPr>
+            <w:t>, vol. 2, no. 1, pp. 17–27, 2022.</w:t>
+          </w:r>
+        </w:p>
+        <w:p>
+          <w:pPr>
+            <w:autoSpaceDE w:val="0"/>
+            <w:autoSpaceDN w:val="0"/>
+            <w:spacing w:after="0"/>
+            <w:ind w:left="-709" w:hanging="498"/>
+            <w:jc w:val="both"/>
+            <w:divId w:val="404189438"/>
+            <w:rPr>
+              <w:rFonts w:ascii="Times New Roman" w:eastAsia="Times New Roman" w:hAnsi="Times New Roman" w:cs="Times New Roman"/>
+              <w:sz w:val="20"/>
+              <w:szCs w:val="20"/>
+            </w:rPr>
+          </w:pPr>
+          <w:r>
+            <w:rPr>
+              <w:rFonts w:ascii="Times New Roman" w:eastAsia="Times New Roman" w:hAnsi="Times New Roman" w:cs="Times New Roman"/>
+              <w:sz w:val="20"/>
+              <w:szCs w:val="20"/>
+            </w:rPr>
+            <w:t>[17]</w:t>
+          </w:r>
+          <w:r>
+            <w:rPr>
+              <w:rFonts w:ascii="Times New Roman" w:eastAsia="Times New Roman" w:hAnsi="Times New Roman" w:cs="Times New Roman"/>
+              <w:sz w:val="20"/>
+              <w:szCs w:val="20"/>
             </w:rPr>
             <w:tab/>
             <w:t xml:space="preserve">L. Lisnawati, D. N. Ramadan, and T. Haryanti, “Alat Pendeteksi Suhu Tubuh Manusia Berbasis Iot (internet Of Things),” </w:t>
@@ -25704,16 +26330,16 @@
               <w:rFonts w:ascii="Times New Roman" w:eastAsia="Times New Roman" w:hAnsi="Times New Roman" w:cs="Times New Roman"/>
               <w:i/>
               <w:iCs/>
-              <w:sz w:val="18"/>
-              <w:szCs w:val="18"/>
+              <w:sz w:val="20"/>
+              <w:szCs w:val="20"/>
             </w:rPr>
             <w:t>eProceedings of Applied Science</w:t>
           </w:r>
           <w:r>
             <w:rPr>
               <w:rFonts w:ascii="Times New Roman" w:eastAsia="Times New Roman" w:hAnsi="Times New Roman" w:cs="Times New Roman"/>
-              <w:sz w:val="18"/>
-              <w:szCs w:val="18"/>
+              <w:sz w:val="20"/>
+              <w:szCs w:val="20"/>
             </w:rPr>
             <w:t>, vol. 8, no. 3, 2022.</w:t>
           </w:r>
@@ -25723,63 +26349,47 @@
             <w:autoSpaceDE w:val="0"/>
             <w:autoSpaceDN w:val="0"/>
             <w:spacing w:after="0"/>
-            <w:ind w:left="-142" w:hanging="498"/>
+            <w:ind w:left="-709" w:hanging="498"/>
             <w:jc w:val="both"/>
-            <w:divId w:val="1397168575"/>
+            <w:divId w:val="1552232446"/>
             <w:rPr>
               <w:rFonts w:ascii="Times New Roman" w:eastAsia="Times New Roman" w:hAnsi="Times New Roman" w:cs="Times New Roman"/>
-              <w:sz w:val="18"/>
-              <w:szCs w:val="18"/>
+              <w:sz w:val="20"/>
+              <w:szCs w:val="20"/>
             </w:rPr>
           </w:pPr>
           <w:r>
             <w:rPr>
               <w:rFonts w:ascii="Times New Roman" w:eastAsia="Times New Roman" w:hAnsi="Times New Roman" w:cs="Times New Roman"/>
-              <w:sz w:val="18"/>
-              <w:szCs w:val="18"/>
+              <w:sz w:val="20"/>
+              <w:szCs w:val="20"/>
             </w:rPr>
-            <w:t>[16]</w:t>
+            <w:t>[18]</w:t>
           </w:r>
           <w:r>
             <w:rPr>
               <w:rFonts w:ascii="Times New Roman" w:eastAsia="Times New Roman" w:hAnsi="Times New Roman" w:cs="Times New Roman"/>
-              <w:sz w:val="18"/>
-              <w:szCs w:val="18"/>
+              <w:sz w:val="20"/>
+              <w:szCs w:val="20"/>
             </w:rPr>
             <w:tab/>
-            <w:t>A. Puspabhuana and P. Y. D. Arliyanto, “</w:t>
-          </w:r>
-          <w:r>
-            <w:rPr>
-              <w:rFonts w:ascii="Times New Roman" w:eastAsia="Times New Roman" w:hAnsi="Times New Roman" w:cs="Times New Roman"/>
-              <w:sz w:val="18"/>
-              <w:szCs w:val="18"/>
-            </w:rPr>
-            <w:t>Rancang Bangun Purwarupa Aplikasi Kendali Lampu Rumah (Smart Home) Berbasis Iot Dan Android Yang Terkoneksi Dengan Firebase</w:t>
-          </w:r>
-          <w:r>
-            <w:rPr>
-              <w:rFonts w:ascii="Times New Roman" w:eastAsia="Times New Roman" w:hAnsi="Times New Roman" w:cs="Times New Roman"/>
-              <w:sz w:val="18"/>
-              <w:szCs w:val="18"/>
-            </w:rPr>
-            <w:t xml:space="preserve">,” </w:t>
+            <w:t xml:space="preserve">A. Puspabhuana and P. Y. D. Arliyanto, “RANCANG BANGUN PURWARUPA APLIKASI KENDALI LAMPU RUMAH (SMART HOME) BERBASIS IoT DAN ANDROID YANG TERKONEKSI DENGAN FIREBASE,” </w:t>
           </w:r>
           <w:r>
             <w:rPr>
               <w:rFonts w:ascii="Times New Roman" w:eastAsia="Times New Roman" w:hAnsi="Times New Roman" w:cs="Times New Roman"/>
               <w:i/>
               <w:iCs/>
-              <w:sz w:val="18"/>
-              <w:szCs w:val="18"/>
+              <w:sz w:val="20"/>
+              <w:szCs w:val="20"/>
             </w:rPr>
             <w:t>Jurnal Inkofar</w:t>
           </w:r>
           <w:r>
             <w:rPr>
               <w:rFonts w:ascii="Times New Roman" w:eastAsia="Times New Roman" w:hAnsi="Times New Roman" w:cs="Times New Roman"/>
-              <w:sz w:val="18"/>
-              <w:szCs w:val="18"/>
+              <w:sz w:val="20"/>
+              <w:szCs w:val="20"/>
             </w:rPr>
             <w:t>, vol. 5, no. 2, Jan. 2022, doi: 10.46846/jurnalinkofar.v5i2.203.</w:t>
           </w:r>
@@ -25789,28 +26399,28 @@
             <w:autoSpaceDE w:val="0"/>
             <w:autoSpaceDN w:val="0"/>
             <w:spacing w:after="0"/>
-            <w:ind w:left="-142" w:hanging="498"/>
+            <w:ind w:left="-709" w:hanging="498"/>
             <w:jc w:val="both"/>
-            <w:divId w:val="1457144267"/>
+            <w:divId w:val="769546726"/>
             <w:rPr>
               <w:rFonts w:ascii="Times New Roman" w:eastAsia="Times New Roman" w:hAnsi="Times New Roman" w:cs="Times New Roman"/>
-              <w:sz w:val="18"/>
-              <w:szCs w:val="18"/>
+              <w:sz w:val="20"/>
+              <w:szCs w:val="20"/>
             </w:rPr>
           </w:pPr>
           <w:r>
             <w:rPr>
               <w:rFonts w:ascii="Times New Roman" w:eastAsia="Times New Roman" w:hAnsi="Times New Roman" w:cs="Times New Roman"/>
-              <w:sz w:val="18"/>
-              <w:szCs w:val="18"/>
+              <w:sz w:val="20"/>
+              <w:szCs w:val="20"/>
             </w:rPr>
-            <w:t>[17]</w:t>
+            <w:t>[19]</w:t>
           </w:r>
           <w:r>
             <w:rPr>
               <w:rFonts w:ascii="Times New Roman" w:eastAsia="Times New Roman" w:hAnsi="Times New Roman" w:cs="Times New Roman"/>
-              <w:sz w:val="18"/>
-              <w:szCs w:val="18"/>
+              <w:sz w:val="20"/>
+              <w:szCs w:val="20"/>
             </w:rPr>
             <w:tab/>
             <w:t>Pusher, “Beams overview,” pusher.com. Accessed: Aug. 11, 2023. [Online]. Available: https://pusher.com/docs/beams/</w:t>
@@ -25821,7 +26431,39 @@
             <w:autoSpaceDE w:val="0"/>
             <w:autoSpaceDN w:val="0"/>
             <w:spacing w:after="0"/>
-            <w:ind w:left="-142" w:hanging="498"/>
+            <w:ind w:left="-709" w:hanging="498"/>
+            <w:jc w:val="both"/>
+            <w:divId w:val="2132281722"/>
+            <w:rPr>
+              <w:rFonts w:ascii="Times New Roman" w:eastAsia="Times New Roman" w:hAnsi="Times New Roman" w:cs="Times New Roman"/>
+              <w:sz w:val="20"/>
+              <w:szCs w:val="20"/>
+            </w:rPr>
+          </w:pPr>
+          <w:r>
+            <w:rPr>
+              <w:rFonts w:ascii="Times New Roman" w:eastAsia="Times New Roman" w:hAnsi="Times New Roman" w:cs="Times New Roman"/>
+              <w:sz w:val="20"/>
+              <w:szCs w:val="20"/>
+            </w:rPr>
+            <w:t>[20]</w:t>
+          </w:r>
+          <w:r>
+            <w:rPr>
+              <w:rFonts w:ascii="Times New Roman" w:eastAsia="Times New Roman" w:hAnsi="Times New Roman" w:cs="Times New Roman"/>
+              <w:sz w:val="20"/>
+              <w:szCs w:val="20"/>
+            </w:rPr>
+            <w:tab/>
+            <w:t>IDCloudHost, “Apa Itu Cloud VPS? Layanan Terbaiknya di Indonesia,” idcloudhost.com. Accessed: Aug. 14, 2023. [Online]. Available: https://idcloudhost.com/blog/mengenal-apa-itu-cloud-vps-dan-layanan-terbaiknya-di-indonesia/#comments</w:t>
+          </w:r>
+        </w:p>
+        <w:p>
+          <w:pPr>
+            <w:autoSpaceDE w:val="0"/>
+            <w:autoSpaceDN w:val="0"/>
+            <w:spacing w:after="0"/>
+            <w:ind w:left="-709" w:hanging="498"/>
             <w:jc w:val="both"/>
             <w:divId w:val="378362117"/>
             <w:rPr>
@@ -25833,19 +26475,10 @@
           <w:r>
             <w:rPr>
               <w:rFonts w:ascii="Times New Roman" w:eastAsia="Times New Roman" w:hAnsi="Times New Roman" w:cs="Times New Roman"/>
-              <w:sz w:val="18"/>
-              <w:szCs w:val="18"/>
+              <w:sz w:val="20"/>
+              <w:szCs w:val="20"/>
             </w:rPr>
-            <w:t>[18]</w:t>
-          </w:r>
-          <w:r>
-            <w:rPr>
-              <w:rFonts w:ascii="Times New Roman" w:eastAsia="Times New Roman" w:hAnsi="Times New Roman" w:cs="Times New Roman"/>
-              <w:sz w:val="18"/>
-              <w:szCs w:val="18"/>
-            </w:rPr>
-            <w:tab/>
-            <w:t>IDCloudHost, “Apa Itu Cloud VPS? Layanan Terbaiknya di Indonesia,” idcloudhost.com. Accessed: Aug. 14, 2023. [Online]. Available: https://idcloudhost.com/blog/mengenal-apa-itu-cloud-vps-dan-layanan-terbaiknya-di-indonesia/#comments</w:t>
+            <w:t> </w:t>
           </w:r>
         </w:p>
       </w:sdtContent>
@@ -29985,8 +30618,10 @@
     <w:rsid w:val="00355066"/>
     <w:rsid w:val="0036273A"/>
     <w:rsid w:val="0040365F"/>
+    <w:rsid w:val="004378E1"/>
     <w:rsid w:val="004970FC"/>
     <w:rsid w:val="00531C16"/>
+    <w:rsid w:val="00582B40"/>
     <w:rsid w:val="005E74BA"/>
     <w:rsid w:val="00640E4A"/>
     <w:rsid w:val="008D55B5"/>
@@ -30003,6 +30638,7 @@
     <w:rsid w:val="00D95D75"/>
     <w:rsid w:val="00E222F8"/>
     <w:rsid w:val="00EA703F"/>
+    <w:rsid w:val="00F41506"/>
     <w:rsid w:val="00F83DE3"/>
   </w:rsids>
   <m:mathPr>
@@ -30748,7 +31384,7 @@
     <we:reference id="wa104382081" version="1.55.1.0" store="" storeType="OMEX"/>
   </we:alternateReferences>
   <we:properties>
-    <we:property name="MENDELEY_CITATIONS" value="[{&quot;citationID&quot;:&quot;MENDELEY_CITATION_d99b94f9-99a9-4c36-82d1-5e178e09fe7d&quot;,&quot;properties&quot;:{&quot;noteIndex&quot;:0},&quot;isEdited&quot;:false,&quot;manualOverride&quot;:{&quot;isManuallyOverridden&quot;:false,&quot;citeprocText&quot;:&quot;[1]&quot;,&quot;manualOverrideText&quot;:&quot;&quot;},&quot;citationTag&quot;:&quot;MENDELEY_CITATION_v3_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&quot;,&quot;citationItems&quot;:[{&quot;id&quot;:&quot;297b346f-cee5-34f2-9935-27b41240bee4&quot;,&quot;itemData&quot;:{&quot;type&quot;:&quot;article-journal&quot;,&quot;id&quot;:&quot;297b346f-cee5-34f2-9935-27b41240bee4&quot;,&quot;title&quot;:&quot;Prototype Sistem Monitoring Kebakaran Berbasis IoT Menggunakan Node MCU Dengan Penyemprot Air Otomatis&quot;,&quot;author&quot;:[{&quot;family&quot;:&quot;Rahmawati&quot;,&quot;given&quot;:&quot;Lailia&quot;,&quot;parse-names&quot;:false,&quot;dropping-particle&quot;:&quot;&quot;,&quot;non-dropping-particle&quot;:&quot;&quot;},{&quot;family&quot;:&quot;Pratama&quot;,&quot;given&quot;:&quot;Yoga Yusuf&quot;,&quot;parse-names&quot;:false,&quot;dropping-particle&quot;:&quot;&quot;,&quot;non-dropping-particle&quot;:&quot;&quot;},{&quot;family&quot;:&quot;Azhari&quot;,&quot;given&quot;:&quot;Muhammad Gugus&quot;,&quot;parse-names&quot;:false,&quot;dropping-particle&quot;:&quot;&quot;,&quot;non-dropping-particle&quot;:&quot;&quot;}],&quot;container-title&quot;:&quot;Jurnal JEETech&quot;,&quot;DOI&quot;:&quot;10.48056/jeetech.v3i1.189&quot;,&quot;ISSN&quot;:&quot;2722-5321&quot;,&quot;issued&quot;:{&quot;date-parts&quot;:[[2022,7,5]]},&quot;page&quot;:&quot;43-51&quot;,&quot;abstract&quot;:&quot;&lt;p&gt;ABSTRACT &amp;#13; Fires are very detrimental, ranging from loss of property to even loss of life. Fires can be detected when the fire has grown or smoke has billowed out of buildings. Urban areas have densely populated housing so that it has the potential to cause problems in the event of a fire. These fires can be caused by by factors of human negligence and natural factors. Such as the occurrence of short-circuited electricity, negligence in cooking, negligence in burning garbage, and others. Therefore, we need a tool that can detect the presence of an early source of fire so that it does not spread. The problem that often occurs is when a fire occurs, the fire department often arrives late, so there are many losses due to the fire. And the losses can be material and economic. Therefore we need a system that works to control the fire automatically and to extinguish the fire in every house. This study aims to design and build an efficient and affordable prototype. Which later can be applied to housing or warehouses. This prototype is designed using NodeMCU ESP8266 as the main controller, Flame sensor can respond to infrared light beams on the modulation spectrum from 5 to 30 cycles per second, Web Thinger.Io as a server, data storage on the internet of things , and notification of fire in the Blynk application. This system uses a flame sensor based on the Node MCU ESP8266 microcontroller and is equipped with a Buzzer for Alarm and a Mini Water Pump to automatically spray water if a fire is detected. This system utilizes the Blynk Application as an interface to provide notification information about a fire to find out notifications if a fire is detected. And if a fire is detected, it will automatically get a notification from the Blynk application on the \&quot;There is Fire\&quot; Smartphone and the buzzer will automatically sound and the mini water pump will automatically spray. water.&amp;#13;  &amp;#13; Abstrak—Kebakaran merupakan hal yang sangat merugikan, mulai dari kehilangan harta benda bahkan korban jiwa.Kebakaran dapat diketahui apabila api telah membesar atau asap  telah mengepul keluar dari bangunan.Daerah perkotaan memiliki perumahan yang padat penduduk sehingga berpotensi menimbulkan masalah apabila terjadi kebakaran.Kebakaran ini dapat disebabkan oleh faktor kelalaian manusia dan faktor alam.Seperti terjadinya listrik konslet,kelalaian dalam memasak,kelalaian dalam membakar sampah,dan lain lain. Oleh sebab itu, diperlukan suatu alat yang dapat mendeteksi kebaradaan sumber dini api agar tidak semakin meluas.Permasalahan yang sering terjadi adalah saat kebakaran terjadi, satuan pemadam kebakaran sering datang terlambat, sehingga banyak kerugian karena kebakaran itu.Dan kerugianya bisa berupa material dan ekonomi.Oleh karena itu diperlukan sebuah sistem yang bekerja untuk mengontrol adanya api secara otomatis dan untuk memedamkan api disetiap rumah. Penelitian ini bertujuan untuk merancang dan  membangun sebuah prototype yang efisien dan terjangkau. Yang nantinya dapat diterapkan pada perumahan atau gudang.Prototype ini dirancang menggunakan NodeMCU ESP8266 sebagai pengendali utama, Flame sensor dapat menanggapi pancaran cahaya infra red pada spektrum modulasi dari 5 sampai 30 siklus perdetik, Web Thinger.Io sebagai server,penyimpanan data pada internet of things,dan notifikasi adanya api di aplikasi Blynk.Sistem ini menggunakan sensor flame berbasis mikrokontroler Node MCU ESP8266 dan dilengkapi dengan Buzzer untuk Alarm dan Mini Water Pump untuk otomatis menyemprotkan air jika terdeteksi api. Sistem ini memanfaatkan Aplikasi Blynk sebagai interface untuk memberikan informasi pemberitahuan adanya kebakaran untuk mengetahui notifikasi jika terdeteksi api.Dan jika terdeteksi Api maka otomatis akan mendapatkan notifikasi dari aplikasi Blynk di Smartphone “Ada Api” dan buzzer otomatis akan berbunyi dan mini water pump akan otomatis menyemprotkan air.&lt;/p&gt;&quot;,&quot;issue&quot;:&quot;1&quot;,&quot;volume&quot;:&quot;3&quot;,&quot;container-title-short&quot;:&quot;&quot;},&quot;isTemporary&quot;:false}]},{&quot;citationID&quot;:&quot;MENDELEY_CITATION_3ee10bee-2798-4f71-a63a-bb91119a60da&quot;,&quot;properties&quot;:{&quot;noteIndex&quot;:0},&quot;isEdited&quot;:false,&quot;manualOverride&quot;:{&quot;isManuallyOverridden&quot;:false,&quot;citeprocText&quot;:&quot;[2]&quot;,&quot;manualOverrideText&quot;:&quot;&quot;},&quot;citationTag&quot;:&quot;MENDELEY_CITATION_v3_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&quot;,&quot;citationItems&quot;:[{&quot;id&quot;:&quot;09fbb7bf-696b-31ef-bda4-f7c89db0be88&quot;,&quot;itemData&quot;:{&quot;type&quot;:&quot;webpage&quot;,&quot;id&quot;:&quot;09fbb7bf-696b-31ef-bda4-f7c89db0be88&quot;,&quot;title&quot;:&quot;Ada 8.004 Kebakaran Terjadi Sepanjang 2018-2022, Korsleting Jadi Penyebab Terbanyak&quot;,&quot;author&quot;:[{&quot;family&quot;:&quot;Huda&quot;,&quot;given&quot;:&quot;Larissa&quot;,&quot;parse-names&quot;:false,&quot;dropping-particle&quot;:&quot;&quot;,&quot;non-dropping-particle&quot;:&quot;&quot;}],&quot;container-title&quot;:&quot;Kompas.com&quot;,&quot;accessed&quot;:{&quot;date-parts&quot;:[[2023,3,17]]},&quot;URL&quot;:&quot;https://megapolitan.kompas.com/read/2022/09/11/07300001/ada-8.004-kebakaran-terjadi-sepanjang-2018-2022-korsleting-jadi-penyebab?page=all&quot;,&quot;issued&quot;:{&quot;date-parts&quot;:[[2022,9,11]]},&quot;container-title-short&quot;:&quot;&quot;},&quot;isTemporary&quot;:false}]},{&quot;citationID&quot;:&quot;MENDELEY_CITATION_a12dc56b-e73e-480b-8530-4f45050a8863&quot;,&quot;properties&quot;:{&quot;noteIndex&quot;:0},&quot;isEdited&quot;:false,&quot;manualOverride&quot;:{&quot;isManuallyOverridden&quot;:false,&quot;citeprocText&quot;:&quot;[3]&quot;,&quot;manualOverrideText&quot;:&quot;&quot;},&quot;citationTag&quot;:&quot;MENDELEY_CITATION_v3_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&quot;,&quot;citationItems&quot;:[{&quot;id&quot;:&quot;e272d8bf-84de-33a1-ba7b-6344ffb384af&quot;,&quot;itemData&quot;:{&quot;type&quot;:&quot;article-journal&quot;,&quot;id&quot;:&quot;e272d8bf-84de-33a1-ba7b-6344ffb384af&quot;,&quot;title&quot;:&quot;Sistem Peringatan Dan Penanganan Dini Kebakaran Berbasis Internet Of Things(IoT)&quot;,&quot;author&quot;:[{&quot;family&quot;:&quot;Napu&quot;,&quot;given&quot;:&quot;Aldo&quot;,&quot;parse-names&quot;:false,&quot;dropping-particle&quot;:&quot;&quot;,&quot;non-dropping-particle&quot;:&quot;&quot;},{&quot;family&quot;:&quot;Kembuan&quot;,&quot;given&quot;:&quot;Olivia&quot;,&quot;parse-names&quot;:false,&quot;dropping-particle&quot;:&quot;&quot;,&quot;non-dropping-particle&quot;:&quot;&quot;},{&quot;family&quot;:&quot;Santa&quot;,&quot;given&quot;:&quot;Kristofel&quot;,&quot;parse-names&quot;:false,&quot;dropping-particle&quot;:&quot;&quot;,&quot;non-dropping-particle&quot;:&quot;&quot;}],&quot;container-title&quot;:&quot;JOINTER : Journal of Informatics Engineering&quot;,&quot;DOI&quot;:&quot;10.53682/jointer.v3i01.45&quot;,&quot;ISSN&quot;:&quot;2723-7958&quot;,&quot;issued&quot;:{&quot;date-parts&quot;:[[2022,6,27]]},&quot;page&quot;:&quot;10-16&quot;,&quot;abstract&quot;:&quot;&lt;p&gt;Kebakaran merupakan salah satu bencana yang sering terjadi di Indonesia. Khususnya didaerah padat penduduk yang berpotensi menimbulkan masalah jika terjadi kebakaran. Kendala yang terjadi adalah petugas pemadam kebakaran sering terlambat menangani karena berbagai faktor, sehingga kerusakan dan kerugian akibat kebakaran lebih besar. Penelitian kali ini bertujuan untuk membuat sistem pendeteksi tanda-tanda kebakaran berbasis internet of things (iot). Sistem menggunakan 3 sensor yaitu sensor api Irflame, Sensor gas Mq-2 dan sensor suhu Dht11 dan dirangkai pada mikrokontroler Nodemcu ESP8266. Pada percobaan yang telah dilakukan pada ruangan 3.5 m x 3.5 m, sensor api dapat mendeteksi api kecil sampai jarak 30 cm dan api besar 230 cm, kemudian akan menghidupkan pompa air ketika api terdeteksi. Ketika sensor Mq-2 mendeteksi kebocoran gas diatas 300 PPM, maka akan menghidupkan kipas untuk mengurai gas. Sensor Dht11 membaca nilai suhu ruangan secara terus-menerus dan diatur minimal suhu 32˚C sistem akan memberikan peringatan dari buzzer. Hasil dari perancangan alat ini sistem dapat mengirim informasi melalui aplikasi blynk pada smartphone pengguna dan dapat menangani tanda-tanda kebakaran berdasarkan output yang dirancang.&lt;/p&gt;&quot;,&quot;issue&quot;:&quot;01&quot;,&quot;volume&quot;:&quot;3&quot;,&quot;container-title-short&quot;:&quot;&quot;},&quot;isTemporary&quot;:false}]},{&quot;citationID&quot;:&quot;MENDELEY_CITATION_d4ad907b-a72d-452a-b6d5-f9ed18f334db&quot;,&quot;properties&quot;:{&quot;noteIndex&quot;:0},&quot;isEdited&quot;:false,&quot;manualOverride&quot;:{&quot;isManuallyOverridden&quot;:false,&quot;citeprocText&quot;:&quot;[4]&quot;,&quot;manualOverrideText&quot;:&quot;&quot;},&quot;citationTag&quot;:&quot;MENDELEY_CITATION_v3_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&quot;,&quot;citationItems&quot;:[{&quot;id&quot;:&quot;0566befe-3a4c-3584-b57f-57c1ac5d4354&quot;,&quot;itemData&quot;:{&quot;type&quot;:&quot;article-journal&quot;,&quot;id&quot;:&quot;0566befe-3a4c-3584-b57f-57c1ac5d4354&quot;,&quot;title&quot;:&quot;Prototype Alat Pendeksi Kebakaran Menggunakan Arduino&quot;,&quot;author&quot;:[{&quot;family&quot;:&quot;Darnita&quot;,&quot;given&quot;:&quot;Yulia&quot;,&quot;parse-names&quot;:false,&quot;dropping-particle&quot;:&quot;&quot;,&quot;non-dropping-particle&quot;:&quot;&quot;},{&quot;family&quot;:&quot;Discrise&quot;,&quot;given&quot;:&quot;Aldino&quot;,&quot;parse-names&quot;:false,&quot;dropping-particle&quot;:&quot;&quot;,&quot;non-dropping-particle&quot;:&quot;&quot;},{&quot;family&quot;:&quot;Toyib&quot;,&quot;given&quot;:&quot;Rozali&quot;,&quot;parse-names&quot;:false,&quot;dropping-particle&quot;:&quot;&quot;,&quot;non-dropping-particle&quot;:&quot;&quot;}],&quot;container-title&quot;:&quot;Jurnal Informatika Upgris&quot;,&quot;DOI&quot;:&quot;10.26877/jiu.v7i1.7094&quot;,&quot;ISSN&quot;:&quot;2477-6645&quot;,&quot;issued&quot;:{&quot;date-parts&quot;:[[2021,6,9]]},&quot;abstract&quot;:&quot;&lt;p&gt;Dinas Pemadam Kebakaran Kota Bengkulu, pada periode Januari sampai dengan Juli 2017 tercatat sebanyak 23 kejadian kebakaran yang melanda Kota Bengkulu. Penyebab utama dari kebakaran yang melanda wilayah Kota Bengkulu adalah karena kompor dan listrik. Bahaya kebakaran merupakan suatu musibah dengan banyaknya kerugian yang diderita oleh masyarakat seperti: harta, benda maupun nyawa manusia, yang menjadi kendala utama adalah tidak adanya peringatan dini sebgai antisipasi terjadinya kebakaran.  Salah satu cara untuk mencegahnya yaitu dengan digunakan yaitu alat pendeteksi kebakaran. Sensor Asap dan sensor Suhu. Sensor asap yang digunakan adalah MQ-9 yang dapat bekerja mendeteksi kadar gas sedangkan sensor suhu yang merupakan alat pendeteksi suhu suatu ruangan sehingga akan terdeteksi suhu yang ada didalam ruangan tersebut semakin tinggi suhu ruangan maka menyebabkan ruangan menjadi panas sehingga mendeksi adanya bahaya kebakaran dengan menggunakan SMS Getway menggunakan Arduino. Hasil pengujian: Perangkat chip mikrokontroller dan perangkat input berupa sensor suhu dan sensor asap akan dapat bekerja dengan baik berupa output sesuai yang diharapkan apabila perangkat tersebut diberikan listing program yang benar dan proses download listing program dari komputer ke chip mikrokontroller dapat berjalan dengan sukses.&lt;/p&gt;&quot;,&quot;issue&quot;:&quot;1&quot;,&quot;volume&quot;:&quot;7&quot;,&quot;container-title-short&quot;:&quot;&quot;},&quot;isTemporary&quot;:false}]},{&quot;citationID&quot;:&quot;MENDELEY_CITATION_c53a466e-5031-4c2b-8c4c-c3ec87027ea1&quot;,&quot;properties&quot;:{&quot;noteIndex&quot;:0},&quot;isEdited&quot;:false,&quot;manualOverride&quot;:{&quot;isManuallyOverridden&quot;:false,&quot;citeprocText&quot;:&quot;[5]&quot;,&quot;manualOverrideText&quot;:&quot;&quot;},&quot;citationTag&quot;:&quot;MENDELEY_CITATION_v3_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&quot;,&quot;citationItems&quot;:[{&quot;id&quot;:&quot;8d73b70d-ad62-39ba-9636-8b6cab020628&quot;,&quot;itemData&quot;:{&quot;type&quot;:&quot;article-journal&quot;,&quot;id&quot;:&quot;8d73b70d-ad62-39ba-9636-8b6cab020628&quot;,&quot;title&quot;:&quot;SISTEM PERINGATAN KEBAKARAN PADA MOBIL BERBASIS IOT&quot;,&quot;author&quot;:[{&quot;family&quot;:&quot;Robbani&quot;,&quot;given&quot;:&quot;Muhammad Azhar&quot;,&quot;parse-names&quot;:false,&quot;dropping-particle&quot;:&quot;&quot;,&quot;non-dropping-particle&quot;:&quot;&quot;},{&quot;family&quot;:&quot;Pagalo&quot;,&quot;given&quot;:&quot;Yudan Aloya&quot;,&quot;parse-names&quot;:false,&quot;dropping-particle&quot;:&quot;&quot;,&quot;non-dropping-particle&quot;:&quot;&quot;},{&quot;family&quot;:&quot;Somantri&quot;,&quot;given&quot;:&quot;Maman&quot;,&quot;parse-names&quot;:false,&quot;dropping-particle&quot;:&quot;&quot;,&quot;non-dropping-particle&quot;:&quot;&quot;},{&quot;family&quot;:&quot;Rizqulloh&quot;,&quot;given&quot;:&quot;Muhammad Adli&quot;,&quot;parse-names&quot;:false,&quot;dropping-particle&quot;:&quot;&quot;,&quot;non-dropping-particle&quot;:&quot;&quot;},{&quot;family&quot;:&quot;Pramudita&quot;,&quot;given&quot;:&quot;Resa&quot;,&quot;parse-names&quot;:false,&quot;dropping-particle&quot;:&quot;&quot;,&quot;non-dropping-particle&quot;:&quot;&quot;}],&quot;container-title&quot;:&quot;Jurnal Ilmiah Teknologi Infomasi Terapan&quot;,&quot;DOI&quot;:&quot;10.33197/jitter.vol9.iss1.2022.934&quot;,&quot;ISSN&quot;:&quot;2407-3911&quot;,&quot;issued&quot;:{&quot;date-parts&quot;:[[2022,12,15]]},&quot;abstract&quot;:&quot;&lt;p&gt;Kebakaran adalah suatu peristiwa timbulnya api yang tidak terkendali dan dapat membahayakan keselamatan bagi kehidupan manusia dan dapat merugikan harta benda. Berdasarkan data BPS tahun 2020 untuk daerah DKI Jakarta menyumbang cukup banyak peristiwa kebakaran. Pada lingkungan perumahan menyumbang 1898 unit rumah terbakar, pada bangunan umum sekitar 429 unit terbakar, pada bangunan industri sekitar 17 unit terbakar, dan kendaraan bermotor menyumbang sekitar 137 unit kendaraan terbakar. ESP32 merupakan suatu mikrokontroler  yang dilengkapi dengan modul wifi yang terintegrasi dan  Bluetooth low energy (BLE), ESP32 ini berfungsi untuk memprosesan data dari sensor yang dirubah menjadi satuan suhu dan sebagai indikasi ada dan tidaknya api. Data dari mikrokontroller dikirim melalui jaringan wifi ke server BOT Telegram, rata-rata kecepatan pengiriman data antara mikrokontroller dan server adalah 3,33 s.&lt;/p&gt;&quot;,&quot;issue&quot;:&quot;1&quot;,&quot;volume&quot;:&quot;9&quot;,&quot;container-title-short&quot;:&quot;&quot;},&quot;isTemporary&quot;:false}]},{&quot;citationID&quot;:&quot;MENDELEY_CITATION_eb418a77-60f3-447a-aca2-eed5a20d1f76&quot;,&quot;properties&quot;:{&quot;noteIndex&quot;:0},&quot;isEdited&quot;:false,&quot;manualOverride&quot;:{&quot;isManuallyOverridden&quot;:false,&quot;citeprocText&quot;:&quot;[6]&quot;,&quot;manualOverrideText&quot;:&quot;&quot;},&quot;citationTag&quot;:&quot;MENDELEY_CITATION_v3_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&quot;,&quot;citationItems&quot;:[{&quot;id&quot;:&quot;704863fd-c6a0-3a14-9863-2a9a037bd71a&quot;,&quot;itemData&quot;:{&quot;type&quot;:&quot;article-journal&quot;,&quot;id&quot;:&quot;704863fd-c6a0-3a14-9863-2a9a037bd71a&quot;,&quot;title&quot;:&quot;RANCANG BANGUN SISTEM PEMADAM KEBAKARAN BERBASIS INTERNET OF THINGS&quot;,&quot;author&quot;:[{&quot;family&quot;:&quot;Fachry&quot;,&quot;given&quot;:&quot;Muhammad Noor&quot;,&quot;parse-names&quot;:false,&quot;dropping-particle&quot;:&quot;&quot;,&quot;non-dropping-particle&quot;:&quot;&quot;},{&quot;family&quot;:&quot;Syah&quot;,&quot;given&quot;:&quot;Hafidz Silmi&quot;,&quot;parse-names&quot;:false,&quot;dropping-particle&quot;:&quot;&quot;,&quot;non-dropping-particle&quot;:&quot;&quot;},{&quot;family&quot;:&quot;Sungkono&quot;,&quot;given&quot;:&quot;Sungkono&quot;,&quot;parse-names&quot;:false,&quot;dropping-particle&quot;:&quot;&quot;,&quot;non-dropping-particle&quot;:&quot;&quot;}],&quot;container-title&quot;:&quot;E-Link: Jurnal Teknik Elektro dan Informatika&quot;,&quot;DOI&quot;:&quot;10.30587/e-link.v16i2.2956&quot;,&quot;ISSN&quot;:&quot;2656-5676&quot;,&quot;issued&quot;:{&quot;date-parts&quot;:[[2021,12,30]]},&quot;page&quot;:&quot;65&quot;,&quot;abstract&quot;:&quot;&lt;p&gt;Faktor keselamatan dari setiap penghuni ruangan di dalam rumah merupakan aspek penting yang harus di utamakan. Salah satu yang menjamin keselamatan adalah peringatan dan pengamanan dini terhadap kebakaran. Perubahan yang mungkin terjadi misalnya adalah munculnya asap, meningkatnya suhu ruangan, dan munculnya api ataupun gas. Maka dari itu, sebuah alarm kebakaran selalu dilengkapi dengan sensor yang peka terhadap keberadaan asap, panas, api, maupun gas. Telah dirancang sebuah sistem alarm kebakaran menggunakan Sensor MQ-2, sensor DHT22, IR flame sensor dan menggunakan sistem komunikasi dengan menggunakan aplikasi telegram. Penggunaan aplikasi telegram diharapkan mampu mempermudah satuan pemadam kebakaran dalam menentukan titik lokasi terjadinya kebakaran dengan akurat. Pada penelitian ini ESP32 Node MCU -32S berfungsi sebagai pusat pengolah data yang diperoleh dari sensor akibat adanya perubahan keadaan yang tidak normal. Prinsip kerja alat ini adalah ketika sensor MQ- 2 mendeteksi adanya kebocoran gas maka buzzer akan berbunyi menandakan gas bocor. Apabila sensor DHT22 mendeteksi adanya kenaikan suhu yang drastic maka buzzer juga akan menyala. Apabila sensor IR flame mendeteksi adanya api pada jarak tertentu maka buzzer dan pompa akan menyala dan ESP32 akan mengirim pesan ke telegram berupa link map terjadinya kebakaran.&lt;/p&gt;&quot;,&quot;issue&quot;:&quot;2&quot;,&quot;volume&quot;:&quot;16&quot;,&quot;container-title-short&quot;:&quot;&quot;},&quot;isTemporary&quot;:false}]},{&quot;citationID&quot;:&quot;MENDELEY_CITATION_485a9d5e-541f-4192-8e8c-f07d0dc0a3f0&quot;,&quot;properties&quot;:{&quot;noteIndex&quot;:0},&quot;isEdited&quot;:false,&quot;manualOverride&quot;:{&quot;isManuallyOverridden&quot;:false,&quot;citeprocText&quot;:&quot;[7]&quot;,&quot;manualOverrideText&quot;:&quot;&quot;},&quot;citationTag&quot;:&quot;MENDELEY_CITATION_v3_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&quot;,&quot;citationItems&quot;:[{&quot;id&quot;:&quot;39283d26-f69e-3394-8811-62000148c63b&quot;,&quot;itemData&quot;:{&quot;type&quot;:&quot;paper-conference&quot;,&quot;id&quot;:&quot;39283d26-f69e-3394-8811-62000148c63b&quot;,&quot;title&quot;:&quot;APLIKASI ANDROID UNTUK PENDETEKSI KEBAKARAN BERBASIS INTERNET OF THINGS MENGGUNAKAN MIKROKONTROLER NODEMCU ESP8266&quot;,&quot;author&quot;:[{&quot;family&quot;:&quot;Wijaya&quot;,&quot;given&quot;:&quot;Aditya Chandra&quot;,&quot;parse-names&quot;:false,&quot;dropping-particle&quot;:&quot;&quot;,&quot;non-dropping-particle&quot;:&quot;&quot;},{&quot;family&quot;:&quot;Budiyanto&quot;,&quot;given&quot;:&quot;Utomo&quot;,&quot;parse-names&quot;:false,&quot;dropping-particle&quot;:&quot;&quot;,&quot;non-dropping-particle&quot;:&quot;&quot;},{&quot;family&quot;:&quot;Juliasari&quot;,&quot;given&quot;:&quot;Noni&quot;,&quot;parse-names&quot;:false,&quot;dropping-particle&quot;:&quot;&quot;,&quot;non-dropping-particle&quot;:&quot;&quot;},{&quot;family&quot;:&quot;Amini&quot;,&quot;given&quot;:&quot;Safrina&quot;,&quot;parse-names&quot;:false,&quot;dropping-particle&quot;:&quot;&quot;,&quot;non-dropping-particle&quot;:&quot;&quot;}],&quot;container-title&quot;:&quot;Prosiding Seminar Nasional Mahasiswa Fakultas Teknologi Informasi (SENAFTI)&quot;,&quot;ISBN&quot;:&quot;2962-8628&quot;,&quot;issued&quot;:{&quot;date-parts&quot;:[[2023]]},&quot;page&quot;:&quot;466-473&quot;,&quot;issue&quot;:&quot;1&quot;,&quot;volume&quot;:&quot;2&quot;,&quot;container-title-short&quot;:&quot;&quot;},&quot;isTemporary&quot;:false}]},{&quot;citationID&quot;:&quot;MENDELEY_CITATION_367331ad-efd9-45a8-8ae2-825c554ccda8&quot;,&quot;properties&quot;:{&quot;noteIndex&quot;:0},&quot;isEdited&quot;:false,&quot;manualOverride&quot;:{&quot;isManuallyOverridden&quot;:false,&quot;citeprocText&quot;:&quot;[8]&quot;,&quot;manualOverrideText&quot;:&quot;&quot;},&quot;citationTag&quot;:&quot;MENDELEY_CITATION_v3_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&quot;,&quot;citationItems&quot;:[{&quot;id&quot;:&quot;84dcc9e4-ec99-3939-9253-dcdd840aa25b&quot;,&quot;itemData&quot;:{&quot;type&quot;:&quot;paper-conference&quot;,&quot;id&quot;:&quot;84dcc9e4-ec99-3939-9253-dcdd840aa25b&quot;,&quot;title&quot;:&quot;Sistem Pengamanan Dan Peringatan Dini Kebakaran Rumah Berbasis Internet of Things (Singa Keriting)&quot;,&quot;author&quot;:[{&quot;family&quot;:&quot;Sardi&quot;,&quot;given&quot;:&quot;Wisnu Tri&quot;,&quot;parse-names&quot;:false,&quot;dropping-particle&quot;:&quot;&quot;,&quot;non-dropping-particle&quot;:&quot;&quot;},{&quot;family&quot;:&quot;Miftachurohmah&quot;,&quot;given&quot;:&quot;Nisa&quot;,&quot;parse-names&quot;:false,&quot;dropping-particle&quot;:&quot;&quot;,&quot;non-dropping-particle&quot;:&quot;&quot;},{&quot;family&quot;:&quot;Sarimuddin&quot;,&quot;given&quot;:&quot;Sarimuddin&quot;,&quot;parse-names&quot;:false,&quot;dropping-particle&quot;:&quot;&quot;,&quot;non-dropping-particle&quot;:&quot;&quot;},{&quot;family&quot;:&quot;Nasruddin&quot;,&quot;given&quot;:&quot;Nasruddin&quot;,&quot;parse-names&quot;:false,&quot;dropping-particle&quot;:&quot;&quot;,&quot;non-dropping-particle&quot;:&quot;&quot;}],&quot;container-title&quot;:&quot;STAINS (SEMINAR NASIONAL TEKNOLOGI &amp; SAINS)&quot;,&quot;ISBN&quot;:&quot;2828-299X&quot;,&quot;issued&quot;:{&quot;date-parts&quot;:[[2023]]},&quot;page&quot;:&quot;329-336&quot;,&quot;issue&quot;:&quot;1&quot;,&quot;volume&quot;:&quot;2&quot;,&quot;container-title-short&quot;:&quot;&quot;},&quot;isTemporary&quot;:false}]},{&quot;citationID&quot;:&quot;MENDELEY_CITATION_200bafc8-4917-4c33-baa0-dcdbf2aff4d3&quot;,&quot;properties&quot;:{&quot;noteIndex&quot;:0},&quot;isEdited&quot;:false,&quot;manualOverride&quot;:{&quot;isManuallyOverridden&quot;:false,&quot;citeprocText&quot;:&quot;[9]&quot;,&quot;manualOverrideText&quot;:&quot;&quot;},&quot;citationTag&quot;:&quot;MENDELEY_CITATION_v3_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&quot;,&quot;citationItems&quot;:[{&quot;id&quot;:&quot;dc91b3b7-9760-340d-84ff-34e1b7cbe206&quot;,&quot;itemData&quot;:{&quot;type&quot;:&quot;article-journal&quot;,&quot;id&quot;:&quot;dc91b3b7-9760-340d-84ff-34e1b7cbe206&quot;,&quot;title&quot;:&quot;Implementasi Home Security And Fire Detection System Berbasis Telegram&quot;,&quot;author&quot;:[{&quot;family&quot;:&quot;Fadillansyah&quot;,&quot;given&quot;:&quot;Muhamad Hafiz Servo&quot;,&quot;parse-names&quot;:false,&quot;dropping-particle&quot;:&quot;&quot;,&quot;non-dropping-particle&quot;:&quot;&quot;},{&quot;family&quot;:&quot;Anshory&quot;,&quot;given&quot;:&quot;Izza&quot;,&quot;parse-names&quot;:false,&quot;dropping-particle&quot;:&quot;&quot;,&quot;non-dropping-particle&quot;:&quot;&quot;}],&quot;container-title&quot;:&quot;Prosiding Sains Nasional dan Teknologi&quot;,&quot;DOI&quot;:&quot;10.36499/psnst.v12i1.7007&quot;,&quot;ISSN&quot;:&quot;2964-2531&quot;,&quot;issued&quot;:{&quot;date-parts&quot;:[[2022,12,1]]},&quot;page&quot;:&quot;520&quot;,&quot;abstract&quot;:&quot;&lt;p&gt;Keamanan rumah merupakan hal yang harus diwaspadai mengingat banyaknya kejadian pencurian dan pelanggaran yang dapat mengakibatkan kerugian besar untuk pemilik rumah. Perlu diterapkan sistem keamanan khususnya pada pintu rumah agar lebih aman, tetapi juga harus ada penambahan sistem keamanan bertingkat untuk meminimalisir terjadinya tindak kriminal lainnya di dalam rumah. Metode penelitian yang penulis gunakan adalah metode pengembangan prototipe. Metode tersebut menggunakan pendekatan untuk membangun sebuah program secara cepat dan bertahap sehingga dapat segera dievaluasixoleh pengguna untuk mengumpulkan kebutuhan data serta perbaikan. Sistem keamanan ini menggunakan ESP32 CAM dengan penambahan NodeMCU 8266, sensor Gas MQ – 2 sebagai pendeteksi kebocoran gas, kamera ESP32 CAM sebagai penangkap objek berupa gambar serta NodeMCU 8266 sebagai pengatur output sensor Solenoid door lock, Micro servo, Relay dan Buzzer. Dari 2 masukan sensor tersebut akan diproses sinyal keluaran yang berupa notifikasi pada aplikasi chatbot Telegram, menampilkan live view face recognition pada library ESP32 CAM yang bisa diakses pada web dan pintu rumah yang otomatis membuka maupun menutup serta memberikan perintah secara on atau off pada output sensor yang dikendalikan oleh NodeMCU 8266 melalui perintah Telegram. Hasil dari pengujian sistem diharapkan mampu memberikan sensifitas yang baik pada sensor dan pengiriman data notifikasi pada Telegram dengan efektif.&lt;/p&gt;&quot;,&quot;issue&quot;:&quot;1&quot;,&quot;volume&quot;:&quot;12&quot;,&quot;container-title-short&quot;:&quot;&quot;},&quot;isTemporary&quot;:false}]},{&quot;citationID&quot;:&quot;MENDELEY_CITATION_e8499fcb-dd2a-417e-92e8-ea091903af2b&quot;,&quot;properties&quot;:{&quot;noteIndex&quot;:0},&quot;isEdited&quot;:false,&quot;manualOverride&quot;:{&quot;isManuallyOverridden&quot;:false,&quot;citeprocText&quot;:&quot;[10]&quot;,&quot;manualOverrideText&quot;:&quot;&quot;},&quot;citationTag&quot;:&quot;MENDELEY_CITATION_v3_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&quot;,&quot;citationItems&quot;:[{&quot;id&quot;:&quot;b7bbfd94-ac21-3b9e-a7f8-43b4ba37e1c7&quot;,&quot;itemData&quot;:{&quot;type&quot;:&quot;article-journal&quot;,&quot;id&quot;:&quot;b7bbfd94-ac21-3b9e-a7f8-43b4ba37e1c7&quot;,&quot;title&quot;:&quot;RANCANG BANGUN PERINGATAN DINI KEBAKARAN RUMAH BERBASIS INTERNET OF THINGS&quot;,&quot;author&quot;:[{&quot;family&quot;:&quot;Yulistia&quot;,&quot;given&quot;:&quot;Anggi&quot;,&quot;parse-names&quot;:false,&quot;dropping-particle&quot;:&quot;&quot;,&quot;non-dropping-particle&quot;:&quot;&quot;},{&quot;family&quot;:&quot;Rusdi&quot;,&quot;given&quot;:&quot;Muhammad&quot;,&quot;parse-names&quot;:false,&quot;dropping-particle&quot;:&quot;&quot;,&quot;non-dropping-particle&quot;:&quot;&quot;}],&quot;container-title&quot;:&quot;Jurnal Ilmiah Tenaga Listrik&quot;,&quot;ISSN&quot;:&quot;2807-7776&quot;,&quot;issued&quot;:{&quot;date-parts&quot;:[[2021]]},&quot;page&quot;:&quot;36-46&quot;,&quot;issue&quot;:&quot;1&quot;,&quot;volume&quot;:&quot;1&quot;,&quot;container-title-short&quot;:&quot;&quot;},&quot;isTemporary&quot;:false}]},{&quot;citationID&quot;:&quot;MENDELEY_CITATION_8f7d2f7e-2354-4c3a-9a0e-107e5ebcd7c4&quot;,&quot;properties&quot;:{&quot;noteIndex&quot;:0},&quot;isEdited&quot;:false,&quot;manualOverride&quot;:{&quot;isManuallyOverridden&quot;:false,&quot;citeprocText&quot;:&quot;[11]&quot;,&quot;manualOverrideText&quot;:&quot;&quot;},&quot;citationTag&quot;:&quot;MENDELEY_CITATION_v3_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&quot;,&quot;citationItems&quot;:[{&quot;id&quot;:&quot;e7b3fdc5-9c10-37b4-b745-7ae6c7bfbb84&quot;,&quot;itemData&quot;:{&quot;type&quot;:&quot;article-journal&quot;,&quot;id&quot;:&quot;e7b3fdc5-9c10-37b4-b745-7ae6c7bfbb84&quot;,&quot;title&quot;:&quot;Alat Proteksi Kebakaran Rumah Menggunakan Wemos D1 Mini dengan Alarm dan Notifikasi Email dari Thinger.IO&quot;,&quot;author&quot;:[{&quot;family&quot;:&quot;Richardo&quot;,&quot;given&quot;:&quot;Helvis&quot;,&quot;parse-names&quot;:false,&quot;dropping-particle&quot;:&quot;&quot;,&quot;non-dropping-particle&quot;:&quot;&quot;}],&quot;container-title&quot;:&quot;IJEERE: Indonesian Journal of Electrical Engineering and Renewable Energy&quot;,&quot;DOI&quot;:&quot;10.57152/ijeere.v2i1.208&quot;,&quot;ISSN&quot;:&quot;2797-0868&quot;,&quot;issued&quot;:{&quot;date-parts&quot;:[[2022,7,6]]},&quot;page&quot;:&quot;47-56&quot;,&quot;abstract&quot;:&quot;&lt;p&gt;Kebakaran adalah suatu kejadian yang dapat membahayakan nyawa pemilik rumah dan menyebabkan kehilangan materi. Di karenakan kurang serius ketika menangani kebakaran. Ada banyak penyebab  terjadinya kebakaran yaitu penggunaan kabel yang tidak standar sehingga menyebabkan korsleting listrik, kebocoran gas, dan kelalaian manusia seperti tidak mencabut colokan yang tidak digunakan, lupa matikan kompor gas. Umumnya kebakaran diketahui oleh keadaan maupun kondisi lingkungan sekitar ketika api mulai membesar dan asap sudah mengepul keluar dari dalam rumah ini menjadi masalah bagi masyarakat. Peralatan yang digunakan yaitu memanfaatkan internet untuk menampilkan informasi kondisi sensor dari Platform Thinger.IO yang terkoneksi dengan sistem. Sistem ini diciptakan dapat memberikan notifikasi melalui Email dan alarm dari buzzer kepada pemilik rumah secara realtime dan dapat melakukan proteksi kebakaran berbentuk penyemprotan air untuk mengurangi api menjadi besar dan kerugian dapat dikurangi. Hasil pengujian alat dapat bekerja dengan baik, maksimal dideteksi sensor api 140 cm. Sensor MQ2 akan mendeteksi ketika melebihi 400 PPM. Dengan notifikasi email pemilik rumah dapat mengetahui kondisi rumah, dan pemadam kebakaran dapat datang lebih cepat karena menerima notifikasi email dari lokasi kebakaran.     &lt;/p&gt;&quot;,&quot;issue&quot;:&quot;1&quot;,&quot;volume&quot;:&quot;2&quot;,&quot;container-title-short&quot;:&quot;&quot;},&quot;isTemporary&quot;:false}]},{&quot;citationID&quot;:&quot;MENDELEY_CITATION_d5c8a4ef-6335-473f-8c3a-3cd9a0e9cc68&quot;,&quot;properties&quot;:{&quot;noteIndex&quot;:0},&quot;isEdited&quot;:false,&quot;manualOverride&quot;:{&quot;isManuallyOverridden&quot;:false,&quot;citeprocText&quot;:&quot;[12]&quot;,&quot;manualOverrideText&quot;:&quot;&quot;},&quot;citationTag&quot;:&quot;MENDELEY_CITATION_v3_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&quot;,&quot;citationItems&quot;:[{&quot;id&quot;:&quot;af088b1f-35fc-3e32-8ad7-a7e93d621b3f&quot;,&quot;itemData&quot;:{&quot;type&quot;:&quot;paper-conference&quot;,&quot;id&quot;:&quot;af088b1f-35fc-3e32-8ad7-a7e93d621b3f&quot;,&quot;title&quot;:&quot;Rekayasa Notifikasi kebakaran pada Rumah dengan Integrasi Komunikasi Seluler Memanfaatkan Internet of Things (IoT)&quot;,&quot;author&quot;:[{&quot;family&quot;:&quot;Husain&quot;,&quot;given&quot;:&quot;Husain&quot;,&quot;parse-names&quot;:false,&quot;dropping-particle&quot;:&quot;&quot;,&quot;non-dropping-particle&quot;:&quot;&quot;},{&quot;family&quot;:&quot;Herlinda&quot;,&quot;given&quot;:&quot;Herlinda&quot;,&quot;parse-names&quot;:false,&quot;dropping-particle&quot;:&quot;&quot;,&quot;non-dropping-particle&quot;:&quot;&quot;},{&quot;family&quot;:&quot;Asma&quot;,&quot;given&quot;:&quot;Asma&quot;,&quot;parse-names&quot;:false,&quot;dropping-particle&quot;:&quot;&quot;,&quot;non-dropping-particle&quot;:&quot;&quot;},{&quot;family&quot;:&quot;Ahmad&quot;,&quot;given&quot;:&quot;Ahmad&quot;,&quot;parse-names&quot;:false,&quot;dropping-particle&quot;:&quot;&quot;,&quot;non-dropping-particle&quot;:&quot;&quot;},{&quot;family&quot;:&quot;Kasmawaru&quot;,&quot;given&quot;:&quot;Kasmawaru&quot;,&quot;parse-names&quot;:false,&quot;dropping-particle&quot;:&quot;&quot;,&quot;non-dropping-particle&quot;:&quot;&quot;},{&quot;family&quot;:&quot;Ahyuna&quot;,&quot;given&quot;:&quot;Ahyuna&quot;,&quot;parse-names&quot;:false,&quot;dropping-particle&quot;:&quot;&quot;,&quot;non-dropping-particle&quot;:&quot;&quot;}],&quot;container-title&quot;:&quot;SISITI: Seminar Ilmiah Sistem Informasi dan Teknologi Informasi&quot;,&quot;ISBN&quot;:&quot;2354-6999&quot;,&quot;issued&quot;:{&quot;date-parts&quot;:[[2022]]},&quot;page&quot;:&quot;19-28&quot;,&quot;issue&quot;:&quot;1&quot;,&quot;volume&quot;:&quot;11&quot;,&quot;container-title-short&quot;:&quot;&quot;},&quot;isTemporary&quot;:false}]},{&quot;citationID&quot;:&quot;MENDELEY_CITATION_b1442edc-bdbc-4d40-ae49-d63beb05edee&quot;,&quot;properties&quot;:{&quot;noteIndex&quot;:0},&quot;isEdited&quot;:false,&quot;manualOverride&quot;:{&quot;isManuallyOverridden&quot;:false,&quot;citeprocText&quot;:&quot;[3]&quot;,&quot;manualOverrideText&quot;:&quot;&quot;},&quot;citationTag&quot;:&quot;MENDELEY_CITATION_v3_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&quot;,&quot;citationItems&quot;:[{&quot;id&quot;:&quot;e272d8bf-84de-33a1-ba7b-6344ffb384af&quot;,&quot;itemData&quot;:{&quot;type&quot;:&quot;article-journal&quot;,&quot;id&quot;:&quot;e272d8bf-84de-33a1-ba7b-6344ffb384af&quot;,&quot;title&quot;:&quot;Sistem Peringatan Dan Penanganan Dini Kebakaran Berbasis Internet Of Things(IoT)&quot;,&quot;author&quot;:[{&quot;family&quot;:&quot;Napu&quot;,&quot;given&quot;:&quot;Aldo&quot;,&quot;parse-names&quot;:false,&quot;dropping-particle&quot;:&quot;&quot;,&quot;non-dropping-particle&quot;:&quot;&quot;},{&quot;family&quot;:&quot;Kembuan&quot;,&quot;given&quot;:&quot;Olivia&quot;,&quot;parse-names&quot;:false,&quot;dropping-particle&quot;:&quot;&quot;,&quot;non-dropping-particle&quot;:&quot;&quot;},{&quot;family&quot;:&quot;Santa&quot;,&quot;given&quot;:&quot;Kristofel&quot;,&quot;parse-names&quot;:false,&quot;dropping-particle&quot;:&quot;&quot;,&quot;non-dropping-particle&quot;:&quot;&quot;}],&quot;container-title&quot;:&quot;JOINTER : Journal of Informatics Engineering&quot;,&quot;DOI&quot;:&quot;10.53682/jointer.v3i01.45&quot;,&quot;ISSN&quot;:&quot;2723-7958&quot;,&quot;issued&quot;:{&quot;date-parts&quot;:[[2022,6,27]]},&quot;page&quot;:&quot;10-16&quot;,&quot;abstract&quot;:&quot;&lt;p&gt;Kebakaran merupakan salah satu bencana yang sering terjadi di Indonesia. Khususnya didaerah padat penduduk yang berpotensi menimbulkan masalah jika terjadi kebakaran. Kendala yang terjadi adalah petugas pemadam kebakaran sering terlambat menangani karena berbagai faktor, sehingga kerusakan dan kerugian akibat kebakaran lebih besar. Penelitian kali ini bertujuan untuk membuat sistem pendeteksi tanda-tanda kebakaran berbasis internet of things (iot). Sistem menggunakan 3 sensor yaitu sensor api Irflame, Sensor gas Mq-2 dan sensor suhu Dht11 dan dirangkai pada mikrokontroler Nodemcu ESP8266. Pada percobaan yang telah dilakukan pada ruangan 3.5 m x 3.5 m, sensor api dapat mendeteksi api kecil sampai jarak 30 cm dan api besar 230 cm, kemudian akan menghidupkan pompa air ketika api terdeteksi. Ketika sensor Mq-2 mendeteksi kebocoran gas diatas 300 PPM, maka akan menghidupkan kipas untuk mengurai gas. Sensor Dht11 membaca nilai suhu ruangan secara terus-menerus dan diatur minimal suhu 32˚C sistem akan memberikan peringatan dari buzzer. Hasil dari perancangan alat ini sistem dapat mengirim informasi melalui aplikasi blynk pada smartphone pengguna dan dapat menangani tanda-tanda kebakaran berdasarkan output yang dirancang.&lt;/p&gt;&quot;,&quot;issue&quot;:&quot;01&quot;,&quot;volume&quot;:&quot;3&quot;,&quot;container-title-short&quot;:&quot;&quot;},&quot;isTemporary&quot;:false}]},{&quot;citationID&quot;:&quot;MENDELEY_CITATION_634c798f-faee-4fd6-8399-688f2a88d6d1&quot;,&quot;properties&quot;:{&quot;noteIndex&quot;:0},&quot;isEdited&quot;:false,&quot;manualOverride&quot;:{&quot;isManuallyOverridden&quot;:false,&quot;citeprocText&quot;:&quot;[12]&quot;,&quot;manualOverrideText&quot;:&quot;&quot;},&quot;citationTag&quot;:&quot;MENDELEY_CITATION_v3_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&quot;,&quot;citationItems&quot;:[{&quot;id&quot;:&quot;af088b1f-35fc-3e32-8ad7-a7e93d621b3f&quot;,&quot;itemData&quot;:{&quot;type&quot;:&quot;paper-conference&quot;,&quot;id&quot;:&quot;af088b1f-35fc-3e32-8ad7-a7e93d621b3f&quot;,&quot;title&quot;:&quot;Rekayasa Notifikasi kebakaran pada Rumah dengan Integrasi Komunikasi Seluler Memanfaatkan Internet of Things (IoT)&quot;,&quot;author&quot;:[{&quot;family&quot;:&quot;Husain&quot;,&quot;given&quot;:&quot;Husain&quot;,&quot;parse-names&quot;:false,&quot;dropping-particle&quot;:&quot;&quot;,&quot;non-dropping-particle&quot;:&quot;&quot;},{&quot;family&quot;:&quot;Herlinda&quot;,&quot;given&quot;:&quot;Herlinda&quot;,&quot;parse-names&quot;:false,&quot;dropping-particle&quot;:&quot;&quot;,&quot;non-dropping-particle&quot;:&quot;&quot;},{&quot;family&quot;:&quot;Asma&quot;,&quot;given&quot;:&quot;Asma&quot;,&quot;parse-names&quot;:false,&quot;dropping-particle&quot;:&quot;&quot;,&quot;non-dropping-particle&quot;:&quot;&quot;},{&quot;family&quot;:&quot;Ahmad&quot;,&quot;given&quot;:&quot;Ahmad&quot;,&quot;parse-names&quot;:false,&quot;dropping-particle&quot;:&quot;&quot;,&quot;non-dropping-particle&quot;:&quot;&quot;},{&quot;family&quot;:&quot;Kasmawaru&quot;,&quot;given&quot;:&quot;Kasmawaru&quot;,&quot;parse-names&quot;:false,&quot;dropping-particle&quot;:&quot;&quot;,&quot;non-dropping-particle&quot;:&quot;&quot;},{&quot;family&quot;:&quot;Ahyuna&quot;,&quot;given&quot;:&quot;Ahyuna&quot;,&quot;parse-names&quot;:false,&quot;dropping-particle&quot;:&quot;&quot;,&quot;non-dropping-particle&quot;:&quot;&quot;}],&quot;container-title&quot;:&quot;SISITI: Seminar Ilmiah Sistem Informasi dan Teknologi Informasi&quot;,&quot;ISBN&quot;:&quot;2354-6999&quot;,&quot;issued&quot;:{&quot;date-parts&quot;:[[2022]]},&quot;page&quot;:&quot;19-28&quot;,&quot;issue&quot;:&quot;1&quot;,&quot;volume&quot;:&quot;11&quot;,&quot;container-title-short&quot;:&quot;&quot;},&quot;isTemporary&quot;:false}]},{&quot;citationID&quot;:&quot;MENDELEY_CITATION_29f90a40-b213-415b-94e6-ff1ec08c21d4&quot;,&quot;properties&quot;:{&quot;noteIndex&quot;:0},&quot;isEdited&quot;:false,&quot;manualOverride&quot;:{&quot;isManuallyOverridden&quot;:false,&quot;citeprocText&quot;:&quot;[13]&quot;,&quot;manualOverrideText&quot;:&quot;&quot;},&quot;citationTag&quot;:&quot;MENDELEY_CITATION_v3_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&quot;,&quot;citationItems&quot;:[{&quot;id&quot;:&quot;6ff0521d-b182-350a-84b4-271ddfbcdd66&quot;,&quot;itemData&quot;:{&quot;type&quot;:&quot;paper-conference&quot;,&quot;id&quot;:&quot;6ff0521d-b182-350a-84b4-271ddfbcdd66&quot;,&quot;title&quot;:&quot;Sistem Monitoring Dan Peringatan Dini Kebakaran Rumah Dengan Menggunakan Sensor MQ2 Dan Notifikasi SMS&quot;,&quot;author&quot;:[{&quot;family&quot;:&quot;Taufik&quot;,&quot;given&quot;:&quot;Muhamad&quot;,&quot;parse-names&quot;:false,&quot;dropping-particle&quot;:&quot;&quot;,&quot;non-dropping-particle&quot;:&quot;&quot;},{&quot;family&quot;:&quot;Subandi&quot;,&quot;given&quot;:&quot;Subandi&quot;,&quot;parse-names&quot;:false,&quot;dropping-particle&quot;:&quot;&quot;,&quot;non-dropping-particle&quot;:&quot;&quot;}],&quot;container-title&quot;:&quot;Prosiding Seminar Nasional Mahasiswa Fakultas Teknologi Informasi (SENAFTI)&quot;,&quot;ISBN&quot;:&quot;2962-8628&quot;,&quot;issued&quot;:{&quot;date-parts&quot;:[[2022]]},&quot;page&quot;:&quot;768-776&quot;,&quot;issue&quot;:&quot;1&quot;,&quot;volume&quot;:&quot;1&quot;,&quot;container-title-short&quot;:&quot;&quot;},&quot;isTemporary&quot;:false}]},{&quot;citationID&quot;:&quot;MENDELEY_CITATION_9a7f70c4-2bbb-46e4-a097-62e3cd8b21dc&quot;,&quot;properties&quot;:{&quot;noteIndex&quot;:0},&quot;isEdited&quot;:false,&quot;manualOverride&quot;:{&quot;isManuallyOverridden&quot;:false,&quot;citeprocText&quot;:&quot;[3]&quot;,&quot;manualOverrideText&quot;:&quot;&quot;},&quot;citationTag&quot;:&quot;MENDELEY_CITATION_v3_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&quot;,&quot;citationItems&quot;:[{&quot;id&quot;:&quot;e272d8bf-84de-33a1-ba7b-6344ffb384af&quot;,&quot;itemData&quot;:{&quot;type&quot;:&quot;article-journal&quot;,&quot;id&quot;:&quot;e272d8bf-84de-33a1-ba7b-6344ffb384af&quot;,&quot;title&quot;:&quot;Sistem Peringatan Dan Penanganan Dini Kebakaran Berbasis Internet Of Things(IoT)&quot;,&quot;author&quot;:[{&quot;family&quot;:&quot;Napu&quot;,&quot;given&quot;:&quot;Aldo&quot;,&quot;parse-names&quot;:false,&quot;dropping-particle&quot;:&quot;&quot;,&quot;non-dropping-particle&quot;:&quot;&quot;},{&quot;family&quot;:&quot;Kembuan&quot;,&quot;given&quot;:&quot;Olivia&quot;,&quot;parse-names&quot;:false,&quot;dropping-particle&quot;:&quot;&quot;,&quot;non-dropping-particle&quot;:&quot;&quot;},{&quot;family&quot;:&quot;Santa&quot;,&quot;given&quot;:&quot;Kristofel&quot;,&quot;parse-names&quot;:false,&quot;dropping-particle&quot;:&quot;&quot;,&quot;non-dropping-particle&quot;:&quot;&quot;}],&quot;container-title&quot;:&quot;JOINTER : Journal of Informatics Engineering&quot;,&quot;DOI&quot;:&quot;10.53682/jointer.v3i01.45&quot;,&quot;ISSN&quot;:&quot;2723-7958&quot;,&quot;issued&quot;:{&quot;date-parts&quot;:[[2022,6,27]]},&quot;page&quot;:&quot;10-16&quot;,&quot;abstract&quot;:&quot;&lt;p&gt;Kebakaran merupakan salah satu bencana yang sering terjadi di Indonesia. Khususnya didaerah padat penduduk yang berpotensi menimbulkan masalah jika terjadi kebakaran. Kendala yang terjadi adalah petugas pemadam kebakaran sering terlambat menangani karena berbagai faktor, sehingga kerusakan dan kerugian akibat kebakaran lebih besar. Penelitian kali ini bertujuan untuk membuat sistem pendeteksi tanda-tanda kebakaran berbasis internet of things (iot). Sistem menggunakan 3 sensor yaitu sensor api Irflame, Sensor gas Mq-2 dan sensor suhu Dht11 dan dirangkai pada mikrokontroler Nodemcu ESP8266. Pada percobaan yang telah dilakukan pada ruangan 3.5 m x 3.5 m, sensor api dapat mendeteksi api kecil sampai jarak 30 cm dan api besar 230 cm, kemudian akan menghidupkan pompa air ketika api terdeteksi. Ketika sensor Mq-2 mendeteksi kebocoran gas diatas 300 PPM, maka akan menghidupkan kipas untuk mengurai gas. Sensor Dht11 membaca nilai suhu ruangan secara terus-menerus dan diatur minimal suhu 32˚C sistem akan memberikan peringatan dari buzzer. Hasil dari perancangan alat ini sistem dapat mengirim informasi melalui aplikasi blynk pada smartphone pengguna dan dapat menangani tanda-tanda kebakaran berdasarkan output yang dirancang.&lt;/p&gt;&quot;,&quot;issue&quot;:&quot;01&quot;,&quot;volume&quot;:&quot;3&quot;,&quot;container-title-short&quot;:&quot;&quot;},&quot;isTemporary&quot;:false}]},{&quot;citationID&quot;:&quot;MENDELEY_CITATION_3bfebc81-b53e-45da-8306-88d2cd0825ef&quot;,&quot;properties&quot;:{&quot;noteIndex&quot;:0},&quot;isEdited&quot;:false,&quot;manualOverride&quot;:{&quot;isManuallyOverridden&quot;:false,&quot;citeprocText&quot;:&quot;[4]&quot;,&quot;manualOverrideText&quot;:&quot;&quot;},&quot;citationTag&quot;:&quot;MENDELEY_CITATION_v3_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&quot;,&quot;citationItems&quot;:[{&quot;id&quot;:&quot;0566befe-3a4c-3584-b57f-57c1ac5d4354&quot;,&quot;itemData&quot;:{&quot;type&quot;:&quot;article-journal&quot;,&quot;id&quot;:&quot;0566befe-3a4c-3584-b57f-57c1ac5d4354&quot;,&quot;title&quot;:&quot;Prototype Alat Pendeksi Kebakaran Menggunakan Arduino&quot;,&quot;author&quot;:[{&quot;family&quot;:&quot;Darnita&quot;,&quot;given&quot;:&quot;Yulia&quot;,&quot;parse-names&quot;:false,&quot;dropping-particle&quot;:&quot;&quot;,&quot;non-dropping-particle&quot;:&quot;&quot;},{&quot;family&quot;:&quot;Discrise&quot;,&quot;given&quot;:&quot;Aldino&quot;,&quot;parse-names&quot;:false,&quot;dropping-particle&quot;:&quot;&quot;,&quot;non-dropping-particle&quot;:&quot;&quot;},{&quot;family&quot;:&quot;Toyib&quot;,&quot;given&quot;:&quot;Rozali&quot;,&quot;parse-names&quot;:false,&quot;dropping-particle&quot;:&quot;&quot;,&quot;non-dropping-particle&quot;:&quot;&quot;}],&quot;container-title&quot;:&quot;Jurnal Informatika Upgris&quot;,&quot;DOI&quot;:&quot;10.26877/jiu.v7i1.7094&quot;,&quot;ISSN&quot;:&quot;2477-6645&quot;,&quot;issued&quot;:{&quot;date-parts&quot;:[[2021,6,9]]},&quot;abstract&quot;:&quot;&lt;p&gt;Dinas Pemadam Kebakaran Kota Bengkulu, pada periode Januari sampai dengan Juli 2017 tercatat sebanyak 23 kejadian kebakaran yang melanda Kota Bengkulu. Penyebab utama dari kebakaran yang melanda wilayah Kota Bengkulu adalah karena kompor dan listrik. Bahaya kebakaran merupakan suatu musibah dengan banyaknya kerugian yang diderita oleh masyarakat seperti: harta, benda maupun nyawa manusia, yang menjadi kendala utama adalah tidak adanya peringatan dini sebgai antisipasi terjadinya kebakaran.  Salah satu cara untuk mencegahnya yaitu dengan digunakan yaitu alat pendeteksi kebakaran. Sensor Asap dan sensor Suhu. Sensor asap yang digunakan adalah MQ-9 yang dapat bekerja mendeteksi kadar gas sedangkan sensor suhu yang merupakan alat pendeteksi suhu suatu ruangan sehingga akan terdeteksi suhu yang ada didalam ruangan tersebut semakin tinggi suhu ruangan maka menyebabkan ruangan menjadi panas sehingga mendeksi adanya bahaya kebakaran dengan menggunakan SMS Getway menggunakan Arduino. Hasil pengujian: Perangkat chip mikrokontroller dan perangkat input berupa sensor suhu dan sensor asap akan dapat bekerja dengan baik berupa output sesuai yang diharapkan apabila perangkat tersebut diberikan listing program yang benar dan proses download listing program dari komputer ke chip mikrokontroller dapat berjalan dengan sukses.&lt;/p&gt;&quot;,&quot;issue&quot;:&quot;1&quot;,&quot;volume&quot;:&quot;7&quot;,&quot;container-title-short&quot;:&quot;&quot;},&quot;isTemporary&quot;:false}]},{&quot;citationID&quot;:&quot;MENDELEY_CITATION_4897b2dd-b4e7-4dff-adda-8def8395016a&quot;,&quot;properties&quot;:{&quot;noteIndex&quot;:0},&quot;isEdited&quot;:false,&quot;manualOverride&quot;:{&quot;isManuallyOverridden&quot;:false,&quot;citeprocText&quot;:&quot;[14]&quot;,&quot;manualOverrideText&quot;:&quot;&quot;},&quot;citationTag&quot;:&quot;MENDELEY_CITATION_v3_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&quot;,&quot;citationItems&quot;:[{&quot;id&quot;:&quot;69ea2a1a-7a3d-3eac-a0d2-9208e2ef09a6&quot;,&quot;itemData&quot;:{&quot;type&quot;:&quot;article-journal&quot;,&quot;id&quot;:&quot;69ea2a1a-7a3d-3eac-a0d2-9208e2ef09a6&quot;,&quot;title&quot;:&quot;Analisa Performa Pompa Air DC 12V 42 Watt terhadap Variasi Kedalaman Pipa Menggunakan Baterai dengan Sumber Energi dari Matahari&quot;,&quot;author&quot;:[{&quot;family&quot;:&quot;Ariansyah&quot;,&quot;given&quot;:&quot;Muhammad Dwi&quot;,&quot;parse-names&quot;:false,&quot;dropping-particle&quot;:&quot;&quot;,&quot;non-dropping-particle&quot;:&quot;&quot;},{&quot;family&quot;:&quot;Sariman&quot;,&quot;given&quot;:&quot;Sariman&quot;,&quot;parse-names&quot;:false,&quot;dropping-particle&quot;:&quot;&quot;,&quot;non-dropping-particle&quot;:&quot;&quot;}],&quot;container-title&quot;:&quot;Jurnal Syntax Admiration&quot;,&quot;DOI&quot;:&quot;10.46799/jsa.v2i6.251&quot;,&quot;ISSN&quot;:&quot;2722-5356&quot;,&quot;issued&quot;:{&quot;date-parts&quot;:[[2021,6,23]]},&quot;page&quot;:&quot;1083-1102&quot;,&quot;abstract&quot;:&quot;&lt;p&gt;Air merupakan kebutuhan yang mendasar setiap manusia, ketersediaan air menjadi permasalahan mendasar bagi manusia. Sebagai Negara berkembang, Indonesia memiliki daya konsumsi air yang cukup besar dalam kehidupan sehari-hari. Selama ini pengairan yang dilakukan dengan menggunakan pompa air biasanya menggunakan pompa air listrik yang dayanya besar dari listrik PLN. Selain sumber energi listrik yang dibutuhkan sangat besar dan harga pompa air yang semakin mahal, diperlukan pengembangan energi alternatif, sumber energi alternatif yang sangat besar adalah energi dari matahari matahari. Oleh karena itu penulis meneliti mengenai pompa air DC yang menggunakan energi listrik dari matahari. Penelitian ini untuk mengetahui performa pompa air DC 12v 42 watt terhadap variasi kedalaman pipa 0,5 meter, 1 meter dan 1,5 meter. Pengamatan yang dilakukan adalah terkait dengan pengujian panel surya berbeban dan tidak berbeban, pengujian pompa air DC dan debit air yang dihasilkan. Hasil penelitian yang didapatkan adalah semakin besar kedalaman pipa input pompa air, maka daya yang dibutuhkan pompa air akan semakin besar juga, namun waktu untuk pengisian bejana akan semakin lama dan menyebabkan debit air semakin kecil.&lt;/p&gt;&quot;,&quot;issue&quot;:&quot;6&quot;,&quot;volume&quot;:&quot;2&quot;,&quot;container-title-short&quot;:&quot;&quot;},&quot;isTemporary&quot;:false}]},{&quot;citationID&quot;:&quot;MENDELEY_CITATION_99fe3527-58f9-47ca-ade4-813eb8701c02&quot;,&quot;properties&quot;:{&quot;noteIndex&quot;:0},&quot;isEdited&quot;:false,&quot;manualOverride&quot;:{&quot;isManuallyOverridden&quot;:false,&quot;citeprocText&quot;:&quot;[6]&quot;,&quot;manualOverrideText&quot;:&quot;&quot;},&quot;citationTag&quot;:&quot;MENDELEY_CITATION_v3_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&quot;,&quot;citationItems&quot;:[{&quot;id&quot;:&quot;704863fd-c6a0-3a14-9863-2a9a037bd71a&quot;,&quot;itemData&quot;:{&quot;type&quot;:&quot;article-journal&quot;,&quot;id&quot;:&quot;704863fd-c6a0-3a14-9863-2a9a037bd71a&quot;,&quot;title&quot;:&quot;RANCANG BANGUN SISTEM PEMADAM KEBAKARAN BERBASIS INTERNET OF THINGS&quot;,&quot;author&quot;:[{&quot;family&quot;:&quot;Fachry&quot;,&quot;given&quot;:&quot;Muhammad Noor&quot;,&quot;parse-names&quot;:false,&quot;dropping-particle&quot;:&quot;&quot;,&quot;non-dropping-particle&quot;:&quot;&quot;},{&quot;family&quot;:&quot;Syah&quot;,&quot;given&quot;:&quot;Hafidz Silmi&quot;,&quot;parse-names&quot;:false,&quot;dropping-particle&quot;:&quot;&quot;,&quot;non-dropping-particle&quot;:&quot;&quot;},{&quot;family&quot;:&quot;Sungkono&quot;,&quot;given&quot;:&quot;Sungkono&quot;,&quot;parse-names&quot;:false,&quot;dropping-particle&quot;:&quot;&quot;,&quot;non-dropping-particle&quot;:&quot;&quot;}],&quot;container-title&quot;:&quot;E-Link: Jurnal Teknik Elektro dan Informatika&quot;,&quot;DOI&quot;:&quot;10.30587/e-link.v16i2.2956&quot;,&quot;ISSN&quot;:&quot;2656-5676&quot;,&quot;issued&quot;:{&quot;date-parts&quot;:[[2021,12,30]]},&quot;page&quot;:&quot;65&quot;,&quot;abstract&quot;:&quot;&lt;p&gt;Faktor keselamatan dari setiap penghuni ruangan di dalam rumah merupakan aspek penting yang harus di utamakan. Salah satu yang menjamin keselamatan adalah peringatan dan pengamanan dini terhadap kebakaran. Perubahan yang mungkin terjadi misalnya adalah munculnya asap, meningkatnya suhu ruangan, dan munculnya api ataupun gas. Maka dari itu, sebuah alarm kebakaran selalu dilengkapi dengan sensor yang peka terhadap keberadaan asap, panas, api, maupun gas. Telah dirancang sebuah sistem alarm kebakaran menggunakan Sensor MQ-2, sensor DHT22, IR flame sensor dan menggunakan sistem komunikasi dengan menggunakan aplikasi telegram. Penggunaan aplikasi telegram diharapkan mampu mempermudah satuan pemadam kebakaran dalam menentukan titik lokasi terjadinya kebakaran dengan akurat. Pada penelitian ini ESP32 Node MCU -32S berfungsi sebagai pusat pengolah data yang diperoleh dari sensor akibat adanya perubahan keadaan yang tidak normal. Prinsip kerja alat ini adalah ketika sensor MQ- 2 mendeteksi adanya kebocoran gas maka buzzer akan berbunyi menandakan gas bocor. Apabila sensor DHT22 mendeteksi adanya kenaikan suhu yang drastic maka buzzer juga akan menyala. Apabila sensor IR flame mendeteksi adanya api pada jarak tertentu maka buzzer dan pompa akan menyala dan ESP32 akan mengirim pesan ke telegram berupa link map terjadinya kebakaran.&lt;/p&gt;&quot;,&quot;issue&quot;:&quot;2&quot;,&quot;volume&quot;:&quot;16&quot;,&quot;container-title-short&quot;:&quot;&quot;},&quot;isTemporary&quot;:false}]},{&quot;citationID&quot;:&quot;MENDELEY_CITATION_534697d4-e066-42d9-ac43-0772e584aea1&quot;,&quot;properties&quot;:{&quot;noteIndex&quot;:0},&quot;isEdited&quot;:false,&quot;manualOverride&quot;:{&quot;isManuallyOverridden&quot;:false,&quot;citeprocText&quot;:&quot;[15]&quot;,&quot;manualOverrideText&quot;:&quot;&quot;},&quot;citationTag&quot;:&quot;MENDELEY_CITATION_v3_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&quot;,&quot;citationItems&quot;:[{&quot;id&quot;:&quot;943eac67-d6e6-3a17-9e04-1289f7fc49e3&quot;,&quot;itemData&quot;:{&quot;type&quot;:&quot;article-journal&quot;,&quot;id&quot;:&quot;943eac67-d6e6-3a17-9e04-1289f7fc49e3&quot;,&quot;title&quot;:&quot;Alat Pendeteksi Suhu Tubuh Manusia Berbasis Iot (internet Of Things)&quot;,&quot;author&quot;:[{&quot;family&quot;:&quot;Lisnawati&quot;,&quot;given&quot;:&quot;Lisnawati&quot;,&quot;parse-names&quot;:false,&quot;dropping-particle&quot;:&quot;&quot;,&quot;non-dropping-particle&quot;:&quot;&quot;},{&quot;family&quot;:&quot;Ramadan&quot;,&quot;given&quot;:&quot;Dadan Nur&quot;,&quot;parse-names&quot;:false,&quot;dropping-particle&quot;:&quot;&quot;,&quot;non-dropping-particle&quot;:&quot;&quot;},{&quot;family&quot;:&quot;Haryanti&quot;,&quot;given&quot;:&quot;Tita&quot;,&quot;parse-names&quot;:false,&quot;dropping-particle&quot;:&quot;&quot;,&quot;non-dropping-particle&quot;:&quot;&quot;}],&quot;container-title&quot;:&quot;eProceedings of Applied Science&quot;,&quot;ISSN&quot;:&quot;2442-5826&quot;,&quot;issued&quot;:{&quot;date-parts&quot;:[[2022]]},&quot;issue&quot;:&quot;3&quot;,&quot;volume&quot;:&quot;8&quot;,&quot;container-title-short&quot;:&quot;&quot;},&quot;isTemporary&quot;:false}]},{&quot;citationID&quot;:&quot;MENDELEY_CITATION_80d367af-95ee-4d99-b042-f1289af07a8a&quot;,&quot;properties&quot;:{&quot;noteIndex&quot;:0},&quot;isEdited&quot;:false,&quot;manualOverride&quot;:{&quot;isManuallyOverridden&quot;:false,&quot;citeprocText&quot;:&quot;[16]&quot;,&quot;manualOverrideText&quot;:&quot;&quot;},&quot;citationTag&quot;:&quot;MENDELEY_CITATION_v3_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&quot;,&quot;citationItems&quot;:[{&quot;id&quot;:&quot;30bec7f9-11b6-3ab7-b802-80687fb3dd53&quot;,&quot;itemData&quot;:{&quot;type&quot;:&quot;article-journal&quot;,&quot;id&quot;:&quot;30bec7f9-11b6-3ab7-b802-80687fb3dd53&quot;,&quot;title&quot;:&quot;RANCANG BANGUN PURWARUPA APLIKASI KENDALI LAMPU RUMAH (SMART HOME) BERBASIS IoT DAN ANDROID YANG TERKONEKSI DENGAN FIREBASE&quot;,&quot;author&quot;:[{&quot;family&quot;:&quot;Puspabhuana&quot;,&quot;given&quot;:&quot;Adam&quot;,&quot;parse-names&quot;:false,&quot;dropping-particle&quot;:&quot;&quot;,&quot;non-dropping-particle&quot;:&quot;&quot;},{&quot;family&quot;:&quot;Arliyanto&quot;,&quot;given&quot;:&quot;P Yudi Dwi&quot;,&quot;parse-names&quot;:false,&quot;dropping-particle&quot;:&quot;&quot;,&quot;non-dropping-particle&quot;:&quot;&quot;}],&quot;container-title&quot;:&quot;Jurnal Inkofar&quot;,&quot;DOI&quot;:&quot;10.46846/jurnalinkofar.v5i2.203&quot;,&quot;ISSN&quot;:&quot;2581-2920&quot;,&quot;issued&quot;:{&quot;date-parts&quot;:[[2022,1,17]]},&quot;issue&quot;:&quot;2&quot;,&quot;volume&quot;:&quot;5&quot;,&quot;container-title-short&quot;:&quot;&quot;},&quot;isTemporary&quot;:false}]},{&quot;citationID&quot;:&quot;MENDELEY_CITATION_327b8e92-95f9-469d-86b4-0df67abdea12&quot;,&quot;properties&quot;:{&quot;noteIndex&quot;:0},&quot;isEdited&quot;:false,&quot;manualOverride&quot;:{&quot;isManuallyOverridden&quot;:false,&quot;citeprocText&quot;:&quot;[17]&quot;,&quot;manualOverrideText&quot;:&quot;&quot;},&quot;citationTag&quot;:&quot;MENDELEY_CITATION_v3_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&quot;,&quot;citationItems&quot;:[{&quot;id&quot;:&quot;77fb3857-f9f3-3002-add8-5c8c8c295000&quot;,&quot;itemData&quot;:{&quot;type&quot;:&quot;webpage&quot;,&quot;id&quot;:&quot;77fb3857-f9f3-3002-add8-5c8c8c295000&quot;,&quot;title&quot;:&quot;Beams overview&quot;,&quot;author&quot;:[{&quot;family&quot;:&quot;Pusher&quot;,&quot;given&quot;:&quot;&quot;,&quot;parse-names&quot;:false,&quot;dropping-particle&quot;:&quot;&quot;,&quot;non-dropping-particle&quot;:&quot;&quot;}],&quot;container-title&quot;:&quot;pusher.com&quot;,&quot;accessed&quot;:{&quot;date-parts&quot;:[[2023,8,11]]},&quot;URL&quot;:&quot;https://pusher.com/docs/beams/&quot;,&quot;issued&quot;:{&quot;date-parts&quot;:[[2023]]},&quot;container-title-short&quot;:&quot;&quot;},&quot;isTemporary&quot;:false}]},{&quot;citationID&quot;:&quot;MENDELEY_CITATION_3a0cbef6-1695-4b1a-8462-e0f23344af82&quot;,&quot;properties&quot;:{&quot;noteIndex&quot;:0},&quot;isEdited&quot;:false,&quot;manualOverride&quot;:{&quot;isManuallyOverridden&quot;:false,&quot;citeprocText&quot;:&quot;[18]&quot;,&quot;manualOverrideText&quot;:&quot;&quot;},&quot;citationTag&quot;:&quot;MENDELEY_CITATION_v3_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&quot;,&quot;citationItems&quot;:[{&quot;id&quot;:&quot;2f4c9191-a3f6-3f6e-8706-20a6812e5518&quot;,&quot;itemData&quot;:{&quot;type&quot;:&quot;webpage&quot;,&quot;id&quot;:&quot;2f4c9191-a3f6-3f6e-8706-20a6812e5518&quot;,&quot;title&quot;:&quot;Apa Itu Cloud VPS? Layanan Terbaiknya di Indonesia&quot;,&quot;author&quot;:[{&quot;family&quot;:&quot;IDCloudHost&quot;,&quot;given&quot;:&quot;&quot;,&quot;parse-names&quot;:false,&quot;dropping-particle&quot;:&quot;&quot;,&quot;non-dropping-particle&quot;:&quot;&quot;}],&quot;container-title&quot;:&quot;idcloudhost.com&quot;,&quot;accessed&quot;:{&quot;date-parts&quot;:[[2023,8,14]]},&quot;URL&quot;:&quot;https://idcloudhost.com/blog/mengenal-apa-itu-cloud-vps-dan-layanan-terbaiknya-di-indonesia/#comments&quot;,&quot;issued&quot;:{&quot;date-parts&quot;:[[2021,6,28]]},&quot;container-title-short&quot;:&quot;&quot;},&quot;isTemporary&quot;:false}]}]"/>
+    <we:property name="MENDELEY_CITATIONS" value="[{&quot;citationID&quot;:&quot;MENDELEY_CITATION_d99b94f9-99a9-4c36-82d1-5e178e09fe7d&quot;,&quot;properties&quot;:{&quot;noteIndex&quot;:0},&quot;isEdited&quot;:false,&quot;manualOverride&quot;:{&quot;isManuallyOverridden&quot;:false,&quot;citeprocText&quot;:&quot;[1]&quot;,&quot;manualOverrideText&quot;:&quot;&quot;},&quot;citationTag&quot;:&quot;MENDELEY_CITATION_v3_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&quot;,&quot;citationItems&quot;:[{&quot;id&quot;:&quot;297b346f-cee5-34f2-9935-27b41240bee4&quot;,&quot;itemData&quot;:{&quot;type&quot;:&quot;article-journal&quot;,&quot;id&quot;:&quot;297b346f-cee5-34f2-9935-27b41240bee4&quot;,&quot;title&quot;:&quot;Prototype Sistem Monitoring Kebakaran Berbasis IoT Menggunakan Node MCU Dengan Penyemprot Air Otomatis&quot;,&quot;author&quot;:[{&quot;family&quot;:&quot;Rahmawati&quot;,&quot;given&quot;:&quot;Lailia&quot;,&quot;parse-names&quot;:false,&quot;dropping-particle&quot;:&quot;&quot;,&quot;non-dropping-particle&quot;:&quot;&quot;},{&quot;family&quot;:&quot;Pratama&quot;,&quot;given&quot;:&quot;Yoga Yusuf&quot;,&quot;parse-names&quot;:false,&quot;dropping-particle&quot;:&quot;&quot;,&quot;non-dropping-particle&quot;:&quot;&quot;},{&quot;family&quot;:&quot;Azhari&quot;,&quot;given&quot;:&quot;Muhammad Gugus&quot;,&quot;parse-names&quot;:false,&quot;dropping-particle&quot;:&quot;&quot;,&quot;non-dropping-particle&quot;:&quot;&quot;}],&quot;container-title&quot;:&quot;Jurnal JEETech&quot;,&quot;DOI&quot;:&quot;10.48056/jeetech.v3i1.189&quot;,&quot;ISSN&quot;:&quot;2722-5321&quot;,&quot;issued&quot;:{&quot;date-parts&quot;:[[2022,7,5]]},&quot;page&quot;:&quot;43-51&quot;,&quot;abstract&quot;:&quot;&lt;p&gt;ABSTRACT &amp;#13; Fires are very detrimental, ranging from loss of property to even loss of life. Fires can be detected when the fire has grown or smoke has billowed out of buildings. Urban areas have densely populated housing so that it has the potential to cause problems in the event of a fire. These fires can be caused by by factors of human negligence and natural factors. Such as the occurrence of short-circuited electricity, negligence in cooking, negligence in burning garbage, and others. Therefore, we need a tool that can detect the presence of an early source of fire so that it does not spread. The problem that often occurs is when a fire occurs, the fire department often arrives late, so there are many losses due to the fire. And the losses can be material and economic. Therefore we need a system that works to control the fire automatically and to extinguish the fire in every house. This study aims to design and build an efficient and affordable prototype. Which later can be applied to housing or warehouses. This prototype is designed using NodeMCU ESP8266 as the main controller, Flame sensor can respond to infrared light beams on the modulation spectrum from 5 to 30 cycles per second, Web Thinger.Io as a server, data storage on the internet of things , and notification of fire in the Blynk application. This system uses a flame sensor based on the Node MCU ESP8266 microcontroller and is equipped with a Buzzer for Alarm and a Mini Water Pump to automatically spray water if a fire is detected. This system utilizes the Blynk Application as an interface to provide notification information about a fire to find out notifications if a fire is detected. And if a fire is detected, it will automatically get a notification from the Blynk application on the \&quot;There is Fire\&quot; Smartphone and the buzzer will automatically sound and the mini water pump will automatically spray. water.&amp;#13;  &amp;#13; Abstrak—Kebakaran merupakan hal yang sangat merugikan, mulai dari kehilangan harta benda bahkan korban jiwa.Kebakaran dapat diketahui apabila api telah membesar atau asap  telah mengepul keluar dari bangunan.Daerah perkotaan memiliki perumahan yang padat penduduk sehingga berpotensi menimbulkan masalah apabila terjadi kebakaran.Kebakaran ini dapat disebabkan oleh faktor kelalaian manusia dan faktor alam.Seperti terjadinya listrik konslet,kelalaian dalam memasak,kelalaian dalam membakar sampah,dan lain lain. Oleh sebab itu, diperlukan suatu alat yang dapat mendeteksi kebaradaan sumber dini api agar tidak semakin meluas.Permasalahan yang sering terjadi adalah saat kebakaran terjadi, satuan pemadam kebakaran sering datang terlambat, sehingga banyak kerugian karena kebakaran itu.Dan kerugianya bisa berupa material dan ekonomi.Oleh karena itu diperlukan sebuah sistem yang bekerja untuk mengontrol adanya api secara otomatis dan untuk memedamkan api disetiap rumah. Penelitian ini bertujuan untuk merancang dan  membangun sebuah prototype yang efisien dan terjangkau. Yang nantinya dapat diterapkan pada perumahan atau gudang.Prototype ini dirancang menggunakan NodeMCU ESP8266 sebagai pengendali utama, Flame sensor dapat menanggapi pancaran cahaya infra red pada spektrum modulasi dari 5 sampai 30 siklus perdetik, Web Thinger.Io sebagai server,penyimpanan data pada internet of things,dan notifikasi adanya api di aplikasi Blynk.Sistem ini menggunakan sensor flame berbasis mikrokontroler Node MCU ESP8266 dan dilengkapi dengan Buzzer untuk Alarm dan Mini Water Pump untuk otomatis menyemprotkan air jika terdeteksi api. Sistem ini memanfaatkan Aplikasi Blynk sebagai interface untuk memberikan informasi pemberitahuan adanya kebakaran untuk mengetahui notifikasi jika terdeteksi api.Dan jika terdeteksi Api maka otomatis akan mendapatkan notifikasi dari aplikasi Blynk di Smartphone “Ada Api” dan buzzer otomatis akan berbunyi dan mini water pump akan otomatis menyemprotkan air.&lt;/p&gt;&quot;,&quot;issue&quot;:&quot;1&quot;,&quot;volume&quot;:&quot;3&quot;,&quot;container-title-short&quot;:&quot;&quot;},&quot;isTemporary&quot;:false}]},{&quot;citationID&quot;:&quot;MENDELEY_CITATION_3ee10bee-2798-4f71-a63a-bb91119a60da&quot;,&quot;properties&quot;:{&quot;noteIndex&quot;:0},&quot;isEdited&quot;:false,&quot;manualOverride&quot;:{&quot;isManuallyOverridden&quot;:false,&quot;citeprocText&quot;:&quot;[2]&quot;,&quot;manualOverrideText&quot;:&quot;&quot;},&quot;citationTag&quot;:&quot;MENDELEY_CITATION_v3_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&quot;,&quot;citationItems&quot;:[{&quot;id&quot;:&quot;09fbb7bf-696b-31ef-bda4-f7c89db0be88&quot;,&quot;itemData&quot;:{&quot;type&quot;:&quot;webpage&quot;,&quot;id&quot;:&quot;09fbb7bf-696b-31ef-bda4-f7c89db0be88&quot;,&quot;title&quot;:&quot;Ada 8.004 Kebakaran Terjadi Sepanjang 2018-2022, Korsleting Jadi Penyebab Terbanyak&quot;,&quot;author&quot;:[{&quot;family&quot;:&quot;Huda&quot;,&quot;given&quot;:&quot;Larissa&quot;,&quot;parse-names&quot;:false,&quot;dropping-particle&quot;:&quot;&quot;,&quot;non-dropping-particle&quot;:&quot;&quot;}],&quot;container-title&quot;:&quot;Kompas.com&quot;,&quot;accessed&quot;:{&quot;date-parts&quot;:[[2023,3,17]]},&quot;URL&quot;:&quot;https://megapolitan.kompas.com/read/2022/09/11/07300001/ada-8.004-kebakaran-terjadi-sepanjang-2018-2022-korsleting-jadi-penyebab?page=all&quot;,&quot;issued&quot;:{&quot;date-parts&quot;:[[2022,9,11]]},&quot;container-title-short&quot;:&quot;&quot;},&quot;isTemporary&quot;:false}]},{&quot;citationID&quot;:&quot;MENDELEY_CITATION_a12dc56b-e73e-480b-8530-4f45050a8863&quot;,&quot;properties&quot;:{&quot;noteIndex&quot;:0},&quot;isEdited&quot;:false,&quot;manualOverride&quot;:{&quot;isManuallyOverridden&quot;:false,&quot;citeprocText&quot;:&quot;[3]&quot;,&quot;manualOverrideText&quot;:&quot;&quot;},&quot;citationTag&quot;:&quot;MENDELEY_CITATION_v3_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&quot;,&quot;citationItems&quot;:[{&quot;id&quot;:&quot;e272d8bf-84de-33a1-ba7b-6344ffb384af&quot;,&quot;itemData&quot;:{&quot;type&quot;:&quot;article-journal&quot;,&quot;id&quot;:&quot;e272d8bf-84de-33a1-ba7b-6344ffb384af&quot;,&quot;title&quot;:&quot;Sistem Peringatan Dan Penanganan Dini Kebakaran Berbasis Internet Of Things(IoT)&quot;,&quot;author&quot;:[{&quot;family&quot;:&quot;Napu&quot;,&quot;given&quot;:&quot;Aldo&quot;,&quot;parse-names&quot;:false,&quot;dropping-particle&quot;:&quot;&quot;,&quot;non-dropping-particle&quot;:&quot;&quot;},{&quot;family&quot;:&quot;Kembuan&quot;,&quot;given&quot;:&quot;Olivia&quot;,&quot;parse-names&quot;:false,&quot;dropping-particle&quot;:&quot;&quot;,&quot;non-dropping-particle&quot;:&quot;&quot;},{&quot;family&quot;:&quot;Santa&quot;,&quot;given&quot;:&quot;Kristofel&quot;,&quot;parse-names&quot;:false,&quot;dropping-particle&quot;:&quot;&quot;,&quot;non-dropping-particle&quot;:&quot;&quot;}],&quot;container-title&quot;:&quot;JOINTER : Journal of Informatics Engineering&quot;,&quot;DOI&quot;:&quot;10.53682/jointer.v3i01.45&quot;,&quot;ISSN&quot;:&quot;2723-7958&quot;,&quot;issued&quot;:{&quot;date-parts&quot;:[[2022,6,27]]},&quot;page&quot;:&quot;10-16&quot;,&quot;abstract&quot;:&quot;&lt;p&gt;Kebakaran merupakan salah satu bencana yang sering terjadi di Indonesia. Khususnya didaerah padat penduduk yang berpotensi menimbulkan masalah jika terjadi kebakaran. Kendala yang terjadi adalah petugas pemadam kebakaran sering terlambat menangani karena berbagai faktor, sehingga kerusakan dan kerugian akibat kebakaran lebih besar. Penelitian kali ini bertujuan untuk membuat sistem pendeteksi tanda-tanda kebakaran berbasis internet of things (iot). Sistem menggunakan 3 sensor yaitu sensor api Irflame, Sensor gas Mq-2 dan sensor suhu Dht11 dan dirangkai pada mikrokontroler Nodemcu ESP8266. Pada percobaan yang telah dilakukan pada ruangan 3.5 m x 3.5 m, sensor api dapat mendeteksi api kecil sampai jarak 30 cm dan api besar 230 cm, kemudian akan menghidupkan pompa air ketika api terdeteksi. Ketika sensor Mq-2 mendeteksi kebocoran gas diatas 300 PPM, maka akan menghidupkan kipas untuk mengurai gas. Sensor Dht11 membaca nilai suhu ruangan secara terus-menerus dan diatur minimal suhu 32˚C sistem akan memberikan peringatan dari buzzer. Hasil dari perancangan alat ini sistem dapat mengirim informasi melalui aplikasi blynk pada smartphone pengguna dan dapat menangani tanda-tanda kebakaran berdasarkan output yang dirancang.&lt;/p&gt;&quot;,&quot;issue&quot;:&quot;01&quot;,&quot;volume&quot;:&quot;3&quot;,&quot;container-title-short&quot;:&quot;&quot;},&quot;isTemporary&quot;:false}]},{&quot;citationID&quot;:&quot;MENDELEY_CITATION_d4ad907b-a72d-452a-b6d5-f9ed18f334db&quot;,&quot;properties&quot;:{&quot;noteIndex&quot;:0},&quot;isEdited&quot;:false,&quot;manualOverride&quot;:{&quot;isManuallyOverridden&quot;:false,&quot;citeprocText&quot;:&quot;[4]&quot;,&quot;manualOverrideText&quot;:&quot;&quot;},&quot;citationTag&quot;:&quot;MENDELEY_CITATION_v3_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&quot;,&quot;citationItems&quot;:[{&quot;id&quot;:&quot;0566befe-3a4c-3584-b57f-57c1ac5d4354&quot;,&quot;itemData&quot;:{&quot;type&quot;:&quot;article-journal&quot;,&quot;id&quot;:&quot;0566befe-3a4c-3584-b57f-57c1ac5d4354&quot;,&quot;title&quot;:&quot;Prototype Alat Pendeksi Kebakaran Menggunakan Arduino&quot;,&quot;author&quot;:[{&quot;family&quot;:&quot;Darnita&quot;,&quot;given&quot;:&quot;Yulia&quot;,&quot;parse-names&quot;:false,&quot;dropping-particle&quot;:&quot;&quot;,&quot;non-dropping-particle&quot;:&quot;&quot;},{&quot;family&quot;:&quot;Discrise&quot;,&quot;given&quot;:&quot;Aldino&quot;,&quot;parse-names&quot;:false,&quot;dropping-particle&quot;:&quot;&quot;,&quot;non-dropping-particle&quot;:&quot;&quot;},{&quot;family&quot;:&quot;Toyib&quot;,&quot;given&quot;:&quot;Rozali&quot;,&quot;parse-names&quot;:false,&quot;dropping-particle&quot;:&quot;&quot;,&quot;non-dropping-particle&quot;:&quot;&quot;}],&quot;container-title&quot;:&quot;Jurnal Informatika Upgris&quot;,&quot;DOI&quot;:&quot;10.26877/jiu.v7i1.7094&quot;,&quot;ISSN&quot;:&quot;2477-6645&quot;,&quot;issued&quot;:{&quot;date-parts&quot;:[[2021,6,9]]},&quot;abstract&quot;:&quot;&lt;p&gt;Dinas Pemadam Kebakaran Kota Bengkulu, pada periode Januari sampai dengan Juli 2017 tercatat sebanyak 23 kejadian kebakaran yang melanda Kota Bengkulu. Penyebab utama dari kebakaran yang melanda wilayah Kota Bengkulu adalah karena kompor dan listrik. Bahaya kebakaran merupakan suatu musibah dengan banyaknya kerugian yang diderita oleh masyarakat seperti: harta, benda maupun nyawa manusia, yang menjadi kendala utama adalah tidak adanya peringatan dini sebgai antisipasi terjadinya kebakaran.  Salah satu cara untuk mencegahnya yaitu dengan digunakan yaitu alat pendeteksi kebakaran. Sensor Asap dan sensor Suhu. Sensor asap yang digunakan adalah MQ-9 yang dapat bekerja mendeteksi kadar gas sedangkan sensor suhu yang merupakan alat pendeteksi suhu suatu ruangan sehingga akan terdeteksi suhu yang ada didalam ruangan tersebut semakin tinggi suhu ruangan maka menyebabkan ruangan menjadi panas sehingga mendeksi adanya bahaya kebakaran dengan menggunakan SMS Getway menggunakan Arduino. Hasil pengujian: Perangkat chip mikrokontroller dan perangkat input berupa sensor suhu dan sensor asap akan dapat bekerja dengan baik berupa output sesuai yang diharapkan apabila perangkat tersebut diberikan listing program yang benar dan proses download listing program dari komputer ke chip mikrokontroller dapat berjalan dengan sukses.&lt;/p&gt;&quot;,&quot;issue&quot;:&quot;1&quot;,&quot;volume&quot;:&quot;7&quot;,&quot;container-title-short&quot;:&quot;&quot;},&quot;isTemporary&quot;:false}]},{&quot;citationID&quot;:&quot;MENDELEY_CITATION_c53a466e-5031-4c2b-8c4c-c3ec87027ea1&quot;,&quot;properties&quot;:{&quot;noteIndex&quot;:0},&quot;isEdited&quot;:false,&quot;manualOverride&quot;:{&quot;isManuallyOverridden&quot;:false,&quot;citeprocText&quot;:&quot;[5]&quot;,&quot;manualOverrideText&quot;:&quot;&quot;},&quot;citationTag&quot;:&quot;MENDELEY_CITATION_v3_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&quot;,&quot;citationItems&quot;:[{&quot;id&quot;:&quot;8d73b70d-ad62-39ba-9636-8b6cab020628&quot;,&quot;itemData&quot;:{&quot;type&quot;:&quot;article-journal&quot;,&quot;id&quot;:&quot;8d73b70d-ad62-39ba-9636-8b6cab020628&quot;,&quot;title&quot;:&quot;SISTEM PERINGATAN KEBAKARAN PADA MOBIL BERBASIS IOT&quot;,&quot;author&quot;:[{&quot;family&quot;:&quot;Robbani&quot;,&quot;given&quot;:&quot;Muhammad Azhar&quot;,&quot;parse-names&quot;:false,&quot;dropping-particle&quot;:&quot;&quot;,&quot;non-dropping-particle&quot;:&quot;&quot;},{&quot;family&quot;:&quot;Pagalo&quot;,&quot;given&quot;:&quot;Yudan Aloya&quot;,&quot;parse-names&quot;:false,&quot;dropping-particle&quot;:&quot;&quot;,&quot;non-dropping-particle&quot;:&quot;&quot;},{&quot;family&quot;:&quot;Somantri&quot;,&quot;given&quot;:&quot;Maman&quot;,&quot;parse-names&quot;:false,&quot;dropping-particle&quot;:&quot;&quot;,&quot;non-dropping-particle&quot;:&quot;&quot;},{&quot;family&quot;:&quot;Rizqulloh&quot;,&quot;given&quot;:&quot;Muhammad Adli&quot;,&quot;parse-names&quot;:false,&quot;dropping-particle&quot;:&quot;&quot;,&quot;non-dropping-particle&quot;:&quot;&quot;},{&quot;family&quot;:&quot;Pramudita&quot;,&quot;given&quot;:&quot;Resa&quot;,&quot;parse-names&quot;:false,&quot;dropping-particle&quot;:&quot;&quot;,&quot;non-dropping-particle&quot;:&quot;&quot;}],&quot;container-title&quot;:&quot;Jurnal Ilmiah Teknologi Infomasi Terapan&quot;,&quot;DOI&quot;:&quot;10.33197/jitter.vol9.iss1.2022.934&quot;,&quot;ISSN&quot;:&quot;2407-3911&quot;,&quot;issued&quot;:{&quot;date-parts&quot;:[[2022,12,15]]},&quot;abstract&quot;:&quot;&lt;p&gt;Kebakaran adalah suatu peristiwa timbulnya api yang tidak terkendali dan dapat membahayakan keselamatan bagi kehidupan manusia dan dapat merugikan harta benda. Berdasarkan data BPS tahun 2020 untuk daerah DKI Jakarta menyumbang cukup banyak peristiwa kebakaran. Pada lingkungan perumahan menyumbang 1898 unit rumah terbakar, pada bangunan umum sekitar 429 unit terbakar, pada bangunan industri sekitar 17 unit terbakar, dan kendaraan bermotor menyumbang sekitar 137 unit kendaraan terbakar. ESP32 merupakan suatu mikrokontroler  yang dilengkapi dengan modul wifi yang terintegrasi dan  Bluetooth low energy (BLE), ESP32 ini berfungsi untuk memprosesan data dari sensor yang dirubah menjadi satuan suhu dan sebagai indikasi ada dan tidaknya api. Data dari mikrokontroller dikirim melalui jaringan wifi ke server BOT Telegram, rata-rata kecepatan pengiriman data antara mikrokontroller dan server adalah 3,33 s.&lt;/p&gt;&quot;,&quot;issue&quot;:&quot;1&quot;,&quot;volume&quot;:&quot;9&quot;,&quot;container-title-short&quot;:&quot;&quot;},&quot;isTemporary&quot;:false}]},{&quot;citationID&quot;:&quot;MENDELEY_CITATION_eb418a77-60f3-447a-aca2-eed5a20d1f76&quot;,&quot;properties&quot;:{&quot;noteIndex&quot;:0},&quot;isEdited&quot;:false,&quot;manualOverride&quot;:{&quot;isManuallyOverridden&quot;:false,&quot;citeprocText&quot;:&quot;[6]&quot;,&quot;manualOverrideText&quot;:&quot;&quot;},&quot;citationTag&quot;:&quot;MENDELEY_CITATION_v3_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&quot;,&quot;citationItems&quot;:[{&quot;id&quot;:&quot;704863fd-c6a0-3a14-9863-2a9a037bd71a&quot;,&quot;itemData&quot;:{&quot;type&quot;:&quot;article-journal&quot;,&quot;id&quot;:&quot;704863fd-c6a0-3a14-9863-2a9a037bd71a&quot;,&quot;title&quot;:&quot;RANCANG BANGUN SISTEM PEMADAM KEBAKARAN BERBASIS INTERNET OF THINGS&quot;,&quot;author&quot;:[{&quot;family&quot;:&quot;Fachry&quot;,&quot;given&quot;:&quot;Muhammad Noor&quot;,&quot;parse-names&quot;:false,&quot;dropping-particle&quot;:&quot;&quot;,&quot;non-dropping-particle&quot;:&quot;&quot;},{&quot;family&quot;:&quot;Syah&quot;,&quot;given&quot;:&quot;Hafidz Silmi&quot;,&quot;parse-names&quot;:false,&quot;dropping-particle&quot;:&quot;&quot;,&quot;non-dropping-particle&quot;:&quot;&quot;},{&quot;family&quot;:&quot;Sungkono&quot;,&quot;given&quot;:&quot;Sungkono&quot;,&quot;parse-names&quot;:false,&quot;dropping-particle&quot;:&quot;&quot;,&quot;non-dropping-particle&quot;:&quot;&quot;}],&quot;container-title&quot;:&quot;E-Link: Jurnal Teknik Elektro dan Informatika&quot;,&quot;DOI&quot;:&quot;10.30587/e-link.v16i2.2956&quot;,&quot;ISSN&quot;:&quot;2656-5676&quot;,&quot;issued&quot;:{&quot;date-parts&quot;:[[2021,12,30]]},&quot;page&quot;:&quot;65&quot;,&quot;abstract&quot;:&quot;&lt;p&gt;Faktor keselamatan dari setiap penghuni ruangan di dalam rumah merupakan aspek penting yang harus di utamakan. Salah satu yang menjamin keselamatan adalah peringatan dan pengamanan dini terhadap kebakaran. Perubahan yang mungkin terjadi misalnya adalah munculnya asap, meningkatnya suhu ruangan, dan munculnya api ataupun gas. Maka dari itu, sebuah alarm kebakaran selalu dilengkapi dengan sensor yang peka terhadap keberadaan asap, panas, api, maupun gas. Telah dirancang sebuah sistem alarm kebakaran menggunakan Sensor MQ-2, sensor DHT22, IR flame sensor dan menggunakan sistem komunikasi dengan menggunakan aplikasi telegram. Penggunaan aplikasi telegram diharapkan mampu mempermudah satuan pemadam kebakaran dalam menentukan titik lokasi terjadinya kebakaran dengan akurat. Pada penelitian ini ESP32 Node MCU -32S berfungsi sebagai pusat pengolah data yang diperoleh dari sensor akibat adanya perubahan keadaan yang tidak normal. Prinsip kerja alat ini adalah ketika sensor MQ- 2 mendeteksi adanya kebocoran gas maka buzzer akan berbunyi menandakan gas bocor. Apabila sensor DHT22 mendeteksi adanya kenaikan suhu yang drastic maka buzzer juga akan menyala. Apabila sensor IR flame mendeteksi adanya api pada jarak tertentu maka buzzer dan pompa akan menyala dan ESP32 akan mengirim pesan ke telegram berupa link map terjadinya kebakaran.&lt;/p&gt;&quot;,&quot;issue&quot;:&quot;2&quot;,&quot;volume&quot;:&quot;16&quot;,&quot;container-title-short&quot;:&quot;&quot;},&quot;isTemporary&quot;:false}]},{&quot;citationID&quot;:&quot;MENDELEY_CITATION_485a9d5e-541f-4192-8e8c-f07d0dc0a3f0&quot;,&quot;properties&quot;:{&quot;noteIndex&quot;:0},&quot;isEdited&quot;:false,&quot;manualOverride&quot;:{&quot;isManuallyOverridden&quot;:false,&quot;citeprocText&quot;:&quot;[7]&quot;,&quot;manualOverrideText&quot;:&quot;&quot;},&quot;citationTag&quot;:&quot;MENDELEY_CITATION_v3_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&quot;,&quot;citationItems&quot;:[{&quot;id&quot;:&quot;39283d26-f69e-3394-8811-62000148c63b&quot;,&quot;itemData&quot;:{&quot;type&quot;:&quot;paper-conference&quot;,&quot;id&quot;:&quot;39283d26-f69e-3394-8811-62000148c63b&quot;,&quot;title&quot;:&quot;APLIKASI ANDROID UNTUK PENDETEKSI KEBAKARAN BERBASIS INTERNET OF THINGS MENGGUNAKAN MIKROKONTROLER NODEMCU ESP8266&quot;,&quot;author&quot;:[{&quot;family&quot;:&quot;Wijaya&quot;,&quot;given&quot;:&quot;Aditya Chandra&quot;,&quot;parse-names&quot;:false,&quot;dropping-particle&quot;:&quot;&quot;,&quot;non-dropping-particle&quot;:&quot;&quot;},{&quot;family&quot;:&quot;Budiyanto&quot;,&quot;given&quot;:&quot;Utomo&quot;,&quot;parse-names&quot;:false,&quot;dropping-particle&quot;:&quot;&quot;,&quot;non-dropping-particle&quot;:&quot;&quot;},{&quot;family&quot;:&quot;Juliasari&quot;,&quot;given&quot;:&quot;Noni&quot;,&quot;parse-names&quot;:false,&quot;dropping-particle&quot;:&quot;&quot;,&quot;non-dropping-particle&quot;:&quot;&quot;},{&quot;family&quot;:&quot;Amini&quot;,&quot;given&quot;:&quot;Safrina&quot;,&quot;parse-names&quot;:false,&quot;dropping-particle&quot;:&quot;&quot;,&quot;non-dropping-particle&quot;:&quot;&quot;}],&quot;container-title&quot;:&quot;Prosiding Seminar Nasional Mahasiswa Fakultas Teknologi Informasi (SENAFTI)&quot;,&quot;ISBN&quot;:&quot;2962-8628&quot;,&quot;issued&quot;:{&quot;date-parts&quot;:[[2023]]},&quot;page&quot;:&quot;466-473&quot;,&quot;issue&quot;:&quot;1&quot;,&quot;volume&quot;:&quot;2&quot;,&quot;container-title-short&quot;:&quot;&quot;},&quot;isTemporary&quot;:false}]},{&quot;citationID&quot;:&quot;MENDELEY_CITATION_367331ad-efd9-45a8-8ae2-825c554ccda8&quot;,&quot;properties&quot;:{&quot;noteIndex&quot;:0},&quot;isEdited&quot;:false,&quot;manualOverride&quot;:{&quot;isManuallyOverridden&quot;:false,&quot;citeprocText&quot;:&quot;[8]&quot;,&quot;manualOverrideText&quot;:&quot;&quot;},&quot;citationTag&quot;:&quot;MENDELEY_CITATION_v3_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&quot;,&quot;citationItems&quot;:[{&quot;id&quot;:&quot;84dcc9e4-ec99-3939-9253-dcdd840aa25b&quot;,&quot;itemData&quot;:{&quot;type&quot;:&quot;paper-conference&quot;,&quot;id&quot;:&quot;84dcc9e4-ec99-3939-9253-dcdd840aa25b&quot;,&quot;title&quot;:&quot;Sistem Pengamanan Dan Peringatan Dini Kebakaran Rumah Berbasis Internet of Things (Singa Keriting)&quot;,&quot;author&quot;:[{&quot;family&quot;:&quot;Sardi&quot;,&quot;given&quot;:&quot;Wisnu Tri&quot;,&quot;parse-names&quot;:false,&quot;dropping-particle&quot;:&quot;&quot;,&quot;non-dropping-particle&quot;:&quot;&quot;},{&quot;family&quot;:&quot;Miftachurohmah&quot;,&quot;given&quot;:&quot;Nisa&quot;,&quot;parse-names&quot;:false,&quot;dropping-particle&quot;:&quot;&quot;,&quot;non-dropping-particle&quot;:&quot;&quot;},{&quot;family&quot;:&quot;Sarimuddin&quot;,&quot;given&quot;:&quot;Sarimuddin&quot;,&quot;parse-names&quot;:false,&quot;dropping-particle&quot;:&quot;&quot;,&quot;non-dropping-particle&quot;:&quot;&quot;},{&quot;family&quot;:&quot;Nasruddin&quot;,&quot;given&quot;:&quot;Nasruddin&quot;,&quot;parse-names&quot;:false,&quot;dropping-particle&quot;:&quot;&quot;,&quot;non-dropping-particle&quot;:&quot;&quot;}],&quot;container-title&quot;:&quot;STAINS (SEMINAR NASIONAL TEKNOLOGI &amp; SAINS)&quot;,&quot;ISBN&quot;:&quot;2828-299X&quot;,&quot;issued&quot;:{&quot;date-parts&quot;:[[2023]]},&quot;page&quot;:&quot;329-336&quot;,&quot;issue&quot;:&quot;1&quot;,&quot;volume&quot;:&quot;2&quot;,&quot;container-title-short&quot;:&quot;&quot;},&quot;isTemporary&quot;:false}]},{&quot;citationID&quot;:&quot;MENDELEY_CITATION_200bafc8-4917-4c33-baa0-dcdbf2aff4d3&quot;,&quot;properties&quot;:{&quot;noteIndex&quot;:0},&quot;isEdited&quot;:false,&quot;manualOverride&quot;:{&quot;isManuallyOverridden&quot;:false,&quot;citeprocText&quot;:&quot;[9]&quot;,&quot;manualOverrideText&quot;:&quot;&quot;},&quot;citationTag&quot;:&quot;MENDELEY_CITATION_v3_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&quot;,&quot;citationItems&quot;:[{&quot;id&quot;:&quot;dc91b3b7-9760-340d-84ff-34e1b7cbe206&quot;,&quot;itemData&quot;:{&quot;type&quot;:&quot;article-journal&quot;,&quot;id&quot;:&quot;dc91b3b7-9760-340d-84ff-34e1b7cbe206&quot;,&quot;title&quot;:&quot;Implementasi Home Security And Fire Detection System Berbasis Telegram&quot;,&quot;author&quot;:[{&quot;family&quot;:&quot;Fadillansyah&quot;,&quot;given&quot;:&quot;Muhamad Hafiz Servo&quot;,&quot;parse-names&quot;:false,&quot;dropping-particle&quot;:&quot;&quot;,&quot;non-dropping-particle&quot;:&quot;&quot;},{&quot;family&quot;:&quot;Anshory&quot;,&quot;given&quot;:&quot;Izza&quot;,&quot;parse-names&quot;:false,&quot;dropping-particle&quot;:&quot;&quot;,&quot;non-dropping-particle&quot;:&quot;&quot;}],&quot;container-title&quot;:&quot;Prosiding Sains Nasional dan Teknologi&quot;,&quot;DOI&quot;:&quot;10.36499/psnst.v12i1.7007&quot;,&quot;ISSN&quot;:&quot;2964-2531&quot;,&quot;issued&quot;:{&quot;date-parts&quot;:[[2022,12,1]]},&quot;page&quot;:&quot;520&quot;,&quot;abstract&quot;:&quot;&lt;p&gt;Keamanan rumah merupakan hal yang harus diwaspadai mengingat banyaknya kejadian pencurian dan pelanggaran yang dapat mengakibatkan kerugian besar untuk pemilik rumah. Perlu diterapkan sistem keamanan khususnya pada pintu rumah agar lebih aman, tetapi juga harus ada penambahan sistem keamanan bertingkat untuk meminimalisir terjadinya tindak kriminal lainnya di dalam rumah. Metode penelitian yang penulis gunakan adalah metode pengembangan prototipe. Metode tersebut menggunakan pendekatan untuk membangun sebuah program secara cepat dan bertahap sehingga dapat segera dievaluasixoleh pengguna untuk mengumpulkan kebutuhan data serta perbaikan. Sistem keamanan ini menggunakan ESP32 CAM dengan penambahan NodeMCU 8266, sensor Gas MQ – 2 sebagai pendeteksi kebocoran gas, kamera ESP32 CAM sebagai penangkap objek berupa gambar serta NodeMCU 8266 sebagai pengatur output sensor Solenoid door lock, Micro servo, Relay dan Buzzer. Dari 2 masukan sensor tersebut akan diproses sinyal keluaran yang berupa notifikasi pada aplikasi chatbot Telegram, menampilkan live view face recognition pada library ESP32 CAM yang bisa diakses pada web dan pintu rumah yang otomatis membuka maupun menutup serta memberikan perintah secara on atau off pada output sensor yang dikendalikan oleh NodeMCU 8266 melalui perintah Telegram. Hasil dari pengujian sistem diharapkan mampu memberikan sensifitas yang baik pada sensor dan pengiriman data notifikasi pada Telegram dengan efektif.&lt;/p&gt;&quot;,&quot;issue&quot;:&quot;1&quot;,&quot;volume&quot;:&quot;12&quot;,&quot;container-title-short&quot;:&quot;&quot;},&quot;isTemporary&quot;:false}]},{&quot;citationID&quot;:&quot;MENDELEY_CITATION_e8499fcb-dd2a-417e-92e8-ea091903af2b&quot;,&quot;properties&quot;:{&quot;noteIndex&quot;:0},&quot;isEdited&quot;:false,&quot;manualOverride&quot;:{&quot;isManuallyOverridden&quot;:false,&quot;citeprocText&quot;:&quot;[10]&quot;,&quot;manualOverrideText&quot;:&quot;&quot;},&quot;citationTag&quot;:&quot;MENDELEY_CITATION_v3_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&quot;,&quot;citationItems&quot;:[{&quot;id&quot;:&quot;b7bbfd94-ac21-3b9e-a7f8-43b4ba37e1c7&quot;,&quot;itemData&quot;:{&quot;type&quot;:&quot;article-journal&quot;,&quot;id&quot;:&quot;b7bbfd94-ac21-3b9e-a7f8-43b4ba37e1c7&quot;,&quot;title&quot;:&quot;RANCANG BANGUN PERINGATAN DINI KEBAKARAN RUMAH BERBASIS INTERNET OF THINGS&quot;,&quot;author&quot;:[{&quot;family&quot;:&quot;Yulistia&quot;,&quot;given&quot;:&quot;Anggi&quot;,&quot;parse-names&quot;:false,&quot;dropping-particle&quot;:&quot;&quot;,&quot;non-dropping-particle&quot;:&quot;&quot;},{&quot;family&quot;:&quot;Rusdi&quot;,&quot;given&quot;:&quot;Muhammad&quot;,&quot;parse-names&quot;:false,&quot;dropping-particle&quot;:&quot;&quot;,&quot;non-dropping-particle&quot;:&quot;&quot;}],&quot;container-title&quot;:&quot;Jurnal Ilmiah Tenaga Listrik&quot;,&quot;ISSN&quot;:&quot;2807-7776&quot;,&quot;issued&quot;:{&quot;date-parts&quot;:[[2021]]},&quot;page&quot;:&quot;36-46&quot;,&quot;issue&quot;:&quot;1&quot;,&quot;volume&quot;:&quot;1&quot;,&quot;container-title-short&quot;:&quot;&quot;},&quot;isTemporary&quot;:false}]},{&quot;citationID&quot;:&quot;MENDELEY_CITATION_8f7d2f7e-2354-4c3a-9a0e-107e5ebcd7c4&quot;,&quot;properties&quot;:{&quot;noteIndex&quot;:0},&quot;isEdited&quot;:false,&quot;manualOverride&quot;:{&quot;isManuallyOverridden&quot;:false,&quot;citeprocText&quot;:&quot;[11]&quot;,&quot;manualOverrideText&quot;:&quot;&quot;},&quot;citationTag&quot;:&quot;MENDELEY_CITATION_v3_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&quot;,&quot;citationItems&quot;:[{&quot;id&quot;:&quot;e7b3fdc5-9c10-37b4-b745-7ae6c7bfbb84&quot;,&quot;itemData&quot;:{&quot;type&quot;:&quot;article-journal&quot;,&quot;id&quot;:&quot;e7b3fdc5-9c10-37b4-b745-7ae6c7bfbb84&quot;,&quot;title&quot;:&quot;Alat Proteksi Kebakaran Rumah Menggunakan Wemos D1 Mini dengan Alarm dan Notifikasi Email dari Thinger.IO&quot;,&quot;author&quot;:[{&quot;family&quot;:&quot;Richardo&quot;,&quot;given&quot;:&quot;Helvis&quot;,&quot;parse-names&quot;:false,&quot;dropping-particle&quot;:&quot;&quot;,&quot;non-dropping-particle&quot;:&quot;&quot;}],&quot;container-title&quot;:&quot;IJEERE: Indonesian Journal of Electrical Engineering and Renewable Energy&quot;,&quot;DOI&quot;:&quot;10.57152/ijeere.v2i1.208&quot;,&quot;ISSN&quot;:&quot;2797-0868&quot;,&quot;issued&quot;:{&quot;date-parts&quot;:[[2022,7,6]]},&quot;page&quot;:&quot;47-56&quot;,&quot;abstract&quot;:&quot;&lt;p&gt;Kebakaran adalah suatu kejadian yang dapat membahayakan nyawa pemilik rumah dan menyebabkan kehilangan materi. Di karenakan kurang serius ketika menangani kebakaran. Ada banyak penyebab  terjadinya kebakaran yaitu penggunaan kabel yang tidak standar sehingga menyebabkan korsleting listrik, kebocoran gas, dan kelalaian manusia seperti tidak mencabut colokan yang tidak digunakan, lupa matikan kompor gas. Umumnya kebakaran diketahui oleh keadaan maupun kondisi lingkungan sekitar ketika api mulai membesar dan asap sudah mengepul keluar dari dalam rumah ini menjadi masalah bagi masyarakat. Peralatan yang digunakan yaitu memanfaatkan internet untuk menampilkan informasi kondisi sensor dari Platform Thinger.IO yang terkoneksi dengan sistem. Sistem ini diciptakan dapat memberikan notifikasi melalui Email dan alarm dari buzzer kepada pemilik rumah secara realtime dan dapat melakukan proteksi kebakaran berbentuk penyemprotan air untuk mengurangi api menjadi besar dan kerugian dapat dikurangi. Hasil pengujian alat dapat bekerja dengan baik, maksimal dideteksi sensor api 140 cm. Sensor MQ2 akan mendeteksi ketika melebihi 400 PPM. Dengan notifikasi email pemilik rumah dapat mengetahui kondisi rumah, dan pemadam kebakaran dapat datang lebih cepat karena menerima notifikasi email dari lokasi kebakaran.     &lt;/p&gt;&quot;,&quot;issue&quot;:&quot;1&quot;,&quot;volume&quot;:&quot;2&quot;,&quot;container-title-short&quot;:&quot;&quot;},&quot;isTemporary&quot;:false}]},{&quot;citationID&quot;:&quot;MENDELEY_CITATION_8ec22a0a-b6e3-465b-9053-90b595ce01ca&quot;,&quot;properties&quot;:{&quot;noteIndex&quot;:0},&quot;isEdited&quot;:false,&quot;manualOverride&quot;:{&quot;isManuallyOverridden&quot;:false,&quot;citeprocText&quot;:&quot;[12]&quot;,&quot;manualOverrideText&quot;:&quot;&quot;},&quot;citationTag&quot;:&quot;MENDELEY_CITATION_v3_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&quot;,&quot;citationItems&quot;:[{&quot;id&quot;:&quot;1d426312-af64-3e52-aea5-9cc2872e6d87&quot;,&quot;itemData&quot;:{&quot;type&quot;:&quot;article-journal&quot;,&quot;id&quot;:&quot;1d426312-af64-3e52-aea5-9cc2872e6d87&quot;,&quot;title&quot;:&quot;Autonomus Call System Berbasis ESP32 Untuk Peringatan Dini Kebakaran Rumah&quot;,&quot;author&quot;:[{&quot;family&quot;:&quot;Nurrohim&quot;,&quot;given&quot;:&quot;Roziq&quot;,&quot;parse-names&quot;:false,&quot;dropping-particle&quot;:&quot;&quot;,&quot;non-dropping-particle&quot;:&quot;&quot;},{&quot;family&quot;:&quot;Kharisma&quot;,&quot;given&quot;:&quot;Oktaf B&quot;,&quot;parse-names&quot;:false,&quot;dropping-particle&quot;:&quot;&quot;,&quot;non-dropping-particle&quot;:&quot;&quot;}],&quot;container-title&quot;:&quot;Jurnal Sistem Cerdas&quot;,&quot;ISSN&quot;:&quot;2622-8254&quot;,&quot;issued&quot;:{&quot;date-parts&quot;:[[2023]]},&quot;page&quot;:&quot;134-143&quot;,&quot;issue&quot;:&quot;2&quot;,&quot;volume&quot;:&quot;6&quot;,&quot;container-title-short&quot;:&quot;&quot;},&quot;isTemporary&quot;:false}]},{&quot;citationID&quot;:&quot;MENDELEY_CITATION_d5c8a4ef-6335-473f-8c3a-3cd9a0e9cc68&quot;,&quot;properties&quot;:{&quot;noteIndex&quot;:0},&quot;isEdited&quot;:false,&quot;manualOverride&quot;:{&quot;isManuallyOverridden&quot;:false,&quot;citeprocText&quot;:&quot;[13]&quot;,&quot;manualOverrideText&quot;:&quot;&quot;},&quot;citationTag&quot;:&quot;MENDELEY_CITATION_v3_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&quot;,&quot;citationItems&quot;:[{&quot;id&quot;:&quot;af088b1f-35fc-3e32-8ad7-a7e93d621b3f&quot;,&quot;itemData&quot;:{&quot;type&quot;:&quot;paper-conference&quot;,&quot;id&quot;:&quot;af088b1f-35fc-3e32-8ad7-a7e93d621b3f&quot;,&quot;title&quot;:&quot;Rekayasa Notifikasi kebakaran pada Rumah dengan Integrasi Komunikasi Seluler Memanfaatkan Internet of Things (IoT)&quot;,&quot;author&quot;:[{&quot;family&quot;:&quot;Husain&quot;,&quot;given&quot;:&quot;Husain&quot;,&quot;parse-names&quot;:false,&quot;dropping-particle&quot;:&quot;&quot;,&quot;non-dropping-particle&quot;:&quot;&quot;},{&quot;family&quot;:&quot;Herlinda&quot;,&quot;given&quot;:&quot;Herlinda&quot;,&quot;parse-names&quot;:false,&quot;dropping-particle&quot;:&quot;&quot;,&quot;non-dropping-particle&quot;:&quot;&quot;},{&quot;family&quot;:&quot;Asma&quot;,&quot;given&quot;:&quot;Asma&quot;,&quot;parse-names&quot;:false,&quot;dropping-particle&quot;:&quot;&quot;,&quot;non-dropping-particle&quot;:&quot;&quot;},{&quot;family&quot;:&quot;Ahmad&quot;,&quot;given&quot;:&quot;Ahmad&quot;,&quot;parse-names&quot;:false,&quot;dropping-particle&quot;:&quot;&quot;,&quot;non-dropping-particle&quot;:&quot;&quot;},{&quot;family&quot;:&quot;Kasmawaru&quot;,&quot;given&quot;:&quot;Kasmawaru&quot;,&quot;parse-names&quot;:false,&quot;dropping-particle&quot;:&quot;&quot;,&quot;non-dropping-particle&quot;:&quot;&quot;},{&quot;family&quot;:&quot;Ahyuna&quot;,&quot;given&quot;:&quot;Ahyuna&quot;,&quot;parse-names&quot;:false,&quot;dropping-particle&quot;:&quot;&quot;,&quot;non-dropping-particle&quot;:&quot;&quot;}],&quot;container-title&quot;:&quot;SISITI: Seminar Ilmiah Sistem Informasi dan Teknologi Informasi&quot;,&quot;ISBN&quot;:&quot;2354-6999&quot;,&quot;issued&quot;:{&quot;date-parts&quot;:[[2022]]},&quot;page&quot;:&quot;19-28&quot;,&quot;issue&quot;:&quot;1&quot;,&quot;volume&quot;:&quot;11&quot;,&quot;container-title-short&quot;:&quot;&quot;},&quot;isTemporary&quot;:false}]},{&quot;citationID&quot;:&quot;MENDELEY_CITATION_b1442edc-bdbc-4d40-ae49-d63beb05edee&quot;,&quot;properties&quot;:{&quot;noteIndex&quot;:0},&quot;isEdited&quot;:false,&quot;manualOverride&quot;:{&quot;isManuallyOverridden&quot;:false,&quot;citeprocText&quot;:&quot;[3]&quot;,&quot;manualOverrideText&quot;:&quot;&quot;},&quot;citationTag&quot;:&quot;MENDELEY_CITATION_v3_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&quot;,&quot;citationItems&quot;:[{&quot;id&quot;:&quot;e272d8bf-84de-33a1-ba7b-6344ffb384af&quot;,&quot;itemData&quot;:{&quot;type&quot;:&quot;article-journal&quot;,&quot;id&quot;:&quot;e272d8bf-84de-33a1-ba7b-6344ffb384af&quot;,&quot;title&quot;:&quot;Sistem Peringatan Dan Penanganan Dini Kebakaran Berbasis Internet Of Things(IoT)&quot;,&quot;author&quot;:[{&quot;family&quot;:&quot;Napu&quot;,&quot;given&quot;:&quot;Aldo&quot;,&quot;parse-names&quot;:false,&quot;dropping-particle&quot;:&quot;&quot;,&quot;non-dropping-particle&quot;:&quot;&quot;},{&quot;family&quot;:&quot;Kembuan&quot;,&quot;given&quot;:&quot;Olivia&quot;,&quot;parse-names&quot;:false,&quot;dropping-particle&quot;:&quot;&quot;,&quot;non-dropping-particle&quot;:&quot;&quot;},{&quot;family&quot;:&quot;Santa&quot;,&quot;given&quot;:&quot;Kristofel&quot;,&quot;parse-names&quot;:false,&quot;dropping-particle&quot;:&quot;&quot;,&quot;non-dropping-particle&quot;:&quot;&quot;}],&quot;container-title&quot;:&quot;JOINTER : Journal of Informatics Engineering&quot;,&quot;DOI&quot;:&quot;10.53682/jointer.v3i01.45&quot;,&quot;ISSN&quot;:&quot;2723-7958&quot;,&quot;issued&quot;:{&quot;date-parts&quot;:[[2022,6,27]]},&quot;page&quot;:&quot;10-16&quot;,&quot;abstract&quot;:&quot;&lt;p&gt;Kebakaran merupakan salah satu bencana yang sering terjadi di Indonesia. Khususnya didaerah padat penduduk yang berpotensi menimbulkan masalah jika terjadi kebakaran. Kendala yang terjadi adalah petugas pemadam kebakaran sering terlambat menangani karena berbagai faktor, sehingga kerusakan dan kerugian akibat kebakaran lebih besar. Penelitian kali ini bertujuan untuk membuat sistem pendeteksi tanda-tanda kebakaran berbasis internet of things (iot). Sistem menggunakan 3 sensor yaitu sensor api Irflame, Sensor gas Mq-2 dan sensor suhu Dht11 dan dirangkai pada mikrokontroler Nodemcu ESP8266. Pada percobaan yang telah dilakukan pada ruangan 3.5 m x 3.5 m, sensor api dapat mendeteksi api kecil sampai jarak 30 cm dan api besar 230 cm, kemudian akan menghidupkan pompa air ketika api terdeteksi. Ketika sensor Mq-2 mendeteksi kebocoran gas diatas 300 PPM, maka akan menghidupkan kipas untuk mengurai gas. Sensor Dht11 membaca nilai suhu ruangan secara terus-menerus dan diatur minimal suhu 32˚C sistem akan memberikan peringatan dari buzzer. Hasil dari perancangan alat ini sistem dapat mengirim informasi melalui aplikasi blynk pada smartphone pengguna dan dapat menangani tanda-tanda kebakaran berdasarkan output yang dirancang.&lt;/p&gt;&quot;,&quot;issue&quot;:&quot;01&quot;,&quot;volume&quot;:&quot;3&quot;,&quot;container-title-short&quot;:&quot;&quot;},&quot;isTemporary&quot;:false}]},{&quot;citationID&quot;:&quot;MENDELEY_CITATION_634c798f-faee-4fd6-8399-688f2a88d6d1&quot;,&quot;properties&quot;:{&quot;noteIndex&quot;:0},&quot;isEdited&quot;:false,&quot;manualOverride&quot;:{&quot;isManuallyOverridden&quot;:false,&quot;citeprocText&quot;:&quot;[13]&quot;,&quot;manualOverrideText&quot;:&quot;&quot;},&quot;citationTag&quot;:&quot;MENDELEY_CITATION_v3_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&quot;,&quot;citationItems&quot;:[{&quot;id&quot;:&quot;af088b1f-35fc-3e32-8ad7-a7e93d621b3f&quot;,&quot;itemData&quot;:{&quot;type&quot;:&quot;paper-conference&quot;,&quot;id&quot;:&quot;af088b1f-35fc-3e32-8ad7-a7e93d621b3f&quot;,&quot;title&quot;:&quot;Rekayasa Notifikasi kebakaran pada Rumah dengan Integrasi Komunikasi Seluler Memanfaatkan Internet of Things (IoT)&quot;,&quot;author&quot;:[{&quot;family&quot;:&quot;Husain&quot;,&quot;given&quot;:&quot;Husain&quot;,&quot;parse-names&quot;:false,&quot;dropping-particle&quot;:&quot;&quot;,&quot;non-dropping-particle&quot;:&quot;&quot;},{&quot;family&quot;:&quot;Herlinda&quot;,&quot;given&quot;:&quot;Herlinda&quot;,&quot;parse-names&quot;:false,&quot;dropping-particle&quot;:&quot;&quot;,&quot;non-dropping-particle&quot;:&quot;&quot;},{&quot;family&quot;:&quot;Asma&quot;,&quot;given&quot;:&quot;Asma&quot;,&quot;parse-names&quot;:false,&quot;dropping-particle&quot;:&quot;&quot;,&quot;non-dropping-particle&quot;:&quot;&quot;},{&quot;family&quot;:&quot;Ahmad&quot;,&quot;given&quot;:&quot;Ahmad&quot;,&quot;parse-names&quot;:false,&quot;dropping-particle&quot;:&quot;&quot;,&quot;non-dropping-particle&quot;:&quot;&quot;},{&quot;family&quot;:&quot;Kasmawaru&quot;,&quot;given&quot;:&quot;Kasmawaru&quot;,&quot;parse-names&quot;:false,&quot;dropping-particle&quot;:&quot;&quot;,&quot;non-dropping-particle&quot;:&quot;&quot;},{&quot;family&quot;:&quot;Ahyuna&quot;,&quot;given&quot;:&quot;Ahyuna&quot;,&quot;parse-names&quot;:false,&quot;dropping-particle&quot;:&quot;&quot;,&quot;non-dropping-particle&quot;:&quot;&quot;}],&quot;container-title&quot;:&quot;SISITI: Seminar Ilmiah Sistem Informasi dan Teknologi Informasi&quot;,&quot;ISBN&quot;:&quot;2354-6999&quot;,&quot;issued&quot;:{&quot;date-parts&quot;:[[2022]]},&quot;page&quot;:&quot;19-28&quot;,&quot;issue&quot;:&quot;1&quot;,&quot;volume&quot;:&quot;11&quot;,&quot;container-title-short&quot;:&quot;&quot;},&quot;isTemporary&quot;:false}]},{&quot;citationID&quot;:&quot;MENDELEY_CITATION_29f90a40-b213-415b-94e6-ff1ec08c21d4&quot;,&quot;properties&quot;:{&quot;noteIndex&quot;:0},&quot;isEdited&quot;:false,&quot;manualOverride&quot;:{&quot;isManuallyOverridden&quot;:false,&quot;citeprocText&quot;:&quot;[14]&quot;,&quot;manualOverrideText&quot;:&quot;&quot;},&quot;citationTag&quot;:&quot;MENDELEY_CITATION_v3_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&quot;,&quot;citationItems&quot;:[{&quot;id&quot;:&quot;6ff0521d-b182-350a-84b4-271ddfbcdd66&quot;,&quot;itemData&quot;:{&quot;type&quot;:&quot;paper-conference&quot;,&quot;id&quot;:&quot;6ff0521d-b182-350a-84b4-271ddfbcdd66&quot;,&quot;title&quot;:&quot;Sistem Monitoring Dan Peringatan Dini Kebakaran Rumah Dengan Menggunakan Sensor MQ2 Dan Notifikasi SMS&quot;,&quot;author&quot;:[{&quot;family&quot;:&quot;Taufik&quot;,&quot;given&quot;:&quot;Muhamad&quot;,&quot;parse-names&quot;:false,&quot;dropping-particle&quot;:&quot;&quot;,&quot;non-dropping-particle&quot;:&quot;&quot;},{&quot;family&quot;:&quot;Subandi&quot;,&quot;given&quot;:&quot;Subandi&quot;,&quot;parse-names&quot;:false,&quot;dropping-particle&quot;:&quot;&quot;,&quot;non-dropping-particle&quot;:&quot;&quot;}],&quot;container-title&quot;:&quot;Prosiding Seminar Nasional Mahasiswa Fakultas Teknologi Informasi (SENAFTI)&quot;,&quot;ISBN&quot;:&quot;2962-8628&quot;,&quot;issued&quot;:{&quot;date-parts&quot;:[[2022]]},&quot;page&quot;:&quot;768-776&quot;,&quot;issue&quot;:&quot;1&quot;,&quot;volume&quot;:&quot;1&quot;,&quot;container-title-short&quot;:&quot;&quot;},&quot;isTemporary&quot;:false}]},{&quot;citationID&quot;:&quot;MENDELEY_CITATION_9a7f70c4-2bbb-46e4-a097-62e3cd8b21dc&quot;,&quot;properties&quot;:{&quot;noteIndex&quot;:0},&quot;isEdited&quot;:false,&quot;manualOverride&quot;:{&quot;isManuallyOverridden&quot;:false,&quot;citeprocText&quot;:&quot;[3]&quot;,&quot;manualOverrideText&quot;:&quot;&quot;},&quot;citationTag&quot;:&quot;MENDELEY_CITATION_v3_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&quot;,&quot;citationItems&quot;:[{&quot;id&quot;:&quot;e272d8bf-84de-33a1-ba7b-6344ffb384af&quot;,&quot;itemData&quot;:{&quot;type&quot;:&quot;article-journal&quot;,&quot;id&quot;:&quot;e272d8bf-84de-33a1-ba7b-6344ffb384af&quot;,&quot;title&quot;:&quot;Sistem Peringatan Dan Penanganan Dini Kebakaran Berbasis Internet Of Things(IoT)&quot;,&quot;author&quot;:[{&quot;family&quot;:&quot;Napu&quot;,&quot;given&quot;:&quot;Aldo&quot;,&quot;parse-names&quot;:false,&quot;dropping-particle&quot;:&quot;&quot;,&quot;non-dropping-particle&quot;:&quot;&quot;},{&quot;family&quot;:&quot;Kembuan&quot;,&quot;given&quot;:&quot;Olivia&quot;,&quot;parse-names&quot;:false,&quot;dropping-particle&quot;:&quot;&quot;,&quot;non-dropping-particle&quot;:&quot;&quot;},{&quot;family&quot;:&quot;Santa&quot;,&quot;given&quot;:&quot;Kristofel&quot;,&quot;parse-names&quot;:false,&quot;dropping-particle&quot;:&quot;&quot;,&quot;non-dropping-particle&quot;:&quot;&quot;}],&quot;container-title&quot;:&quot;JOINTER : Journal of Informatics Engineering&quot;,&quot;DOI&quot;:&quot;10.53682/jointer.v3i01.45&quot;,&quot;ISSN&quot;:&quot;2723-7958&quot;,&quot;issued&quot;:{&quot;date-parts&quot;:[[2022,6,27]]},&quot;page&quot;:&quot;10-16&quot;,&quot;abstract&quot;:&quot;&lt;p&gt;Kebakaran merupakan salah satu bencana yang sering terjadi di Indonesia. Khususnya didaerah padat penduduk yang berpotensi menimbulkan masalah jika terjadi kebakaran. Kendala yang terjadi adalah petugas pemadam kebakaran sering terlambat menangani karena berbagai faktor, sehingga kerusakan dan kerugian akibat kebakaran lebih besar. Penelitian kali ini bertujuan untuk membuat sistem pendeteksi tanda-tanda kebakaran berbasis internet of things (iot). Sistem menggunakan 3 sensor yaitu sensor api Irflame, Sensor gas Mq-2 dan sensor suhu Dht11 dan dirangkai pada mikrokontroler Nodemcu ESP8266. Pada percobaan yang telah dilakukan pada ruangan 3.5 m x 3.5 m, sensor api dapat mendeteksi api kecil sampai jarak 30 cm dan api besar 230 cm, kemudian akan menghidupkan pompa air ketika api terdeteksi. Ketika sensor Mq-2 mendeteksi kebocoran gas diatas 300 PPM, maka akan menghidupkan kipas untuk mengurai gas. Sensor Dht11 membaca nilai suhu ruangan secara terus-menerus dan diatur minimal suhu 32˚C sistem akan memberikan peringatan dari buzzer. Hasil dari perancangan alat ini sistem dapat mengirim informasi melalui aplikasi blynk pada smartphone pengguna dan dapat menangani tanda-tanda kebakaran berdasarkan output yang dirancang.&lt;/p&gt;&quot;,&quot;issue&quot;:&quot;01&quot;,&quot;volume&quot;:&quot;3&quot;,&quot;container-title-short&quot;:&quot;&quot;},&quot;isTemporary&quot;:false}]},{&quot;citationID&quot;:&quot;MENDELEY_CITATION_3bfebc81-b53e-45da-8306-88d2cd0825ef&quot;,&quot;properties&quot;:{&quot;noteIndex&quot;:0},&quot;isEdited&quot;:false,&quot;manualOverride&quot;:{&quot;isManuallyOverridden&quot;:false,&quot;citeprocText&quot;:&quot;[4]&quot;,&quot;manualOverrideText&quot;:&quot;&quot;},&quot;citationTag&quot;:&quot;MENDELEY_CITATION_v3_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&quot;,&quot;citationItems&quot;:[{&quot;id&quot;:&quot;0566befe-3a4c-3584-b57f-57c1ac5d4354&quot;,&quot;itemData&quot;:{&quot;type&quot;:&quot;article-journal&quot;,&quot;id&quot;:&quot;0566befe-3a4c-3584-b57f-57c1ac5d4354&quot;,&quot;title&quot;:&quot;Prototype Alat Pendeksi Kebakaran Menggunakan Arduino&quot;,&quot;author&quot;:[{&quot;family&quot;:&quot;Darnita&quot;,&quot;given&quot;:&quot;Yulia&quot;,&quot;parse-names&quot;:false,&quot;dropping-particle&quot;:&quot;&quot;,&quot;non-dropping-particle&quot;:&quot;&quot;},{&quot;family&quot;:&quot;Discrise&quot;,&quot;given&quot;:&quot;Aldino&quot;,&quot;parse-names&quot;:false,&quot;dropping-particle&quot;:&quot;&quot;,&quot;non-dropping-particle&quot;:&quot;&quot;},{&quot;family&quot;:&quot;Toyib&quot;,&quot;given&quot;:&quot;Rozali&quot;,&quot;parse-names&quot;:false,&quot;dropping-particle&quot;:&quot;&quot;,&quot;non-dropping-particle&quot;:&quot;&quot;}],&quot;container-title&quot;:&quot;Jurnal Informatika Upgris&quot;,&quot;DOI&quot;:&quot;10.26877/jiu.v7i1.7094&quot;,&quot;ISSN&quot;:&quot;2477-6645&quot;,&quot;issued&quot;:{&quot;date-parts&quot;:[[2021,6,9]]},&quot;abstract&quot;:&quot;&lt;p&gt;Dinas Pemadam Kebakaran Kota Bengkulu, pada periode Januari sampai dengan Juli 2017 tercatat sebanyak 23 kejadian kebakaran yang melanda Kota Bengkulu. Penyebab utama dari kebakaran yang melanda wilayah Kota Bengkulu adalah karena kompor dan listrik. Bahaya kebakaran merupakan suatu musibah dengan banyaknya kerugian yang diderita oleh masyarakat seperti: harta, benda maupun nyawa manusia, yang menjadi kendala utama adalah tidak adanya peringatan dini sebgai antisipasi terjadinya kebakaran.  Salah satu cara untuk mencegahnya yaitu dengan digunakan yaitu alat pendeteksi kebakaran. Sensor Asap dan sensor Suhu. Sensor asap yang digunakan adalah MQ-9 yang dapat bekerja mendeteksi kadar gas sedangkan sensor suhu yang merupakan alat pendeteksi suhu suatu ruangan sehingga akan terdeteksi suhu yang ada didalam ruangan tersebut semakin tinggi suhu ruangan maka menyebabkan ruangan menjadi panas sehingga mendeksi adanya bahaya kebakaran dengan menggunakan SMS Getway menggunakan Arduino. Hasil pengujian: Perangkat chip mikrokontroller dan perangkat input berupa sensor suhu dan sensor asap akan dapat bekerja dengan baik berupa output sesuai yang diharapkan apabila perangkat tersebut diberikan listing program yang benar dan proses download listing program dari komputer ke chip mikrokontroller dapat berjalan dengan sukses.&lt;/p&gt;&quot;,&quot;issue&quot;:&quot;1&quot;,&quot;volume&quot;:&quot;7&quot;,&quot;container-title-short&quot;:&quot;&quot;},&quot;isTemporary&quot;:false}]},{&quot;citationID&quot;:&quot;MENDELEY_CITATION_4897b2dd-b4e7-4dff-adda-8def8395016a&quot;,&quot;properties&quot;:{&quot;noteIndex&quot;:0},&quot;isEdited&quot;:false,&quot;manualOverride&quot;:{&quot;isManuallyOverridden&quot;:false,&quot;citeprocText&quot;:&quot;[15]&quot;,&quot;manualOverrideText&quot;:&quot;&quot;},&quot;citationTag&quot;:&quot;MENDELEY_CITATION_v3_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&quot;,&quot;citationItems&quot;:[{&quot;id&quot;:&quot;69ea2a1a-7a3d-3eac-a0d2-9208e2ef09a6&quot;,&quot;itemData&quot;:{&quot;type&quot;:&quot;article-journal&quot;,&quot;id&quot;:&quot;69ea2a1a-7a3d-3eac-a0d2-9208e2ef09a6&quot;,&quot;title&quot;:&quot;Analisa Performa Pompa Air DC 12V 42 Watt terhadap Variasi Kedalaman Pipa Menggunakan Baterai dengan Sumber Energi dari Matahari&quot;,&quot;author&quot;:[{&quot;family&quot;:&quot;Ariansyah&quot;,&quot;given&quot;:&quot;Muhammad Dwi&quot;,&quot;parse-names&quot;:false,&quot;dropping-particle&quot;:&quot;&quot;,&quot;non-dropping-particle&quot;:&quot;&quot;},{&quot;family&quot;:&quot;Sariman&quot;,&quot;given&quot;:&quot;Sariman&quot;,&quot;parse-names&quot;:false,&quot;dropping-particle&quot;:&quot;&quot;,&quot;non-dropping-particle&quot;:&quot;&quot;}],&quot;container-title&quot;:&quot;Jurnal Syntax Admiration&quot;,&quot;DOI&quot;:&quot;10.46799/jsa.v2i6.251&quot;,&quot;ISSN&quot;:&quot;2722-5356&quot;,&quot;issued&quot;:{&quot;date-parts&quot;:[[2021,6,23]]},&quot;page&quot;:&quot;1083-1102&quot;,&quot;abstract&quot;:&quot;&lt;p&gt;Air merupakan kebutuhan yang mendasar setiap manusia, ketersediaan air menjadi permasalahan mendasar bagi manusia. Sebagai Negara berkembang, Indonesia memiliki daya konsumsi air yang cukup besar dalam kehidupan sehari-hari. Selama ini pengairan yang dilakukan dengan menggunakan pompa air biasanya menggunakan pompa air listrik yang dayanya besar dari listrik PLN. Selain sumber energi listrik yang dibutuhkan sangat besar dan harga pompa air yang semakin mahal, diperlukan pengembangan energi alternatif, sumber energi alternatif yang sangat besar adalah energi dari matahari matahari. Oleh karena itu penulis meneliti mengenai pompa air DC yang menggunakan energi listrik dari matahari. Penelitian ini untuk mengetahui performa pompa air DC 12v 42 watt terhadap variasi kedalaman pipa 0,5 meter, 1 meter dan 1,5 meter. Pengamatan yang dilakukan adalah terkait dengan pengujian panel surya berbeban dan tidak berbeban, pengujian pompa air DC dan debit air yang dihasilkan. Hasil penelitian yang didapatkan adalah semakin besar kedalaman pipa input pompa air, maka daya yang dibutuhkan pompa air akan semakin besar juga, namun waktu untuk pengisian bejana akan semakin lama dan menyebabkan debit air semakin kecil.&lt;/p&gt;&quot;,&quot;issue&quot;:&quot;6&quot;,&quot;volume&quot;:&quot;2&quot;,&quot;container-title-short&quot;:&quot;&quot;},&quot;isTemporary&quot;:false}]},{&quot;citationID&quot;:&quot;MENDELEY_CITATION_45a6be72-c6ba-4772-a004-e3d433ed00af&quot;,&quot;properties&quot;:{&quot;noteIndex&quot;:0},&quot;isEdited&quot;:false,&quot;manualOverride&quot;:{&quot;isManuallyOverridden&quot;:false,&quot;citeprocText&quot;:&quot;[16]&quot;,&quot;manualOverrideText&quot;:&quot;&quot;},&quot;citationTag&quot;:&quot;MENDELEY_CITATION_v3_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&quot;,&quot;citationItems&quot;:[{&quot;id&quot;:&quot;037fff8a-3317-3f57-9b13-1945edc4173d&quot;,&quot;itemData&quot;:{&quot;type&quot;:&quot;article-journal&quot;,&quot;id&quot;:&quot;037fff8a-3317-3f57-9b13-1945edc4173d&quot;,&quot;title&quot;:&quot;Prototype Sistem Pendeteksi Kebocoran Gas LPG Berbasis Arduino Uno&quot;,&quot;author&quot;:[{&quot;family&quot;:&quot;Susanto&quot;,&quot;given&quot;:&quot;Edi Susanto&quot;,&quot;parse-names&quot;:false,&quot;dropping-particle&quot;:&quot;&quot;,&quot;non-dropping-particle&quot;:&quot;&quot;},{&quot;family&quot;:&quot;Sulistyo&quot;,&quot;given&quot;:&quot;Lilik&quot;,&quot;parse-names&quot;:false,&quot;dropping-particle&quot;:&quot;&quot;,&quot;non-dropping-particle&quot;:&quot;&quot;}],&quot;container-title&quot;:&quot;Jurnal Elektro Kontrol (ELKON)&quot;,&quot;ISSN&quot;:&quot;2809-2244&quot;,&quot;issued&quot;:{&quot;date-parts&quot;:[[2022]]},&quot;page&quot;:&quot;17-27&quot;,&quot;issue&quot;:&quot;1&quot;,&quot;volume&quot;:&quot;2&quot;,&quot;container-title-short&quot;:&quot;&quot;},&quot;isTemporary&quot;:false}]},{&quot;citationID&quot;:&quot;MENDELEY_CITATION_99fe3527-58f9-47ca-ade4-813eb8701c02&quot;,&quot;properties&quot;:{&quot;noteIndex&quot;:0},&quot;isEdited&quot;:false,&quot;manualOverride&quot;:{&quot;isManuallyOverridden&quot;:false,&quot;citeprocText&quot;:&quot;[6]&quot;,&quot;manualOverrideText&quot;:&quot;&quot;},&quot;citationTag&quot;:&quot;MENDELEY_CITATION_v3_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&quot;,&quot;citationItems&quot;:[{&quot;id&quot;:&quot;704863fd-c6a0-3a14-9863-2a9a037bd71a&quot;,&quot;itemData&quot;:{&quot;type&quot;:&quot;article-journal&quot;,&quot;id&quot;:&quot;704863fd-c6a0-3a14-9863-2a9a037bd71a&quot;,&quot;title&quot;:&quot;RANCANG BANGUN SISTEM PEMADAM KEBAKARAN BERBASIS INTERNET OF THINGS&quot;,&quot;author&quot;:[{&quot;family&quot;:&quot;Fachry&quot;,&quot;given&quot;:&quot;Muhammad Noor&quot;,&quot;parse-names&quot;:false,&quot;dropping-particle&quot;:&quot;&quot;,&quot;non-dropping-particle&quot;:&quot;&quot;},{&quot;family&quot;:&quot;Syah&quot;,&quot;given&quot;:&quot;Hafidz Silmi&quot;,&quot;parse-names&quot;:false,&quot;dropping-particle&quot;:&quot;&quot;,&quot;non-dropping-particle&quot;:&quot;&quot;},{&quot;family&quot;:&quot;Sungkono&quot;,&quot;given&quot;:&quot;Sungkono&quot;,&quot;parse-names&quot;:false,&quot;dropping-particle&quot;:&quot;&quot;,&quot;non-dropping-particle&quot;:&quot;&quot;}],&quot;container-title&quot;:&quot;E-Link: Jurnal Teknik Elektro dan Informatika&quot;,&quot;DOI&quot;:&quot;10.30587/e-link.v16i2.2956&quot;,&quot;ISSN&quot;:&quot;2656-5676&quot;,&quot;issued&quot;:{&quot;date-parts&quot;:[[2021,12,30]]},&quot;page&quot;:&quot;65&quot;,&quot;abstract&quot;:&quot;&lt;p&gt;Faktor keselamatan dari setiap penghuni ruangan di dalam rumah merupakan aspek penting yang harus di utamakan. Salah satu yang menjamin keselamatan adalah peringatan dan pengamanan dini terhadap kebakaran. Perubahan yang mungkin terjadi misalnya adalah munculnya asap, meningkatnya suhu ruangan, dan munculnya api ataupun gas. Maka dari itu, sebuah alarm kebakaran selalu dilengkapi dengan sensor yang peka terhadap keberadaan asap, panas, api, maupun gas. Telah dirancang sebuah sistem alarm kebakaran menggunakan Sensor MQ-2, sensor DHT22, IR flame sensor dan menggunakan sistem komunikasi dengan menggunakan aplikasi telegram. Penggunaan aplikasi telegram diharapkan mampu mempermudah satuan pemadam kebakaran dalam menentukan titik lokasi terjadinya kebakaran dengan akurat. Pada penelitian ini ESP32 Node MCU -32S berfungsi sebagai pusat pengolah data yang diperoleh dari sensor akibat adanya perubahan keadaan yang tidak normal. Prinsip kerja alat ini adalah ketika sensor MQ- 2 mendeteksi adanya kebocoran gas maka buzzer akan berbunyi menandakan gas bocor. Apabila sensor DHT22 mendeteksi adanya kenaikan suhu yang drastic maka buzzer juga akan menyala. Apabila sensor IR flame mendeteksi adanya api pada jarak tertentu maka buzzer dan pompa akan menyala dan ESP32 akan mengirim pesan ke telegram berupa link map terjadinya kebakaran.&lt;/p&gt;&quot;,&quot;issue&quot;:&quot;2&quot;,&quot;volume&quot;:&quot;16&quot;,&quot;container-title-short&quot;:&quot;&quot;},&quot;isTemporary&quot;:false}]},{&quot;citationID&quot;:&quot;MENDELEY_CITATION_534697d4-e066-42d9-ac43-0772e584aea1&quot;,&quot;properties&quot;:{&quot;noteIndex&quot;:0},&quot;isEdited&quot;:false,&quot;manualOverride&quot;:{&quot;isManuallyOverridden&quot;:false,&quot;citeprocText&quot;:&quot;[17]&quot;,&quot;manualOverrideText&quot;:&quot;&quot;},&quot;citationTag&quot;:&quot;MENDELEY_CITATION_v3_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&quot;,&quot;citationItems&quot;:[{&quot;id&quot;:&quot;943eac67-d6e6-3a17-9e04-1289f7fc49e3&quot;,&quot;itemData&quot;:{&quot;type&quot;:&quot;article-journal&quot;,&quot;id&quot;:&quot;943eac67-d6e6-3a17-9e04-1289f7fc49e3&quot;,&quot;title&quot;:&quot;Alat Pendeteksi Suhu Tubuh Manusia Berbasis Iot (internet Of Things)&quot;,&quot;author&quot;:[{&quot;family&quot;:&quot;Lisnawati&quot;,&quot;given&quot;:&quot;Lisnawati&quot;,&quot;parse-names&quot;:false,&quot;dropping-particle&quot;:&quot;&quot;,&quot;non-dropping-particle&quot;:&quot;&quot;},{&quot;family&quot;:&quot;Ramadan&quot;,&quot;given&quot;:&quot;Dadan Nur&quot;,&quot;parse-names&quot;:false,&quot;dropping-particle&quot;:&quot;&quot;,&quot;non-dropping-particle&quot;:&quot;&quot;},{&quot;family&quot;:&quot;Haryanti&quot;,&quot;given&quot;:&quot;Tita&quot;,&quot;parse-names&quot;:false,&quot;dropping-particle&quot;:&quot;&quot;,&quot;non-dropping-particle&quot;:&quot;&quot;}],&quot;container-title&quot;:&quot;eProceedings of Applied Science&quot;,&quot;ISSN&quot;:&quot;2442-5826&quot;,&quot;issued&quot;:{&quot;date-parts&quot;:[[2022]]},&quot;issue&quot;:&quot;3&quot;,&quot;volume&quot;:&quot;8&quot;,&quot;container-title-short&quot;:&quot;&quot;},&quot;isTemporary&quot;:false}]},{&quot;citationID&quot;:&quot;MENDELEY_CITATION_80d367af-95ee-4d99-b042-f1289af07a8a&quot;,&quot;properties&quot;:{&quot;noteIndex&quot;:0},&quot;isEdited&quot;:false,&quot;manualOverride&quot;:{&quot;isManuallyOverridden&quot;:false,&quot;citeprocText&quot;:&quot;[18]&quot;,&quot;manualOverrideText&quot;:&quot;&quot;},&quot;citationTag&quot;:&quot;MENDELEY_CITATION_v3_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&quot;,&quot;citationItems&quot;:[{&quot;id&quot;:&quot;30bec7f9-11b6-3ab7-b802-80687fb3dd53&quot;,&quot;itemData&quot;:{&quot;type&quot;:&quot;article-journal&quot;,&quot;id&quot;:&quot;30bec7f9-11b6-3ab7-b802-80687fb3dd53&quot;,&quot;title&quot;:&quot;RANCANG BANGUN PURWARUPA APLIKASI KENDALI LAMPU RUMAH (SMART HOME) BERBASIS IoT DAN ANDROID YANG TERKONEKSI DENGAN FIREBASE&quot;,&quot;author&quot;:[{&quot;family&quot;:&quot;Puspabhuana&quot;,&quot;given&quot;:&quot;Adam&quot;,&quot;parse-names&quot;:false,&quot;dropping-particle&quot;:&quot;&quot;,&quot;non-dropping-particle&quot;:&quot;&quot;},{&quot;family&quot;:&quot;Arliyanto&quot;,&quot;given&quot;:&quot;P Yudi Dwi&quot;,&quot;parse-names&quot;:false,&quot;dropping-particle&quot;:&quot;&quot;,&quot;non-dropping-particle&quot;:&quot;&quot;}],&quot;container-title&quot;:&quot;Jurnal Inkofar&quot;,&quot;DOI&quot;:&quot;10.46846/jurnalinkofar.v5i2.203&quot;,&quot;ISSN&quot;:&quot;2581-2920&quot;,&quot;issued&quot;:{&quot;date-parts&quot;:[[2022,1,17]]},&quot;issue&quot;:&quot;2&quot;,&quot;volume&quot;:&quot;5&quot;,&quot;container-title-short&quot;:&quot;&quot;},&quot;isTemporary&quot;:false}]},{&quot;citationID&quot;:&quot;MENDELEY_CITATION_327b8e92-95f9-469d-86b4-0df67abdea12&quot;,&quot;properties&quot;:{&quot;noteIndex&quot;:0},&quot;isEdited&quot;:false,&quot;manualOverride&quot;:{&quot;isManuallyOverridden&quot;:false,&quot;citeprocText&quot;:&quot;[19]&quot;,&quot;manualOverrideText&quot;:&quot;&quot;},&quot;citationTag&quot;:&quot;MENDELEY_CITATION_v3_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&quot;,&quot;citationItems&quot;:[{&quot;id&quot;:&quot;77fb3857-f9f3-3002-add8-5c8c8c295000&quot;,&quot;itemData&quot;:{&quot;type&quot;:&quot;webpage&quot;,&quot;id&quot;:&quot;77fb3857-f9f3-3002-add8-5c8c8c295000&quot;,&quot;title&quot;:&quot;Beams overview&quot;,&quot;author&quot;:[{&quot;family&quot;:&quot;Pusher&quot;,&quot;given&quot;:&quot;&quot;,&quot;parse-names&quot;:false,&quot;dropping-particle&quot;:&quot;&quot;,&quot;non-dropping-particle&quot;:&quot;&quot;}],&quot;container-title&quot;:&quot;pusher.com&quot;,&quot;accessed&quot;:{&quot;date-parts&quot;:[[2023,8,11]]},&quot;URL&quot;:&quot;https://pusher.com/docs/beams/&quot;,&quot;issued&quot;:{&quot;date-parts&quot;:[[2023]]},&quot;container-title-short&quot;:&quot;&quot;},&quot;isTemporary&quot;:false}]},{&quot;citationID&quot;:&quot;MENDELEY_CITATION_3a0cbef6-1695-4b1a-8462-e0f23344af82&quot;,&quot;properties&quot;:{&quot;noteIndex&quot;:0},&quot;isEdited&quot;:false,&quot;manualOverride&quot;:{&quot;isManuallyOverridden&quot;:false,&quot;citeprocText&quot;:&quot;[20]&quot;,&quot;manualOverrideText&quot;:&quot;&quot;},&quot;citationTag&quot;:&quot;MENDELEY_CITATION_v3_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&quot;,&quot;citationItems&quot;:[{&quot;id&quot;:&quot;2f4c9191-a3f6-3f6e-8706-20a6812e5518&quot;,&quot;itemData&quot;:{&quot;type&quot;:&quot;webpage&quot;,&quot;id&quot;:&quot;2f4c9191-a3f6-3f6e-8706-20a6812e5518&quot;,&quot;title&quot;:&quot;Apa Itu Cloud VPS? Layanan Terbaiknya di Indonesia&quot;,&quot;author&quot;:[{&quot;family&quot;:&quot;IDCloudHost&quot;,&quot;given&quot;:&quot;&quot;,&quot;parse-names&quot;:false,&quot;dropping-particle&quot;:&quot;&quot;,&quot;non-dropping-particle&quot;:&quot;&quot;}],&quot;container-title&quot;:&quot;idcloudhost.com&quot;,&quot;accessed&quot;:{&quot;date-parts&quot;:[[2023,8,14]]},&quot;URL&quot;:&quot;https://idcloudhost.com/blog/mengenal-apa-itu-cloud-vps-dan-layanan-terbaiknya-di-indonesia/#comments&quot;,&quot;issued&quot;:{&quot;date-parts&quot;:[[2021,6,28]]},&quot;container-title-short&quot;:&quot;&quot;},&quot;isTemporary&quot;:false}]}]"/>
     <we:property name="MENDELEY_CITATIONS_STYLE" value="{&quot;id&quot;:&quot;https://www.zotero.org/styles/ieee&quot;,&quot;title&quot;:&quot;IEEE&quot;,&quot;format&quot;:&quot;numeric&quot;,&quot;defaultLocale&quot;:null,&quot;isLocaleCodeValid&quot;:true}"/>
   </we:properties>
   <we:bindings/>

</xml_diff>